<commit_message>
modified signal sys doc
</commit_message>
<xml_diff>
--- a/docs/期权信号系统设计与说明.docx
+++ b/docs/期权信号系统设计与说明.docx
@@ -680,13 +680,13 @@
       </w:r>
       <w:r>
         <w:rPr>
-          <w:rStyle w:val="Hyperlink"/>
+          <w:rStyle w:val="a4"/>
         </w:rPr>
         <w:t>http://en.wikipedia.org/wiki/Black%E2%80%93Scholes_model</w:t>
       </w:r>
       <w:r>
         <w:rPr>
-          <w:rStyle w:val="Hyperlink"/>
+          <w:rStyle w:val="a4"/>
         </w:rPr>
         <w:fldChar w:fldCharType="end"/>
       </w:r>
@@ -723,7 +723,7 @@
           <v:shape id="_x0000_i1025" type="#_x0000_t75" style="width:32.25pt;height:13.25pt" o:ole="">
             <v:imagedata r:id="rId11" o:title=""/>
           </v:shape>
-          <o:OLEObject Type="Embed" ProgID="Equation.Ribbit" ShapeID="_x0000_i1025" DrawAspect="Content" ObjectID="_1479704732" r:id="rId12"/>
+          <o:OLEObject Type="Embed" ProgID="Equation.Ribbit" ShapeID="_x0000_i1025" DrawAspect="Content" ObjectID="_1480940407" r:id="rId12"/>
         </w:object>
       </w:r>
       <w:r>
@@ -740,7 +740,7 @@
           <v:shape id="_x0000_i1026" type="#_x0000_t75" style="width:32.25pt;height:13.25pt" o:ole="">
             <v:imagedata r:id="rId13" o:title=""/>
           </v:shape>
-          <o:OLEObject Type="Embed" ProgID="Equation.Ribbit" ShapeID="_x0000_i1026" DrawAspect="Content" ObjectID="_1479704733" r:id="rId14"/>
+          <o:OLEObject Type="Embed" ProgID="Equation.Ribbit" ShapeID="_x0000_i1026" DrawAspect="Content" ObjectID="_1480940408" r:id="rId14"/>
         </w:object>
       </w:r>
       <w:r>
@@ -786,7 +786,7 @@
           <v:shape id="_x0000_i1027" type="#_x0000_t75" style="width:173.4pt;height:15pt" o:ole="">
             <v:imagedata r:id="rId15" o:title=""/>
           </v:shape>
-          <o:OLEObject Type="Embed" ProgID="Equation.Ribbit" ShapeID="_x0000_i1027" DrawAspect="Content" ObjectID="_1479704734" r:id="rId16"/>
+          <o:OLEObject Type="Embed" ProgID="Equation.Ribbit" ShapeID="_x0000_i1027" DrawAspect="Content" ObjectID="_1480940409" r:id="rId16"/>
         </w:object>
       </w:r>
       <w:r>
@@ -803,7 +803,7 @@
           <v:shape id="_x0000_i1028" type="#_x0000_t75" style="width:191.25pt;height:15pt" o:ole="">
             <v:imagedata r:id="rId17" o:title=""/>
           </v:shape>
-          <o:OLEObject Type="Embed" ProgID="Equation.Ribbit" ShapeID="_x0000_i1028" DrawAspect="Content" ObjectID="_1479704735" r:id="rId18"/>
+          <o:OLEObject Type="Embed" ProgID="Equation.Ribbit" ShapeID="_x0000_i1028" DrawAspect="Content" ObjectID="_1480940410" r:id="rId18"/>
         </w:object>
       </w:r>
     </w:p>
@@ -822,7 +822,7 @@
           <v:shape id="_x0000_i1029" type="#_x0000_t75" style="width:182pt;height:19.6pt" o:ole="">
             <v:imagedata r:id="rId19" o:title=""/>
           </v:shape>
-          <o:OLEObject Type="Embed" ProgID="Equation.Ribbit" ShapeID="_x0000_i1029" DrawAspect="Content" ObjectID="_1479704736" r:id="rId20"/>
+          <o:OLEObject Type="Embed" ProgID="Equation.Ribbit" ShapeID="_x0000_i1029" DrawAspect="Content" ObjectID="_1480940411" r:id="rId20"/>
         </w:object>
       </w:r>
       <w:r>
@@ -839,7 +839,7 @@
           <v:shape id="_x0000_i1030" type="#_x0000_t75" style="width:25.35pt;height:10.35pt" o:ole="">
             <v:imagedata r:id="rId21" o:title=""/>
           </v:shape>
-          <o:OLEObject Type="Embed" ProgID="Equation.Ribbit" ShapeID="_x0000_i1030" DrawAspect="Content" ObjectID="_1479704737" r:id="rId22"/>
+          <o:OLEObject Type="Embed" ProgID="Equation.Ribbit" ShapeID="_x0000_i1030" DrawAspect="Content" ObjectID="_1480940412" r:id="rId22"/>
         </w:object>
       </w:r>
       <w:r>
@@ -856,7 +856,7 @@
           <v:shape id="_x0000_i1031" type="#_x0000_t75" style="width:5.2pt;height:9.2pt" o:ole="">
             <v:imagedata r:id="rId23" o:title=""/>
           </v:shape>
-          <o:OLEObject Type="Embed" ProgID="Equation.Ribbit" ShapeID="_x0000_i1031" DrawAspect="Content" ObjectID="_1479704738" r:id="rId24"/>
+          <o:OLEObject Type="Embed" ProgID="Equation.Ribbit" ShapeID="_x0000_i1031" DrawAspect="Content" ObjectID="_1480940413" r:id="rId24"/>
         </w:object>
       </w:r>
       <w:r>
@@ -873,7 +873,7 @@
           <v:shape id="_x0000_i1032" type="#_x0000_t75" style="width:6.9pt;height:9.2pt" o:ole="">
             <v:imagedata r:id="rId25" o:title=""/>
           </v:shape>
-          <o:OLEObject Type="Embed" ProgID="Equation.Ribbit" ShapeID="_x0000_i1032" DrawAspect="Content" ObjectID="_1479704739" r:id="rId26"/>
+          <o:OLEObject Type="Embed" ProgID="Equation.Ribbit" ShapeID="_x0000_i1032" DrawAspect="Content" ObjectID="_1480940414" r:id="rId26"/>
         </w:object>
       </w:r>
       <w:r>
@@ -890,7 +890,7 @@
           <v:shape id="_x0000_i1033" type="#_x0000_t75" style="width:7.5pt;height:12.1pt" o:ole="">
             <v:imagedata r:id="rId27" o:title=""/>
           </v:shape>
-          <o:OLEObject Type="Embed" ProgID="Equation.Ribbit" ShapeID="_x0000_i1033" DrawAspect="Content" ObjectID="_1479704740" r:id="rId28"/>
+          <o:OLEObject Type="Embed" ProgID="Equation.Ribbit" ShapeID="_x0000_i1033" DrawAspect="Content" ObjectID="_1480940415" r:id="rId28"/>
         </w:object>
       </w:r>
       <w:r>
@@ -919,7 +919,7 @@
           <v:shape id="_x0000_i1034" type="#_x0000_t75" style="width:10.35pt;height:11.5pt" o:ole="">
             <v:imagedata r:id="rId29" o:title=""/>
           </v:shape>
-          <o:OLEObject Type="Embed" ProgID="Equation.Ribbit" ShapeID="_x0000_i1034" DrawAspect="Content" ObjectID="_1479704741" r:id="rId30"/>
+          <o:OLEObject Type="Embed" ProgID="Equation.Ribbit" ShapeID="_x0000_i1034" DrawAspect="Content" ObjectID="_1480940416" r:id="rId30"/>
         </w:object>
       </w:r>
       <w:r>
@@ -980,7 +980,7 @@
           <v:shape id="_x0000_i1035" type="#_x0000_t75" style="width:161.3pt;height:15pt" o:ole="">
             <v:imagedata r:id="rId31" o:title=""/>
           </v:shape>
-          <o:OLEObject Type="Embed" ProgID="Equation.Ribbit" ShapeID="_x0000_i1035" DrawAspect="Content" ObjectID="_1479704742" r:id="rId32"/>
+          <o:OLEObject Type="Embed" ProgID="Equation.Ribbit" ShapeID="_x0000_i1035" DrawAspect="Content" ObjectID="_1480940417" r:id="rId32"/>
         </w:object>
       </w:r>
     </w:p>
@@ -1067,7 +1067,7 @@
           <v:shape id="_x0000_i1036" type="#_x0000_t75" style="width:161.3pt;height:15.55pt" o:ole="">
             <v:imagedata r:id="rId33" o:title=""/>
           </v:shape>
-          <o:OLEObject Type="Embed" ProgID="Equation.Ribbit" ShapeID="_x0000_i1036" DrawAspect="Content" ObjectID="_1479704743" r:id="rId34"/>
+          <o:OLEObject Type="Embed" ProgID="Equation.Ribbit" ShapeID="_x0000_i1036" DrawAspect="Content" ObjectID="_1480940418" r:id="rId34"/>
         </w:object>
       </w:r>
       <w:r>
@@ -1085,7 +1085,31 @@
       <w:r>
         <w:instrText xml:space="preserve"> IF 0 = </w:instrText>
       </w:r>
-      <w:fldSimple w:instr=" SEQ EqChapter \c \* arabic ">
+      <w:r>
+        <w:fldChar w:fldCharType="begin"/>
+      </w:r>
+      <w:r>
+        <w:instrText xml:space="preserve"> SEQ EqChapter \c \* arabic </w:instrText>
+      </w:r>
+      <w:r>
+        <w:fldChar w:fldCharType="separate"/>
+      </w:r>
+      <w:r>
+        <w:rPr>
+          <w:noProof/>
+        </w:rPr>
+        <w:instrText>0</w:instrText>
+      </w:r>
+      <w:r>
+        <w:rPr>
+          <w:noProof/>
+        </w:rPr>
+        <w:fldChar w:fldCharType="end"/>
+      </w:r>
+      <w:r>
+        <w:instrText xml:space="preserve"> "" "</w:instrText>
+      </w:r>
+      <w:fldSimple w:instr=" SEQ EqChapter \c \* arabic \* MERGEFORMAT ">
         <w:r>
           <w:rPr>
             <w:noProof/>
@@ -1094,42 +1118,42 @@
         </w:r>
       </w:fldSimple>
       <w:r>
+        <w:instrText>."</w:instrText>
+      </w:r>
+      <w:r>
+        <w:fldChar w:fldCharType="end"/>
+      </w:r>
+      <w:r>
+        <w:fldChar w:fldCharType="begin"/>
+      </w:r>
+      <w:r>
+        <w:instrText xml:space="preserve"> IF 0 = </w:instrText>
+      </w:r>
+      <w:r>
+        <w:fldChar w:fldCharType="begin"/>
+      </w:r>
+      <w:r>
+        <w:instrText xml:space="preserve"> SEQ EqSection \c \* arabic </w:instrText>
+      </w:r>
+      <w:r>
+        <w:fldChar w:fldCharType="separate"/>
+      </w:r>
+      <w:r>
+        <w:rPr>
+          <w:noProof/>
+        </w:rPr>
+        <w:instrText>0</w:instrText>
+      </w:r>
+      <w:r>
+        <w:rPr>
+          <w:noProof/>
+        </w:rPr>
+        <w:fldChar w:fldCharType="end"/>
+      </w:r>
+      <w:r>
         <w:instrText xml:space="preserve"> "" "</w:instrText>
       </w:r>
-      <w:r>
-        <w:fldChar w:fldCharType="begin"/>
-      </w:r>
-      <w:r>
-        <w:instrText xml:space="preserve"> SEQ EqChapter \c \* arabic \* MERGEFORMAT </w:instrText>
-      </w:r>
-      <w:r>
-        <w:fldChar w:fldCharType="separate"/>
-      </w:r>
-      <w:r>
-        <w:rPr>
-          <w:noProof/>
-        </w:rPr>
-        <w:instrText>0</w:instrText>
-      </w:r>
-      <w:r>
-        <w:rPr>
-          <w:noProof/>
-        </w:rPr>
-        <w:fldChar w:fldCharType="end"/>
-      </w:r>
-      <w:r>
-        <w:instrText>."</w:instrText>
-      </w:r>
-      <w:r>
-        <w:fldChar w:fldCharType="end"/>
-      </w:r>
-      <w:r>
-        <w:fldChar w:fldCharType="begin"/>
-      </w:r>
-      <w:r>
-        <w:instrText xml:space="preserve"> IF 0 = </w:instrText>
-      </w:r>
-      <w:fldSimple w:instr=" SEQ EqSection \c \* arabic ">
+      <w:fldSimple w:instr=" SEQ EqSection \c \* arabic \* MERGEFORMAT ">
         <w:r>
           <w:rPr>
             <w:noProof/>
@@ -1138,59 +1162,19 @@
         </w:r>
       </w:fldSimple>
       <w:r>
-        <w:instrText xml:space="preserve"> "" "</w:instrText>
-      </w:r>
-      <w:r>
-        <w:fldChar w:fldCharType="begin"/>
-      </w:r>
-      <w:r>
-        <w:instrText xml:space="preserve"> SEQ EqSection \c \* arabic \* MERGEFORMAT </w:instrText>
-      </w:r>
-      <w:r>
-        <w:fldChar w:fldCharType="separate"/>
-      </w:r>
-      <w:r>
-        <w:rPr>
-          <w:noProof/>
-        </w:rPr>
-        <w:instrText>0</w:instrText>
-      </w:r>
-      <w:r>
-        <w:rPr>
-          <w:noProof/>
-        </w:rPr>
+        <w:instrText>."</w:instrText>
+      </w:r>
+      <w:r>
         <w:fldChar w:fldCharType="end"/>
       </w:r>
-      <w:r>
-        <w:instrText>."</w:instrText>
-      </w:r>
-      <w:r>
-        <w:fldChar w:fldCharType="end"/>
-      </w:r>
-      <w:r>
-        <w:fldChar w:fldCharType="begin"/>
-      </w:r>
-      <w:r>
-        <w:instrText xml:space="preserve"> SEQ Eq </w:instrText>
-      </w:r>
-      <w:r>
-        <w:instrText xml:space="preserve">\* arabic \* MERGEFORMAT </w:instrText>
-      </w:r>
-      <w:r>
-        <w:fldChar w:fldCharType="separate"/>
-      </w:r>
-      <w:r>
-        <w:rPr>
-          <w:noProof/>
-        </w:rPr>
-        <w:instrText>1</w:instrText>
-      </w:r>
-      <w:r>
-        <w:rPr>
-          <w:noProof/>
-        </w:rPr>
-        <w:fldChar w:fldCharType="end"/>
-      </w:r>
+      <w:fldSimple w:instr=" SEQ Eq \* arabic \* MERGEFORMAT ">
+        <w:r>
+          <w:rPr>
+            <w:noProof/>
+          </w:rPr>
+          <w:instrText>1</w:instrText>
+        </w:r>
+      </w:fldSimple>
       <w:r>
         <w:instrText>)</w:instrText>
       </w:r>
@@ -1392,7 +1376,7 @@
           <v:shape id="_x0000_i1037" type="#_x0000_t75" style="width:7.5pt;height:12.1pt" o:ole="">
             <v:imagedata r:id="rId27" o:title=""/>
           </v:shape>
-          <o:OLEObject Type="Embed" ProgID="Equation.Ribbit" ShapeID="_x0000_i1037" DrawAspect="Content" ObjectID="_1479704744" r:id="rId35"/>
+          <o:OLEObject Type="Embed" ProgID="Equation.Ribbit" ShapeID="_x0000_i1037" DrawAspect="Content" ObjectID="_1480940419" r:id="rId35"/>
         </w:object>
       </w:r>
       <w:r>
@@ -1421,7 +1405,7 @@
           <v:shape id="_x0000_i1038" type="#_x0000_t75" style="width:9.2pt;height:11.5pt" o:ole="">
             <v:imagedata r:id="rId36" o:title=""/>
           </v:shape>
-          <o:OLEObject Type="Embed" ProgID="Equation.Ribbit" ShapeID="_x0000_i1038" DrawAspect="Content" ObjectID="_1479704745" r:id="rId37"/>
+          <o:OLEObject Type="Embed" ProgID="Equation.Ribbit" ShapeID="_x0000_i1038" DrawAspect="Content" ObjectID="_1480940420" r:id="rId37"/>
         </w:object>
       </w:r>
       <w:r>
@@ -1456,7 +1440,7 @@
           <v:shape id="_x0000_i1039" type="#_x0000_t75" style="width:9.2pt;height:12.1pt" o:ole="">
             <v:imagedata r:id="rId38" o:title=""/>
           </v:shape>
-          <o:OLEObject Type="Embed" ProgID="Equation.Ribbit" ShapeID="_x0000_i1039" DrawAspect="Content" ObjectID="_1479704746" r:id="rId39"/>
+          <o:OLEObject Type="Embed" ProgID="Equation.Ribbit" ShapeID="_x0000_i1039" DrawAspect="Content" ObjectID="_1480940421" r:id="rId39"/>
         </w:object>
       </w:r>
       <w:r>
@@ -1473,7 +1457,7 @@
           <v:shape id="_x0000_i1040" type="#_x0000_t75" style="width:97.9pt;height:13.25pt" o:ole="">
             <v:imagedata r:id="rId40" o:title=""/>
           </v:shape>
-          <o:OLEObject Type="Embed" ProgID="Equation.Ribbit" ShapeID="_x0000_i1040" DrawAspect="Content" ObjectID="_1479704747" r:id="rId41"/>
+          <o:OLEObject Type="Embed" ProgID="Equation.Ribbit" ShapeID="_x0000_i1040" DrawAspect="Content" ObjectID="_1480940422" r:id="rId41"/>
         </w:object>
       </w:r>
       <w:r>
@@ -1496,7 +1480,7 @@
           <v:shape id="_x0000_i1041" type="#_x0000_t75" style="width:10.35pt;height:11.5pt" o:ole="">
             <v:imagedata r:id="rId29" o:title=""/>
           </v:shape>
-          <o:OLEObject Type="Embed" ProgID="Equation.Ribbit" ShapeID="_x0000_i1041" DrawAspect="Content" ObjectID="_1479704748" r:id="rId42"/>
+          <o:OLEObject Type="Embed" ProgID="Equation.Ribbit" ShapeID="_x0000_i1041" DrawAspect="Content" ObjectID="_1480940423" r:id="rId42"/>
         </w:object>
       </w:r>
       <w:r>
@@ -1539,7 +1523,7 @@
           <v:shape id="_x0000_i1042" type="#_x0000_t75" style="width:10.35pt;height:11.5pt" o:ole="">
             <v:imagedata r:id="rId29" o:title=""/>
           </v:shape>
-          <o:OLEObject Type="Embed" ProgID="Equation.Ribbit" ShapeID="_x0000_i1042" DrawAspect="Content" ObjectID="_1479704749" r:id="rId43"/>
+          <o:OLEObject Type="Embed" ProgID="Equation.Ribbit" ShapeID="_x0000_i1042" DrawAspect="Content" ObjectID="_1480940424" r:id="rId43"/>
         </w:object>
       </w:r>
       <w:r>
@@ -1568,7 +1552,7 @@
           <v:shape id="_x0000_i1043" type="#_x0000_t75" style="width:10.35pt;height:11.5pt" o:ole="">
             <v:imagedata r:id="rId29" o:title=""/>
           </v:shape>
-          <o:OLEObject Type="Embed" ProgID="Equation.Ribbit" ShapeID="_x0000_i1043" DrawAspect="Content" ObjectID="_1479704750" r:id="rId44"/>
+          <o:OLEObject Type="Embed" ProgID="Equation.Ribbit" ShapeID="_x0000_i1043" DrawAspect="Content" ObjectID="_1480940425" r:id="rId44"/>
         </w:object>
       </w:r>
       <w:r>
@@ -1599,7 +1583,21 @@
         <w:rPr>
           <w:rFonts w:hint="eastAsia"/>
         </w:rPr>
-        <w:t>划出去，同时作为认沽期权权利仓持有人我们的期权就作废不能行权。如果结算价格小于</w:t>
+        <w:t>划出去，同时作为认沽期权权利仓持有人我们的期权就作废</w:t>
+      </w:r>
+      <w:proofErr w:type="gramStart"/>
+      <w:r>
+        <w:rPr>
+          <w:rFonts w:hint="eastAsia"/>
+        </w:rPr>
+        <w:t>不</w:t>
+      </w:r>
+      <w:proofErr w:type="gramEnd"/>
+      <w:r>
+        <w:rPr>
+          <w:rFonts w:hint="eastAsia"/>
+        </w:rPr>
+        <w:t>能行权。如果结算价格小于</w:t>
       </w:r>
       <w:r>
         <w:rPr>
@@ -1609,7 +1607,7 @@
           <v:shape id="_x0000_i1044" type="#_x0000_t75" style="width:10.35pt;height:11.5pt" o:ole="">
             <v:imagedata r:id="rId29" o:title=""/>
           </v:shape>
-          <o:OLEObject Type="Embed" ProgID="Equation.Ribbit" ShapeID="_x0000_i1044" DrawAspect="Content" ObjectID="_1479704751" r:id="rId45"/>
+          <o:OLEObject Type="Embed" ProgID="Equation.Ribbit" ShapeID="_x0000_i1044" DrawAspect="Content" ObjectID="_1480940426" r:id="rId45"/>
         </w:object>
       </w:r>
       <w:r>
@@ -1622,7 +1620,21 @@
         <w:rPr>
           <w:rFonts w:hint="eastAsia"/>
         </w:rPr>
-        <w:t>则我们持有的认购期权义务仓作废不能</w:t>
+        <w:t>则我们持有的认购期权义务仓作废</w:t>
+      </w:r>
+      <w:proofErr w:type="gramStart"/>
+      <w:r>
+        <w:rPr>
+          <w:rFonts w:hint="eastAsia"/>
+        </w:rPr>
+        <w:t>不</w:t>
+      </w:r>
+      <w:proofErr w:type="gramEnd"/>
+      <w:r>
+        <w:rPr>
+          <w:rFonts w:hint="eastAsia"/>
+        </w:rPr>
+        <w:t>能</w:t>
       </w:r>
       <w:r>
         <w:rPr>
@@ -1652,7 +1664,21 @@
         <w:rPr>
           <w:rFonts w:hint="eastAsia"/>
         </w:rPr>
-        <w:t>权利仓能够生效，我们可以行权将备兑的</w:t>
+        <w:t>权利</w:t>
+      </w:r>
+      <w:proofErr w:type="gramStart"/>
+      <w:r>
+        <w:rPr>
+          <w:rFonts w:hint="eastAsia"/>
+        </w:rPr>
+        <w:t>仓能够</w:t>
+      </w:r>
+      <w:proofErr w:type="gramEnd"/>
+      <w:r>
+        <w:rPr>
+          <w:rFonts w:hint="eastAsia"/>
+        </w:rPr>
+        <w:t>生效，我们可以行权将备兑的</w:t>
       </w:r>
       <w:r>
         <w:rPr>
@@ -1674,7 +1700,7 @@
           <v:shape id="_x0000_i1045" type="#_x0000_t75" style="width:10.35pt;height:11.5pt" o:ole="">
             <v:imagedata r:id="rId29" o:title=""/>
           </v:shape>
-          <o:OLEObject Type="Embed" ProgID="Equation.Ribbit" ShapeID="_x0000_i1045" DrawAspect="Content" ObjectID="_1479704752" r:id="rId46"/>
+          <o:OLEObject Type="Embed" ProgID="Equation.Ribbit" ShapeID="_x0000_i1045" DrawAspect="Content" ObjectID="_1480940427" r:id="rId46"/>
         </w:object>
       </w:r>
       <w:r>
@@ -1691,7 +1717,7 @@
           <v:shape id="_x0000_i1046" type="#_x0000_t75" style="width:10.35pt;height:11.5pt" o:ole="">
             <v:imagedata r:id="rId29" o:title=""/>
           </v:shape>
-          <o:OLEObject Type="Embed" ProgID="Equation.Ribbit" ShapeID="_x0000_i1046" DrawAspect="Content" ObjectID="_1479704753" r:id="rId47"/>
+          <o:OLEObject Type="Embed" ProgID="Equation.Ribbit" ShapeID="_x0000_i1046" DrawAspect="Content" ObjectID="_1480940428" r:id="rId47"/>
         </w:object>
       </w:r>
       <w:r>
@@ -1770,7 +1796,7 @@
           <v:shape id="_x0000_i1047" type="#_x0000_t75" style="width:10.35pt;height:11.5pt" o:ole="">
             <v:imagedata r:id="rId29" o:title=""/>
           </v:shape>
-          <o:OLEObject Type="Embed" ProgID="Equation.Ribbit" ShapeID="_x0000_i1047" DrawAspect="Content" ObjectID="_1479704754" r:id="rId48"/>
+          <o:OLEObject Type="Embed" ProgID="Equation.Ribbit" ShapeID="_x0000_i1047" DrawAspect="Content" ObjectID="_1480940429" r:id="rId48"/>
         </w:object>
       </w:r>
       <w:r>
@@ -1807,7 +1833,7 @@
           <v:shape id="_x0000_i1048" type="#_x0000_t75" style="width:5.75pt;height:8.65pt" o:ole="">
             <v:imagedata r:id="rId23" o:title=""/>
           </v:shape>
-          <o:OLEObject Type="Embed" ProgID="Equation.Ribbit" ShapeID="_x0000_i1048" DrawAspect="Content" ObjectID="_1479704755" r:id="rId49"/>
+          <o:OLEObject Type="Embed" ProgID="Equation.Ribbit" ShapeID="_x0000_i1048" DrawAspect="Content" ObjectID="_1480940430" r:id="rId49"/>
         </w:object>
       </w:r>
       <w:r>
@@ -1821,7 +1847,7 @@
           <v:shape id="_x0000_i1049" type="#_x0000_t75" style="width:161.3pt;height:15.55pt" o:ole="">
             <v:imagedata r:id="rId33" o:title=""/>
           </v:shape>
-          <o:OLEObject Type="Embed" ProgID="Equation.Ribbit" ShapeID="_x0000_i1049" DrawAspect="Content" ObjectID="_1479704756" r:id="rId50"/>
+          <o:OLEObject Type="Embed" ProgID="Equation.Ribbit" ShapeID="_x0000_i1049" DrawAspect="Content" ObjectID="_1480940431" r:id="rId50"/>
         </w:object>
       </w:r>
       <w:r>
@@ -1838,7 +1864,7 @@
           <v:shape id="_x0000_i1050" type="#_x0000_t75" style="width:5.75pt;height:8.65pt" o:ole="">
             <v:imagedata r:id="rId23" o:title=""/>
           </v:shape>
-          <o:OLEObject Type="Embed" ProgID="Equation.Ribbit" ShapeID="_x0000_i1050" DrawAspect="Content" ObjectID="_1479704757" r:id="rId51"/>
+          <o:OLEObject Type="Embed" ProgID="Equation.Ribbit" ShapeID="_x0000_i1050" DrawAspect="Content" ObjectID="_1480940432" r:id="rId51"/>
         </w:object>
       </w:r>
       <w:r>
@@ -1861,7 +1887,7 @@
           <v:shape id="_x0000_i1051" type="#_x0000_t75" style="width:25.9pt;height:10.35pt" o:ole="">
             <v:imagedata r:id="rId21" o:title=""/>
           </v:shape>
-          <o:OLEObject Type="Embed" ProgID="Equation.Ribbit" ShapeID="_x0000_i1051" DrawAspect="Content" ObjectID="_1479704758" r:id="rId52"/>
+          <o:OLEObject Type="Embed" ProgID="Equation.Ribbit" ShapeID="_x0000_i1051" DrawAspect="Content" ObjectID="_1480940433" r:id="rId52"/>
         </w:object>
       </w:r>
       <w:r>
@@ -1878,7 +1904,7 @@
           <v:shape id="_x0000_i1052" type="#_x0000_t75" style="width:10.35pt;height:11.5pt" o:ole="">
             <v:imagedata r:id="rId29" o:title=""/>
           </v:shape>
-          <o:OLEObject Type="Embed" ProgID="Equation.Ribbit" ShapeID="_x0000_i1052" DrawAspect="Content" ObjectID="_1479704759" r:id="rId53"/>
+          <o:OLEObject Type="Embed" ProgID="Equation.Ribbit" ShapeID="_x0000_i1052" DrawAspect="Content" ObjectID="_1480940434" r:id="rId53"/>
         </w:object>
       </w:r>
       <w:r>
@@ -1895,7 +1921,7 @@
           <v:shape id="_x0000_i1053" type="#_x0000_t75" style="width:5.75pt;height:8.65pt" o:ole="">
             <v:imagedata r:id="rId23" o:title=""/>
           </v:shape>
-          <o:OLEObject Type="Embed" ProgID="Equation.Ribbit" ShapeID="_x0000_i1053" DrawAspect="Content" ObjectID="_1479704760" r:id="rId54"/>
+          <o:OLEObject Type="Embed" ProgID="Equation.Ribbit" ShapeID="_x0000_i1053" DrawAspect="Content" ObjectID="_1480940435" r:id="rId54"/>
         </w:object>
       </w:r>
       <w:r>
@@ -2160,14 +2186,28 @@
         <w:rPr>
           <w:rFonts w:hint="eastAsia"/>
         </w:rPr>
-        <w:t>如果我们能在卖一档，买一档作为市价承受</w:t>
+        <w:t>如果我们能在卖一档，买一档作为市价</w:t>
+      </w:r>
+      <w:proofErr w:type="gramStart"/>
+      <w:r>
+        <w:rPr>
+          <w:rFonts w:hint="eastAsia"/>
+        </w:rPr>
+        <w:t>承受</w:t>
       </w:r>
       <w:r>
         <w:rPr>
           <w:rFonts w:hint="eastAsia"/>
         </w:rPr>
         <w:lastRenderedPageBreak/>
-        <w:t>者扫到货，</w:t>
+        <w:t>者扫到货</w:t>
+      </w:r>
+      <w:proofErr w:type="gramEnd"/>
+      <w:r>
+        <w:rPr>
+          <w:rFonts w:hint="eastAsia"/>
+        </w:rPr>
+        <w:t>，</w:t>
       </w:r>
       <w:r>
         <w:rPr>
@@ -2217,11 +2257,19 @@
         </w:rPr>
         <w:t>1412M01900</w:t>
       </w:r>
-      <w:r>
-        <w:rPr>
-          <w:rFonts w:hint="eastAsia"/>
-        </w:rPr>
-        <w:t>一个合约</w:t>
+      <w:proofErr w:type="gramStart"/>
+      <w:r>
+        <w:rPr>
+          <w:rFonts w:hint="eastAsia"/>
+        </w:rPr>
+        <w:t>一个</w:t>
+      </w:r>
+      <w:proofErr w:type="gramEnd"/>
+      <w:r>
+        <w:rPr>
+          <w:rFonts w:hint="eastAsia"/>
+        </w:rPr>
+        <w:t>合约</w:t>
       </w:r>
       <w:r>
         <w:rPr>
@@ -2247,11 +2295,19 @@
         </w:rPr>
         <w:t>1412M01900</w:t>
       </w:r>
-      <w:r>
-        <w:rPr>
-          <w:rFonts w:hint="eastAsia"/>
-        </w:rPr>
-        <w:t>一个合约，距离到期日还有</w:t>
+      <w:proofErr w:type="gramStart"/>
+      <w:r>
+        <w:rPr>
+          <w:rFonts w:hint="eastAsia"/>
+        </w:rPr>
+        <w:t>一个</w:t>
+      </w:r>
+      <w:proofErr w:type="gramEnd"/>
+      <w:r>
+        <w:rPr>
+          <w:rFonts w:hint="eastAsia"/>
+        </w:rPr>
+        <w:t>合约，距离到期日还有</w:t>
       </w:r>
       <w:r>
         <w:rPr>
@@ -2273,7 +2329,7 @@
           <v:shape id="_x0000_i1054" type="#_x0000_t75" style="width:54.15pt;height:15.55pt" o:ole="">
             <v:imagedata r:id="rId56" o:title=""/>
           </v:shape>
-          <o:OLEObject Type="Embed" ProgID="Equation.Ribbit" ShapeID="_x0000_i1054" DrawAspect="Content" ObjectID="_1479704761" r:id="rId57"/>
+          <o:OLEObject Type="Embed" ProgID="Equation.Ribbit" ShapeID="_x0000_i1054" DrawAspect="Content" ObjectID="_1480940436" r:id="rId57"/>
         </w:object>
       </w:r>
       <w:r>
@@ -2290,7 +2346,7 @@
           <v:shape id="_x0000_i1055" type="#_x0000_t75" style="width:206.8pt;height:11.5pt" o:ole="">
             <v:imagedata r:id="rId58" o:title=""/>
           </v:shape>
-          <o:OLEObject Type="Embed" ProgID="Equation.Ribbit" ShapeID="_x0000_i1055" DrawAspect="Content" ObjectID="_1479704762" r:id="rId59"/>
+          <o:OLEObject Type="Embed" ProgID="Equation.Ribbit" ShapeID="_x0000_i1055" DrawAspect="Content" ObjectID="_1480940437" r:id="rId59"/>
         </w:object>
       </w:r>
     </w:p>
@@ -2333,7 +2389,7 @@
           <v:shape id="_x0000_i1056" type="#_x0000_t75" style="width:176.85pt;height:16.7pt" o:ole="">
             <v:imagedata r:id="rId60" o:title=""/>
           </v:shape>
-          <o:OLEObject Type="Embed" ProgID="Equation.Ribbit" ShapeID="_x0000_i1056" DrawAspect="Content" ObjectID="_1479704763" r:id="rId61"/>
+          <o:OLEObject Type="Embed" ProgID="Equation.Ribbit" ShapeID="_x0000_i1056" DrawAspect="Content" ObjectID="_1480940438" r:id="rId61"/>
         </w:object>
       </w:r>
       <w:r>
@@ -2350,14 +2406,28 @@
           <v:shape id="_x0000_i1057" type="#_x0000_t75" style="width:65.1pt;height:12.1pt" o:ole="">
             <v:imagedata r:id="rId62" o:title=""/>
           </v:shape>
-          <o:OLEObject Type="Embed" ProgID="Equation.Ribbit" ShapeID="_x0000_i1057" DrawAspect="Content" ObjectID="_1479704764" r:id="rId63"/>
+          <o:OLEObject Type="Embed" ProgID="Equation.Ribbit" ShapeID="_x0000_i1057" DrawAspect="Content" ObjectID="_1480940439" r:id="rId63"/>
         </w:object>
       </w:r>
       <w:r>
         <w:rPr>
           <w:rFonts w:hint="eastAsia"/>
         </w:rPr>
-        <w:t>，同时该单元中无风险收益率后面跟着括号中的数字就是这个无风险策略赚的基差为：</w:t>
+        <w:t>，同时该单元中无风险收益率后面跟着括号中的数字就是这个无风险策略赚</w:t>
+      </w:r>
+      <w:proofErr w:type="gramStart"/>
+      <w:r>
+        <w:rPr>
+          <w:rFonts w:hint="eastAsia"/>
+        </w:rPr>
+        <w:t>的基差为</w:t>
+      </w:r>
+      <w:proofErr w:type="gramEnd"/>
+      <w:r>
+        <w:rPr>
+          <w:rFonts w:hint="eastAsia"/>
+        </w:rPr>
+        <w:t>：</w:t>
       </w:r>
       <w:r>
         <w:rPr>
@@ -2367,7 +2437,7 @@
           <v:shape id="_x0000_i1058" type="#_x0000_t75" style="width:290.3pt;height:13.25pt" o:ole="">
             <v:imagedata r:id="rId64" o:title=""/>
           </v:shape>
-          <o:OLEObject Type="Embed" ProgID="Equation.Ribbit" ShapeID="_x0000_i1058" DrawAspect="Content" ObjectID="_1479704765" r:id="rId65"/>
+          <o:OLEObject Type="Embed" ProgID="Equation.Ribbit" ShapeID="_x0000_i1058" DrawAspect="Content" ObjectID="_1480940440" r:id="rId65"/>
         </w:object>
       </w:r>
       <w:r>
@@ -2424,7 +2494,7 @@
           <v:shape id="_x0000_i1059" type="#_x0000_t75" style="width:82.35pt;height:13.25pt" o:ole="">
             <v:imagedata r:id="rId66" o:title=""/>
           </v:shape>
-          <o:OLEObject Type="Embed" ProgID="Equation.Ribbit" ShapeID="_x0000_i1059" DrawAspect="Content" ObjectID="_1479704766" r:id="rId67"/>
+          <o:OLEObject Type="Embed" ProgID="Equation.Ribbit" ShapeID="_x0000_i1059" DrawAspect="Content" ObjectID="_1480940441" r:id="rId67"/>
         </w:object>
       </w:r>
       <w:r>
@@ -2442,7 +2512,31 @@
       <w:r>
         <w:instrText xml:space="preserve"> IF 0 = </w:instrText>
       </w:r>
-      <w:fldSimple w:instr=" SEQ EqChapter \c \* arabic ">
+      <w:r>
+        <w:fldChar w:fldCharType="begin"/>
+      </w:r>
+      <w:r>
+        <w:instrText xml:space="preserve"> SEQ EqChapter \c \* arabic </w:instrText>
+      </w:r>
+      <w:r>
+        <w:fldChar w:fldCharType="separate"/>
+      </w:r>
+      <w:r>
+        <w:rPr>
+          <w:noProof/>
+        </w:rPr>
+        <w:instrText>0</w:instrText>
+      </w:r>
+      <w:r>
+        <w:rPr>
+          <w:noProof/>
+        </w:rPr>
+        <w:fldChar w:fldCharType="end"/>
+      </w:r>
+      <w:r>
+        <w:instrText xml:space="preserve"> "" "</w:instrText>
+      </w:r>
+      <w:fldSimple w:instr=" SEQ EqChapter \c \* arabic \* MERGEFORMAT ">
         <w:r>
           <w:rPr>
             <w:noProof/>
@@ -2451,42 +2545,42 @@
         </w:r>
       </w:fldSimple>
       <w:r>
+        <w:instrText>."</w:instrText>
+      </w:r>
+      <w:r>
+        <w:fldChar w:fldCharType="end"/>
+      </w:r>
+      <w:r>
+        <w:fldChar w:fldCharType="begin"/>
+      </w:r>
+      <w:r>
+        <w:instrText xml:space="preserve"> IF 0 = </w:instrText>
+      </w:r>
+      <w:r>
+        <w:fldChar w:fldCharType="begin"/>
+      </w:r>
+      <w:r>
+        <w:instrText xml:space="preserve"> SEQ EqSection \c \* arabic </w:instrText>
+      </w:r>
+      <w:r>
+        <w:fldChar w:fldCharType="separate"/>
+      </w:r>
+      <w:r>
+        <w:rPr>
+          <w:noProof/>
+        </w:rPr>
+        <w:instrText>0</w:instrText>
+      </w:r>
+      <w:r>
+        <w:rPr>
+          <w:noProof/>
+        </w:rPr>
+        <w:fldChar w:fldCharType="end"/>
+      </w:r>
+      <w:r>
         <w:instrText xml:space="preserve"> "" "</w:instrText>
       </w:r>
-      <w:r>
-        <w:fldChar w:fldCharType="begin"/>
-      </w:r>
-      <w:r>
-        <w:instrText xml:space="preserve"> SEQ EqChapter \c \* arabic \* MERGEFORMAT </w:instrText>
-      </w:r>
-      <w:r>
-        <w:fldChar w:fldCharType="separate"/>
-      </w:r>
-      <w:r>
-        <w:rPr>
-          <w:noProof/>
-        </w:rPr>
-        <w:instrText>0</w:instrText>
-      </w:r>
-      <w:r>
-        <w:rPr>
-          <w:noProof/>
-        </w:rPr>
-        <w:fldChar w:fldCharType="end"/>
-      </w:r>
-      <w:r>
-        <w:instrText>."</w:instrText>
-      </w:r>
-      <w:r>
-        <w:fldChar w:fldCharType="end"/>
-      </w:r>
-      <w:r>
-        <w:fldChar w:fldCharType="begin"/>
-      </w:r>
-      <w:r>
-        <w:instrText xml:space="preserve"> IF 0 = </w:instrText>
-      </w:r>
-      <w:fldSimple w:instr=" SEQ EqSection \c \* arabic ">
+      <w:fldSimple w:instr=" SEQ EqSection \c \* arabic \* MERGEFORMAT ">
         <w:r>
           <w:rPr>
             <w:noProof/>
@@ -2495,56 +2589,19 @@
         </w:r>
       </w:fldSimple>
       <w:r>
-        <w:instrText xml:space="preserve"> "" "</w:instrText>
-      </w:r>
-      <w:r>
-        <w:fldChar w:fldCharType="begin"/>
-      </w:r>
-      <w:r>
-        <w:instrText xml:space="preserve"> SEQ EqSection \c \* arabic \* MERGEFORMAT </w:instrText>
-      </w:r>
-      <w:r>
-        <w:fldChar w:fldCharType="separate"/>
-      </w:r>
-      <w:r>
-        <w:rPr>
-          <w:noProof/>
-        </w:rPr>
-        <w:instrText>0</w:instrText>
-      </w:r>
-      <w:r>
-        <w:rPr>
-          <w:noProof/>
-        </w:rPr>
+        <w:instrText>."</w:instrText>
+      </w:r>
+      <w:r>
         <w:fldChar w:fldCharType="end"/>
       </w:r>
-      <w:r>
-        <w:instrText>."</w:instrText>
-      </w:r>
-      <w:r>
-        <w:fldChar w:fldCharType="end"/>
-      </w:r>
-      <w:r>
-        <w:fldChar w:fldCharType="begin"/>
-      </w:r>
-      <w:r>
-        <w:instrText xml:space="preserve"> SEQ Eq \* arabic \* MERGEFORMAT </w:instrText>
-      </w:r>
-      <w:r>
-        <w:fldChar w:fldCharType="separate"/>
-      </w:r>
-      <w:r>
-        <w:rPr>
-          <w:noProof/>
-        </w:rPr>
-        <w:instrText>2</w:instrText>
-      </w:r>
-      <w:r>
-        <w:rPr>
-          <w:noProof/>
-        </w:rPr>
-        <w:fldChar w:fldCharType="end"/>
-      </w:r>
+      <w:fldSimple w:instr=" SEQ Eq \* arabic \* MERGEFORMAT ">
+        <w:r>
+          <w:rPr>
+            <w:noProof/>
+          </w:rPr>
+          <w:instrText>2</w:instrText>
+        </w:r>
+      </w:fldSimple>
       <w:r>
         <w:instrText>)</w:instrText>
       </w:r>
@@ -2580,7 +2637,7 @@
           <v:shape id="_x0000_i1060" type="#_x0000_t75" style="width:7.5pt;height:12.1pt" o:ole="">
             <v:imagedata r:id="rId27" o:title=""/>
           </v:shape>
-          <o:OLEObject Type="Embed" ProgID="Equation.Ribbit" ShapeID="_x0000_i1060" DrawAspect="Content" ObjectID="_1479704767" r:id="rId68"/>
+          <o:OLEObject Type="Embed" ProgID="Equation.Ribbit" ShapeID="_x0000_i1060" DrawAspect="Content" ObjectID="_1480940442" r:id="rId68"/>
         </w:object>
       </w:r>
       <w:r>
@@ -2597,14 +2654,28 @@
           <v:shape id="_x0000_i1061" type="#_x0000_t75" style="width:8.65pt;height:11.5pt" o:ole="">
             <v:imagedata r:id="rId36" o:title=""/>
           </v:shape>
-          <o:OLEObject Type="Embed" ProgID="Equation.Ribbit" ShapeID="_x0000_i1061" DrawAspect="Content" ObjectID="_1479704768" r:id="rId69"/>
+          <o:OLEObject Type="Embed" ProgID="Equation.Ribbit" ShapeID="_x0000_i1061" DrawAspect="Content" ObjectID="_1480940443" r:id="rId69"/>
         </w:object>
       </w:r>
       <w:r>
         <w:rPr>
           <w:rFonts w:hint="eastAsia"/>
         </w:rPr>
-        <w:t>是认沽期权卖一价，</w:t>
+        <w:t>是认沽</w:t>
+      </w:r>
+      <w:proofErr w:type="gramStart"/>
+      <w:r>
+        <w:rPr>
+          <w:rFonts w:hint="eastAsia"/>
+        </w:rPr>
+        <w:t>期权卖</w:t>
+      </w:r>
+      <w:proofErr w:type="gramEnd"/>
+      <w:r>
+        <w:rPr>
+          <w:rFonts w:hint="eastAsia"/>
+        </w:rPr>
+        <w:t>一价，</w:t>
       </w:r>
       <w:r>
         <w:rPr>
@@ -2614,14 +2685,28 @@
           <v:shape id="_x0000_i1062" type="#_x0000_t75" style="width:8.65pt;height:12.1pt" o:ole="">
             <v:imagedata r:id="rId38" o:title=""/>
           </v:shape>
-          <o:OLEObject Type="Embed" ProgID="Equation.Ribbit" ShapeID="_x0000_i1062" DrawAspect="Content" ObjectID="_1479704769" r:id="rId70"/>
+          <o:OLEObject Type="Embed" ProgID="Equation.Ribbit" ShapeID="_x0000_i1062" DrawAspect="Content" ObjectID="_1480940444" r:id="rId70"/>
         </w:object>
       </w:r>
       <w:r>
         <w:rPr>
           <w:rFonts w:hint="eastAsia"/>
         </w:rPr>
-        <w:t>是认购期权买一价，</w:t>
+        <w:t>是认购</w:t>
+      </w:r>
+      <w:proofErr w:type="gramStart"/>
+      <w:r>
+        <w:rPr>
+          <w:rFonts w:hint="eastAsia"/>
+        </w:rPr>
+        <w:t>期权买</w:t>
+      </w:r>
+      <w:proofErr w:type="gramEnd"/>
+      <w:r>
+        <w:rPr>
+          <w:rFonts w:hint="eastAsia"/>
+        </w:rPr>
+        <w:t>一价，</w:t>
       </w:r>
       <w:r>
         <w:rPr>
@@ -2631,7 +2716,7 @@
           <v:shape id="_x0000_i1063" type="#_x0000_t75" style="width:10.35pt;height:11.5pt" o:ole="">
             <v:imagedata r:id="rId29" o:title=""/>
           </v:shape>
-          <o:OLEObject Type="Embed" ProgID="Equation.Ribbit" ShapeID="_x0000_i1063" DrawAspect="Content" ObjectID="_1479704770" r:id="rId71"/>
+          <o:OLEObject Type="Embed" ProgID="Equation.Ribbit" ShapeID="_x0000_i1063" DrawAspect="Content" ObjectID="_1480940445" r:id="rId71"/>
         </w:object>
       </w:r>
       <w:r>
@@ -2643,7 +2728,7 @@
     </w:p>
     <w:p>
       <w:pPr>
-        <w:pStyle w:val="TOC1"/>
+        <w:pStyle w:val="10"/>
         <w:tabs>
           <w:tab w:val="left" w:pos="630"/>
           <w:tab w:val="right" w:leader="dot" w:pos="8630"/>
@@ -2696,7 +2781,21 @@
         <w:rPr>
           <w:rFonts w:hint="eastAsia"/>
         </w:rPr>
-        <w:t>，也可以从这个表中的基差反应，基本期权套利（正向）与平价理论套利策略</w:t>
+        <w:t>，也可以从这个表中</w:t>
+      </w:r>
+      <w:proofErr w:type="gramStart"/>
+      <w:r>
+        <w:rPr>
+          <w:rFonts w:hint="eastAsia"/>
+        </w:rPr>
+        <w:t>的基差反应</w:t>
+      </w:r>
+      <w:proofErr w:type="gramEnd"/>
+      <w:r>
+        <w:rPr>
+          <w:rFonts w:hint="eastAsia"/>
+        </w:rPr>
+        <w:t>，基本期权套利（正向）与平价理论套利策略</w:t>
       </w:r>
       <w:r>
         <w:rPr>
@@ -2720,7 +2819,21 @@
         <w:rPr>
           <w:rFonts w:hint="eastAsia"/>
         </w:rPr>
-        <w:t>买现货，买认沽期权，</w:t>
+        <w:t>买现货，</w:t>
+      </w:r>
+      <w:proofErr w:type="gramStart"/>
+      <w:r>
+        <w:rPr>
+          <w:rFonts w:hint="eastAsia"/>
+        </w:rPr>
+        <w:t>买认沽</w:t>
+      </w:r>
+      <w:proofErr w:type="gramEnd"/>
+      <w:r>
+        <w:rPr>
+          <w:rFonts w:hint="eastAsia"/>
+        </w:rPr>
+        <w:t>期权，</w:t>
       </w:r>
       <w:r>
         <w:rPr>
@@ -2754,7 +2867,7 @@
           <v:shape id="_x0000_i1064" type="#_x0000_t75" style="width:81.2pt;height:13.25pt" o:ole="">
             <v:imagedata r:id="rId72" o:title=""/>
           </v:shape>
-          <o:OLEObject Type="Embed" ProgID="Equation.Ribbit" ShapeID="_x0000_i1064" DrawAspect="Content" ObjectID="_1479704771" r:id="rId73"/>
+          <o:OLEObject Type="Embed" ProgID="Equation.Ribbit" ShapeID="_x0000_i1064" DrawAspect="Content" ObjectID="_1480940446" r:id="rId73"/>
         </w:object>
       </w:r>
       <w:r>
@@ -2771,7 +2884,7 @@
           <v:shape id="_x0000_i1065" type="#_x0000_t75" style="width:29.4pt;height:11.5pt" o:ole="">
             <v:imagedata r:id="rId74" o:title=""/>
           </v:shape>
-          <o:OLEObject Type="Embed" ProgID="Equation.Ribbit" ShapeID="_x0000_i1065" DrawAspect="Content" ObjectID="_1479704772" r:id="rId75"/>
+          <o:OLEObject Type="Embed" ProgID="Equation.Ribbit" ShapeID="_x0000_i1065" DrawAspect="Content" ObjectID="_1480940447" r:id="rId75"/>
         </w:object>
       </w:r>
       <w:r>
@@ -2788,14 +2901,28 @@
           <v:shape id="_x0000_i1066" type="#_x0000_t75" style="width:51.25pt;height:11.5pt" o:ole="">
             <v:imagedata r:id="rId76" o:title=""/>
           </v:shape>
-          <o:OLEObject Type="Embed" ProgID="Equation.Ribbit" ShapeID="_x0000_i1066" DrawAspect="Content" ObjectID="_1479704773" r:id="rId77"/>
+          <o:OLEObject Type="Embed" ProgID="Equation.Ribbit" ShapeID="_x0000_i1066" DrawAspect="Content" ObjectID="_1480940448" r:id="rId77"/>
         </w:object>
       </w:r>
       <w:r>
         <w:rPr>
           <w:rFonts w:hint="eastAsia"/>
         </w:rPr>
-        <w:t>要多，但是在期权行权日带来的</w:t>
+        <w:t>要多，但是在期权行权</w:t>
+      </w:r>
+      <w:proofErr w:type="gramStart"/>
+      <w:r>
+        <w:rPr>
+          <w:rFonts w:hint="eastAsia"/>
+        </w:rPr>
+        <w:t>日带来</w:t>
+      </w:r>
+      <w:proofErr w:type="gramEnd"/>
+      <w:r>
+        <w:rPr>
+          <w:rFonts w:hint="eastAsia"/>
+        </w:rPr>
+        <w:t>的</w:t>
       </w:r>
       <w:r>
         <w:rPr>
@@ -2817,7 +2944,7 @@
           <v:shape id="_x0000_i1067" type="#_x0000_t75" style="width:10.35pt;height:11.5pt" o:ole="">
             <v:imagedata r:id="rId29" o:title=""/>
           </v:shape>
-          <o:OLEObject Type="Embed" ProgID="Equation.Ribbit" ShapeID="_x0000_i1067" DrawAspect="Content" ObjectID="_1479704774" r:id="rId78"/>
+          <o:OLEObject Type="Embed" ProgID="Equation.Ribbit" ShapeID="_x0000_i1067" DrawAspect="Content" ObjectID="_1480940449" r:id="rId78"/>
         </w:object>
       </w:r>
       <w:r>
@@ -2834,7 +2961,7 @@
           <v:shape id="_x0000_i1068" type="#_x0000_t75" style="width:10.35pt;height:11.5pt" o:ole="">
             <v:imagedata r:id="rId29" o:title=""/>
           </v:shape>
-          <o:OLEObject Type="Embed" ProgID="Equation.Ribbit" ShapeID="_x0000_i1068" DrawAspect="Content" ObjectID="_1479704775" r:id="rId79"/>
+          <o:OLEObject Type="Embed" ProgID="Equation.Ribbit" ShapeID="_x0000_i1068" DrawAspect="Content" ObjectID="_1480940450" r:id="rId79"/>
         </w:object>
       </w:r>
       <w:r>
@@ -2863,7 +2990,7 @@
           <v:shape id="_x0000_i1069" type="#_x0000_t75" style="width:10.35pt;height:11.5pt" o:ole="">
             <v:imagedata r:id="rId29" o:title=""/>
           </v:shape>
-          <o:OLEObject Type="Embed" ProgID="Equation.Ribbit" ShapeID="_x0000_i1069" DrawAspect="Content" ObjectID="_1479704776" r:id="rId80"/>
+          <o:OLEObject Type="Embed" ProgID="Equation.Ribbit" ShapeID="_x0000_i1069" DrawAspect="Content" ObjectID="_1480940451" r:id="rId80"/>
         </w:object>
       </w:r>
       <w:r>
@@ -2886,7 +3013,7 @@
           <v:shape id="_x0000_i1070" type="#_x0000_t75" style="width:10.35pt;height:11.5pt" o:ole="">
             <v:imagedata r:id="rId29" o:title=""/>
           </v:shape>
-          <o:OLEObject Type="Embed" ProgID="Equation.Ribbit" ShapeID="_x0000_i1070" DrawAspect="Content" ObjectID="_1479704777" r:id="rId81"/>
+          <o:OLEObject Type="Embed" ProgID="Equation.Ribbit" ShapeID="_x0000_i1070" DrawAspect="Content" ObjectID="_1480940452" r:id="rId81"/>
         </w:object>
       </w:r>
       <w:r>
@@ -2921,7 +3048,7 @@
           <v:shape id="_x0000_i1071" type="#_x0000_t75" style="width:60.5pt;height:13.25pt" o:ole="">
             <v:imagedata r:id="rId82" o:title=""/>
           </v:shape>
-          <o:OLEObject Type="Embed" ProgID="Equation.Ribbit" ShapeID="_x0000_i1071" DrawAspect="Content" ObjectID="_1479704778" r:id="rId83"/>
+          <o:OLEObject Type="Embed" ProgID="Equation.Ribbit" ShapeID="_x0000_i1071" DrawAspect="Content" ObjectID="_1480940453" r:id="rId83"/>
         </w:object>
       </w:r>
       <w:r>
@@ -3270,7 +3397,7 @@
       <w:hyperlink r:id="rId84" w:history="1">
         <w:r>
           <w:rPr>
-            <w:rStyle w:val="Hyperlink"/>
+            <w:rStyle w:val="a4"/>
           </w:rPr>
           <w:t>http://www.sse.com.cn/assortment/derivatives/option/guide/c/3756391.pdf</w:t>
         </w:r>
@@ -3438,7 +3565,7 @@
           <v:shape id="_x0000_i1072" type="#_x0000_t75" style="width:10.35pt;height:11.5pt" o:ole="">
             <v:imagedata r:id="rId29" o:title=""/>
           </v:shape>
-          <o:OLEObject Type="Embed" ProgID="Equation.Ribbit" ShapeID="_x0000_i1072" DrawAspect="Content" ObjectID="_1479704779" r:id="rId86"/>
+          <o:OLEObject Type="Embed" ProgID="Equation.Ribbit" ShapeID="_x0000_i1072" DrawAspect="Content" ObjectID="_1480940454" r:id="rId86"/>
         </w:object>
       </w:r>
       <w:r>
@@ -3493,7 +3620,7 @@
           <v:shape id="_x0000_i1073" type="#_x0000_t75" style="width:161.3pt;height:15.55pt" o:ole="">
             <v:imagedata r:id="rId33" o:title=""/>
           </v:shape>
-          <o:OLEObject Type="Embed" ProgID="Equation.Ribbit" ShapeID="_x0000_i1073" DrawAspect="Content" ObjectID="_1479704780" r:id="rId87"/>
+          <o:OLEObject Type="Embed" ProgID="Equation.Ribbit" ShapeID="_x0000_i1073" DrawAspect="Content" ObjectID="_1480940455" r:id="rId87"/>
         </w:object>
       </w:r>
       <w:r>
@@ -3511,7 +3638,31 @@
       <w:r>
         <w:instrText xml:space="preserve"> IF 0 = </w:instrText>
       </w:r>
-      <w:fldSimple w:instr=" SEQ EqChapter \c \* arabic ">
+      <w:r>
+        <w:fldChar w:fldCharType="begin"/>
+      </w:r>
+      <w:r>
+        <w:instrText xml:space="preserve"> SEQ EqChapter \c \* arabic </w:instrText>
+      </w:r>
+      <w:r>
+        <w:fldChar w:fldCharType="separate"/>
+      </w:r>
+      <w:r>
+        <w:rPr>
+          <w:noProof/>
+        </w:rPr>
+        <w:instrText>0</w:instrText>
+      </w:r>
+      <w:r>
+        <w:rPr>
+          <w:noProof/>
+        </w:rPr>
+        <w:fldChar w:fldCharType="end"/>
+      </w:r>
+      <w:r>
+        <w:instrText xml:space="preserve"> "" "</w:instrText>
+      </w:r>
+      <w:fldSimple w:instr=" SEQ EqChapter \c \* arabic \* MERGEFORMAT ">
         <w:r>
           <w:rPr>
             <w:noProof/>
@@ -3520,42 +3671,42 @@
         </w:r>
       </w:fldSimple>
       <w:r>
+        <w:instrText>."</w:instrText>
+      </w:r>
+      <w:r>
+        <w:fldChar w:fldCharType="end"/>
+      </w:r>
+      <w:r>
+        <w:fldChar w:fldCharType="begin"/>
+      </w:r>
+      <w:r>
+        <w:instrText xml:space="preserve"> IF 0 = </w:instrText>
+      </w:r>
+      <w:r>
+        <w:fldChar w:fldCharType="begin"/>
+      </w:r>
+      <w:r>
+        <w:instrText xml:space="preserve"> SEQ EqSection \c \* arabic </w:instrText>
+      </w:r>
+      <w:r>
+        <w:fldChar w:fldCharType="separate"/>
+      </w:r>
+      <w:r>
+        <w:rPr>
+          <w:noProof/>
+        </w:rPr>
+        <w:instrText>0</w:instrText>
+      </w:r>
+      <w:r>
+        <w:rPr>
+          <w:noProof/>
+        </w:rPr>
+        <w:fldChar w:fldCharType="end"/>
+      </w:r>
+      <w:r>
         <w:instrText xml:space="preserve"> "" "</w:instrText>
       </w:r>
-      <w:r>
-        <w:fldChar w:fldCharType="begin"/>
-      </w:r>
-      <w:r>
-        <w:instrText xml:space="preserve"> SEQ EqChapter \c \* arabic \* MERGEFORMAT </w:instrText>
-      </w:r>
-      <w:r>
-        <w:fldChar w:fldCharType="separate"/>
-      </w:r>
-      <w:r>
-        <w:rPr>
-          <w:noProof/>
-        </w:rPr>
-        <w:instrText>0</w:instrText>
-      </w:r>
-      <w:r>
-        <w:rPr>
-          <w:noProof/>
-        </w:rPr>
-        <w:fldChar w:fldCharType="end"/>
-      </w:r>
-      <w:r>
-        <w:instrText>."</w:instrText>
-      </w:r>
-      <w:r>
-        <w:fldChar w:fldCharType="end"/>
-      </w:r>
-      <w:r>
-        <w:fldChar w:fldCharType="begin"/>
-      </w:r>
-      <w:r>
-        <w:instrText xml:space="preserve"> IF 0 = </w:instrText>
-      </w:r>
-      <w:fldSimple w:instr=" SEQ EqSection \c \* arabic ">
+      <w:fldSimple w:instr=" SEQ EqSection \c \* arabic \* MERGEFORMAT ">
         <w:r>
           <w:rPr>
             <w:noProof/>
@@ -3564,59 +3715,19 @@
         </w:r>
       </w:fldSimple>
       <w:r>
-        <w:instrText xml:space="preserve"> "" "</w:instrText>
-      </w:r>
-      <w:r>
-        <w:fldChar w:fldCharType="begin"/>
-      </w:r>
-      <w:r>
-        <w:instrText xml:space="preserve"> SEQ</w:instrText>
-      </w:r>
-      <w:r>
-        <w:instrText xml:space="preserve"> EqSection \c \* arabic \* MERGEFORMAT </w:instrText>
-      </w:r>
-      <w:r>
-        <w:fldChar w:fldCharType="separate"/>
-      </w:r>
-      <w:r>
-        <w:rPr>
-          <w:noProof/>
-        </w:rPr>
-        <w:instrText>0</w:instrText>
-      </w:r>
-      <w:r>
-        <w:rPr>
-          <w:noProof/>
-        </w:rPr>
+        <w:instrText>."</w:instrText>
+      </w:r>
+      <w:r>
         <w:fldChar w:fldCharType="end"/>
       </w:r>
-      <w:r>
-        <w:instrText>."</w:instrText>
-      </w:r>
-      <w:r>
-        <w:fldChar w:fldCharType="end"/>
-      </w:r>
-      <w:r>
-        <w:fldChar w:fldCharType="begin"/>
-      </w:r>
-      <w:r>
-        <w:instrText xml:space="preserve"> SEQ Eq \* arabic \* MERGEFORMAT </w:instrText>
-      </w:r>
-      <w:r>
-        <w:fldChar w:fldCharType="separate"/>
-      </w:r>
-      <w:r>
-        <w:rPr>
-          <w:noProof/>
-        </w:rPr>
-        <w:instrText>3</w:instrText>
-      </w:r>
-      <w:r>
-        <w:rPr>
-          <w:noProof/>
-        </w:rPr>
-        <w:fldChar w:fldCharType="end"/>
-      </w:r>
+      <w:fldSimple w:instr=" SEQ Eq \* arabic \* MERGEFORMAT ">
+        <w:r>
+          <w:rPr>
+            <w:noProof/>
+          </w:rPr>
+          <w:instrText>3</w:instrText>
+        </w:r>
+      </w:fldSimple>
       <w:r>
         <w:instrText>)</w:instrText>
       </w:r>
@@ -3660,7 +3771,7 @@
           <v:shape id="_x0000_i1074" type="#_x0000_t75" style="width:82.35pt;height:13.25pt" o:ole="">
             <v:imagedata r:id="rId88" o:title=""/>
           </v:shape>
-          <o:OLEObject Type="Embed" ProgID="Equation.Ribbit" ShapeID="_x0000_i1074" DrawAspect="Content" ObjectID="_1479704781" r:id="rId89"/>
+          <o:OLEObject Type="Embed" ProgID="Equation.Ribbit" ShapeID="_x0000_i1074" DrawAspect="Content" ObjectID="_1480940456" r:id="rId89"/>
         </w:object>
       </w:r>
       <w:r>
@@ -3678,7 +3789,31 @@
       <w:r>
         <w:instrText xml:space="preserve"> IF 0 = </w:instrText>
       </w:r>
-      <w:fldSimple w:instr=" SEQ EqChapter \c \* arabic ">
+      <w:r>
+        <w:fldChar w:fldCharType="begin"/>
+      </w:r>
+      <w:r>
+        <w:instrText xml:space="preserve"> SEQ EqChapter \c \* arabic </w:instrText>
+      </w:r>
+      <w:r>
+        <w:fldChar w:fldCharType="separate"/>
+      </w:r>
+      <w:r>
+        <w:rPr>
+          <w:noProof/>
+        </w:rPr>
+        <w:instrText>0</w:instrText>
+      </w:r>
+      <w:r>
+        <w:rPr>
+          <w:noProof/>
+        </w:rPr>
+        <w:fldChar w:fldCharType="end"/>
+      </w:r>
+      <w:r>
+        <w:instrText xml:space="preserve"> "" "</w:instrText>
+      </w:r>
+      <w:fldSimple w:instr=" SEQ EqChapter \c \* arabic \* MERGEFORMAT ">
         <w:r>
           <w:rPr>
             <w:noProof/>
@@ -3687,45 +3822,42 @@
         </w:r>
       </w:fldSimple>
       <w:r>
+        <w:instrText>."</w:instrText>
+      </w:r>
+      <w:r>
+        <w:fldChar w:fldCharType="end"/>
+      </w:r>
+      <w:r>
+        <w:fldChar w:fldCharType="begin"/>
+      </w:r>
+      <w:r>
+        <w:instrText xml:space="preserve"> IF 0 = </w:instrText>
+      </w:r>
+      <w:r>
+        <w:fldChar w:fldCharType="begin"/>
+      </w:r>
+      <w:r>
+        <w:instrText xml:space="preserve"> SEQ EqSection \c \* arabic </w:instrText>
+      </w:r>
+      <w:r>
+        <w:fldChar w:fldCharType="separate"/>
+      </w:r>
+      <w:r>
+        <w:rPr>
+          <w:noProof/>
+        </w:rPr>
+        <w:instrText>0</w:instrText>
+      </w:r>
+      <w:r>
+        <w:rPr>
+          <w:noProof/>
+        </w:rPr>
+        <w:fldChar w:fldCharType="end"/>
+      </w:r>
+      <w:r>
         <w:instrText xml:space="preserve"> "" "</w:instrText>
       </w:r>
-      <w:r>
-        <w:fldChar w:fldCharType="begin"/>
-      </w:r>
-      <w:r>
-        <w:instrText xml:space="preserve"> SEQ EqChapter \c \* arabic \* MERGEFOR</w:instrText>
-      </w:r>
-      <w:r>
-        <w:instrText xml:space="preserve">MAT </w:instrText>
-      </w:r>
-      <w:r>
-        <w:fldChar w:fldCharType="separate"/>
-      </w:r>
-      <w:r>
-        <w:rPr>
-          <w:noProof/>
-        </w:rPr>
-        <w:instrText>0</w:instrText>
-      </w:r>
-      <w:r>
-        <w:rPr>
-          <w:noProof/>
-        </w:rPr>
-        <w:fldChar w:fldCharType="end"/>
-      </w:r>
-      <w:r>
-        <w:instrText>."</w:instrText>
-      </w:r>
-      <w:r>
-        <w:fldChar w:fldCharType="end"/>
-      </w:r>
-      <w:r>
-        <w:fldChar w:fldCharType="begin"/>
-      </w:r>
-      <w:r>
-        <w:instrText xml:space="preserve"> IF 0 = </w:instrText>
-      </w:r>
-      <w:fldSimple w:instr=" SEQ EqSection \c \* arabic ">
+      <w:fldSimple w:instr=" SEQ EqSection \c \* arabic \* MERGEFORMAT ">
         <w:r>
           <w:rPr>
             <w:noProof/>
@@ -3734,56 +3866,19 @@
         </w:r>
       </w:fldSimple>
       <w:r>
-        <w:instrText xml:space="preserve"> "" "</w:instrText>
-      </w:r>
-      <w:r>
-        <w:fldChar w:fldCharType="begin"/>
-      </w:r>
-      <w:r>
-        <w:instrText xml:space="preserve"> SEQ EqSection \c \* arabic \* MERGEFORMAT </w:instrText>
-      </w:r>
-      <w:r>
-        <w:fldChar w:fldCharType="separate"/>
-      </w:r>
-      <w:r>
-        <w:rPr>
-          <w:noProof/>
-        </w:rPr>
-        <w:instrText>0</w:instrText>
-      </w:r>
-      <w:r>
-        <w:rPr>
-          <w:noProof/>
-        </w:rPr>
+        <w:instrText>."</w:instrText>
+      </w:r>
+      <w:r>
         <w:fldChar w:fldCharType="end"/>
       </w:r>
-      <w:r>
-        <w:instrText>."</w:instrText>
-      </w:r>
-      <w:r>
-        <w:fldChar w:fldCharType="end"/>
-      </w:r>
-      <w:r>
-        <w:fldChar w:fldCharType="begin"/>
-      </w:r>
-      <w:r>
-        <w:instrText xml:space="preserve"> SEQ Eq \* arabic \* MERGEFORMAT </w:instrText>
-      </w:r>
-      <w:r>
-        <w:fldChar w:fldCharType="separate"/>
-      </w:r>
-      <w:r>
-        <w:rPr>
-          <w:noProof/>
-        </w:rPr>
-        <w:instrText>4</w:instrText>
-      </w:r>
-      <w:r>
-        <w:rPr>
-          <w:noProof/>
-        </w:rPr>
-        <w:fldChar w:fldCharType="end"/>
-      </w:r>
+      <w:fldSimple w:instr=" SEQ Eq \* arabic \* MERGEFORMAT ">
+        <w:r>
+          <w:rPr>
+            <w:noProof/>
+          </w:rPr>
+          <w:instrText>4</w:instrText>
+        </w:r>
+      </w:fldSimple>
       <w:r>
         <w:instrText>)</w:instrText>
       </w:r>
@@ -3819,7 +3914,7 @@
           <v:shape id="_x0000_i1075" type="#_x0000_t75" style="width:7.5pt;height:12.1pt" o:ole="">
             <v:imagedata r:id="rId27" o:title=""/>
           </v:shape>
-          <o:OLEObject Type="Embed" ProgID="Equation.Ribbit" ShapeID="_x0000_i1075" DrawAspect="Content" ObjectID="_1479704782" r:id="rId90"/>
+          <o:OLEObject Type="Embed" ProgID="Equation.Ribbit" ShapeID="_x0000_i1075" DrawAspect="Content" ObjectID="_1480940457" r:id="rId90"/>
         </w:object>
       </w:r>
       <w:r>
@@ -3836,14 +3931,28 @@
           <v:shape id="_x0000_i1076" type="#_x0000_t75" style="width:8.65pt;height:11.5pt" o:ole="">
             <v:imagedata r:id="rId36" o:title=""/>
           </v:shape>
-          <o:OLEObject Type="Embed" ProgID="Equation.Ribbit" ShapeID="_x0000_i1076" DrawAspect="Content" ObjectID="_1479704783" r:id="rId91"/>
+          <o:OLEObject Type="Embed" ProgID="Equation.Ribbit" ShapeID="_x0000_i1076" DrawAspect="Content" ObjectID="_1480940458" r:id="rId91"/>
         </w:object>
       </w:r>
       <w:r>
         <w:rPr>
           <w:rFonts w:hint="eastAsia"/>
         </w:rPr>
-        <w:t>是认沽期权买一价，</w:t>
+        <w:t>是认沽</w:t>
+      </w:r>
+      <w:proofErr w:type="gramStart"/>
+      <w:r>
+        <w:rPr>
+          <w:rFonts w:hint="eastAsia"/>
+        </w:rPr>
+        <w:t>期权买</w:t>
+      </w:r>
+      <w:proofErr w:type="gramEnd"/>
+      <w:r>
+        <w:rPr>
+          <w:rFonts w:hint="eastAsia"/>
+        </w:rPr>
+        <w:t>一价，</w:t>
       </w:r>
       <w:r>
         <w:rPr>
@@ -3853,14 +3962,28 @@
           <v:shape id="_x0000_i1077" type="#_x0000_t75" style="width:8.65pt;height:12.1pt" o:ole="">
             <v:imagedata r:id="rId38" o:title=""/>
           </v:shape>
-          <o:OLEObject Type="Embed" ProgID="Equation.Ribbit" ShapeID="_x0000_i1077" DrawAspect="Content" ObjectID="_1479704784" r:id="rId92"/>
+          <o:OLEObject Type="Embed" ProgID="Equation.Ribbit" ShapeID="_x0000_i1077" DrawAspect="Content" ObjectID="_1480940459" r:id="rId92"/>
         </w:object>
       </w:r>
       <w:r>
         <w:rPr>
           <w:rFonts w:hint="eastAsia"/>
         </w:rPr>
-        <w:t>是认购期权卖一价，</w:t>
+        <w:t>是认购</w:t>
+      </w:r>
+      <w:proofErr w:type="gramStart"/>
+      <w:r>
+        <w:rPr>
+          <w:rFonts w:hint="eastAsia"/>
+        </w:rPr>
+        <w:t>期权卖</w:t>
+      </w:r>
+      <w:proofErr w:type="gramEnd"/>
+      <w:r>
+        <w:rPr>
+          <w:rFonts w:hint="eastAsia"/>
+        </w:rPr>
+        <w:t>一价，</w:t>
       </w:r>
       <w:r>
         <w:rPr>
@@ -3870,7 +3993,7 @@
           <v:shape id="_x0000_i1078" type="#_x0000_t75" style="width:10.35pt;height:11.5pt" o:ole="">
             <v:imagedata r:id="rId29" o:title=""/>
           </v:shape>
-          <o:OLEObject Type="Embed" ProgID="Equation.Ribbit" ShapeID="_x0000_i1078" DrawAspect="Content" ObjectID="_1479704785" r:id="rId93"/>
+          <o:OLEObject Type="Embed" ProgID="Equation.Ribbit" ShapeID="_x0000_i1078" DrawAspect="Content" ObjectID="_1480940460" r:id="rId93"/>
         </w:object>
       </w:r>
       <w:r>
@@ -3975,14 +4098,21 @@
           <v:shape id="_x0000_i1079" type="#_x0000_t75" style="width:10.35pt;height:11.5pt" o:ole="">
             <v:imagedata r:id="rId29" o:title=""/>
           </v:shape>
-          <o:OLEObject Type="Embed" ProgID="Equation.Ribbit" ShapeID="_x0000_i1079" DrawAspect="Content" ObjectID="_1479704786" r:id="rId94"/>
+          <o:OLEObject Type="Embed" ProgID="Equation.Ribbit" ShapeID="_x0000_i1079" DrawAspect="Content" ObjectID="_1480940461" r:id="rId94"/>
         </w:object>
       </w:r>
       <w:r>
         <w:rPr>
           <w:rFonts w:hint="eastAsia"/>
         </w:rPr>
-        <w:t>，则我们的义务仓</w:t>
+        <w:t>，则我们的</w:t>
+      </w:r>
+      <w:proofErr w:type="gramStart"/>
+      <w:r>
+        <w:rPr>
+          <w:rFonts w:hint="eastAsia"/>
+        </w:rPr>
+        <w:t>义务仓</w:t>
       </w:r>
       <w:r>
         <w:rPr>
@@ -3990,6 +4120,7 @@
         </w:rPr>
         <w:t>认沽</w:t>
       </w:r>
+      <w:proofErr w:type="gramEnd"/>
       <w:r>
         <w:rPr>
           <w:rFonts w:hint="eastAsia"/>
@@ -4028,7 +4159,7 @@
           <v:shape id="_x0000_i1080" type="#_x0000_t75" style="width:10.35pt;height:11.5pt" o:ole="">
             <v:imagedata r:id="rId29" o:title=""/>
           </v:shape>
-          <o:OLEObject Type="Embed" ProgID="Equation.Ribbit" ShapeID="_x0000_i1080" DrawAspect="Content" ObjectID="_1479704787" r:id="rId95"/>
+          <o:OLEObject Type="Embed" ProgID="Equation.Ribbit" ShapeID="_x0000_i1080" DrawAspect="Content" ObjectID="_1480940462" r:id="rId95"/>
         </w:object>
       </w:r>
       <w:r>
@@ -4057,7 +4188,7 @@
           <v:shape id="_x0000_i1081" type="#_x0000_t75" style="width:10.35pt;height:11.5pt" o:ole="">
             <v:imagedata r:id="rId29" o:title=""/>
           </v:shape>
-          <o:OLEObject Type="Embed" ProgID="Equation.Ribbit" ShapeID="_x0000_i1081" DrawAspect="Content" ObjectID="_1479704788" r:id="rId96"/>
+          <o:OLEObject Type="Embed" ProgID="Equation.Ribbit" ShapeID="_x0000_i1081" DrawAspect="Content" ObjectID="_1480940463" r:id="rId96"/>
         </w:object>
       </w:r>
       <w:r>
@@ -4070,7 +4201,21 @@
         <w:rPr>
           <w:rFonts w:hint="eastAsia"/>
         </w:rPr>
-        <w:t>保证金，所以等于在这个整个建仓到行权日结束，我们的股票仓位没变化，</w:t>
+        <w:t>保证金，所以等于在这个整个建仓到行权日结束，我们的股票</w:t>
+      </w:r>
+      <w:proofErr w:type="gramStart"/>
+      <w:r>
+        <w:rPr>
+          <w:rFonts w:hint="eastAsia"/>
+        </w:rPr>
+        <w:t>仓位</w:t>
+      </w:r>
+      <w:proofErr w:type="gramEnd"/>
+      <w:r>
+        <w:rPr>
+          <w:rFonts w:hint="eastAsia"/>
+        </w:rPr>
+        <w:t>没变化，</w:t>
       </w:r>
       <w:r>
         <w:rPr>
@@ -4082,7 +4227,21 @@
         <w:rPr>
           <w:rFonts w:hint="eastAsia"/>
         </w:rPr>
-        <w:t>获取了一个基差的值</w:t>
+        <w:t>获取了</w:t>
+      </w:r>
+      <w:proofErr w:type="gramStart"/>
+      <w:r>
+        <w:rPr>
+          <w:rFonts w:hint="eastAsia"/>
+        </w:rPr>
+        <w:t>一个基差的</w:t>
+      </w:r>
+      <w:proofErr w:type="gramEnd"/>
+      <w:r>
+        <w:rPr>
+          <w:rFonts w:hint="eastAsia"/>
+        </w:rPr>
+        <w:t>值</w:t>
       </w:r>
       <w:r>
         <w:rPr>
@@ -4092,7 +4251,7 @@
           <v:shape id="_x0000_i1082" type="#_x0000_t75" style="width:82.35pt;height:13.25pt" o:ole="">
             <v:imagedata r:id="rId88" o:title=""/>
           </v:shape>
-          <o:OLEObject Type="Embed" ProgID="Equation.Ribbit" ShapeID="_x0000_i1082" DrawAspect="Content" ObjectID="_1479704789" r:id="rId97"/>
+          <o:OLEObject Type="Embed" ProgID="Equation.Ribbit" ShapeID="_x0000_i1082" DrawAspect="Content" ObjectID="_1480940464" r:id="rId97"/>
         </w:object>
       </w:r>
       <w:r>
@@ -4117,14 +4276,42 @@
           <v:shape id="_x0000_i1083" type="#_x0000_t75" style="width:10.35pt;height:11.5pt" o:ole="">
             <v:imagedata r:id="rId29" o:title=""/>
           </v:shape>
-          <o:OLEObject Type="Embed" ProgID="Equation.Ribbit" ShapeID="_x0000_i1083" DrawAspect="Content" ObjectID="_1479704790" r:id="rId98"/>
+          <o:OLEObject Type="Embed" ProgID="Equation.Ribbit" ShapeID="_x0000_i1083" DrawAspect="Content" ObjectID="_1480940465" r:id="rId98"/>
         </w:object>
       </w:r>
       <w:r>
         <w:rPr>
           <w:rFonts w:hint="eastAsia"/>
         </w:rPr>
-        <w:t>，则我们的权益仓就不能行权了，而我们的义务仓认沽期权会被行权</w:t>
+        <w:t>，则我们的权益仓就</w:t>
+      </w:r>
+      <w:proofErr w:type="gramStart"/>
+      <w:r>
+        <w:rPr>
+          <w:rFonts w:hint="eastAsia"/>
+        </w:rPr>
+        <w:t>不能行权</w:t>
+      </w:r>
+      <w:proofErr w:type="gramEnd"/>
+      <w:r>
+        <w:rPr>
+          <w:rFonts w:hint="eastAsia"/>
+        </w:rPr>
+        <w:t>了，而我们的</w:t>
+      </w:r>
+      <w:proofErr w:type="gramStart"/>
+      <w:r>
+        <w:rPr>
+          <w:rFonts w:hint="eastAsia"/>
+        </w:rPr>
+        <w:t>义务仓认沽</w:t>
+      </w:r>
+      <w:proofErr w:type="gramEnd"/>
+      <w:r>
+        <w:rPr>
+          <w:rFonts w:hint="eastAsia"/>
+        </w:rPr>
+        <w:t>期权会被行权</w:t>
       </w:r>
       <w:r>
         <w:rPr>
@@ -4140,7 +4327,7 @@
           <v:shape id="_x0000_i1084" type="#_x0000_t75" style="width:10.35pt;height:11.5pt" o:ole="">
             <v:imagedata r:id="rId29" o:title=""/>
           </v:shape>
-          <o:OLEObject Type="Embed" ProgID="Equation.Ribbit" ShapeID="_x0000_i1084" DrawAspect="Content" ObjectID="_1479704791" r:id="rId99"/>
+          <o:OLEObject Type="Embed" ProgID="Equation.Ribbit" ShapeID="_x0000_i1084" DrawAspect="Content" ObjectID="_1480940466" r:id="rId99"/>
         </w:object>
       </w:r>
       <w:r>
@@ -4159,7 +4346,35 @@
         <w:rPr>
           <w:rFonts w:hint="eastAsia"/>
         </w:rPr>
-        <w:t>期权，这样同样等于在这个整个建仓到行权日结束，我们的股票仓位没变化，用股票质押获取了一个基差的值</w:t>
+        <w:t>期权，这样同样等于在这个整个建仓到行权日结束，我们的股票</w:t>
+      </w:r>
+      <w:proofErr w:type="gramStart"/>
+      <w:r>
+        <w:rPr>
+          <w:rFonts w:hint="eastAsia"/>
+        </w:rPr>
+        <w:t>仓位</w:t>
+      </w:r>
+      <w:proofErr w:type="gramEnd"/>
+      <w:r>
+        <w:rPr>
+          <w:rFonts w:hint="eastAsia"/>
+        </w:rPr>
+        <w:t>没变化，用股票质押获取了</w:t>
+      </w:r>
+      <w:proofErr w:type="gramStart"/>
+      <w:r>
+        <w:rPr>
+          <w:rFonts w:hint="eastAsia"/>
+        </w:rPr>
+        <w:t>一个基差的</w:t>
+      </w:r>
+      <w:proofErr w:type="gramEnd"/>
+      <w:r>
+        <w:rPr>
+          <w:rFonts w:hint="eastAsia"/>
+        </w:rPr>
+        <w:t>值</w:t>
       </w:r>
       <w:r>
         <w:rPr>
@@ -4169,7 +4384,7 @@
           <v:shape id="_x0000_i1085" type="#_x0000_t75" style="width:82.35pt;height:13.25pt" o:ole="">
             <v:imagedata r:id="rId88" o:title=""/>
           </v:shape>
-          <o:OLEObject Type="Embed" ProgID="Equation.Ribbit" ShapeID="_x0000_i1085" DrawAspect="Content" ObjectID="_1479704792" r:id="rId100"/>
+          <o:OLEObject Type="Embed" ProgID="Equation.Ribbit" ShapeID="_x0000_i1085" DrawAspect="Content" ObjectID="_1480940467" r:id="rId100"/>
         </w:object>
       </w:r>
       <w:r>
@@ -5023,7 +5238,7 @@
           <v:shape id="_x0000_i1086" type="#_x0000_t75" style="width:80.05pt;height:10.95pt" o:ole="">
             <v:imagedata r:id="rId102" o:title=""/>
           </v:shape>
-          <o:OLEObject Type="Embed" ProgID="Equation.Ribbit" ShapeID="_x0000_i1086" DrawAspect="Content" ObjectID="_1479704793" r:id="rId103"/>
+          <o:OLEObject Type="Embed" ProgID="Equation.Ribbit" ShapeID="_x0000_i1086" DrawAspect="Content" ObjectID="_1480940468" r:id="rId103"/>
         </w:object>
       </w:r>
       <w:r>
@@ -5319,11 +5534,11 @@
         <w:rPr>
           <w:position w:val="-22"/>
         </w:rPr>
-        <w:object w:dxaOrig="5308" w:dyaOrig="554">
-          <v:shape id="_x0000_i1087" type="#_x0000_t75" style="width:265.55pt;height:27.65pt" o:ole="">
+        <w:object w:dxaOrig="5308" w:dyaOrig="552">
+          <v:shape id="_x0000_i1104" type="#_x0000_t75" style="width:265.55pt;height:27.65pt" o:ole="">
             <v:imagedata r:id="rId104" o:title=""/>
           </v:shape>
-          <o:OLEObject Type="Embed" ProgID="Equation.Ribbit" ShapeID="_x0000_i1087" DrawAspect="Content" ObjectID="_1479704794" r:id="rId105"/>
+          <o:OLEObject Type="Embed" ProgID="Equation.Ribbit" ShapeID="_x0000_i1104" DrawAspect="Content" ObjectID="_1480940469" r:id="rId105"/>
         </w:object>
       </w:r>
       <w:r>
@@ -5341,7 +5556,31 @@
       <w:r>
         <w:instrText xml:space="preserve"> IF 0 = </w:instrText>
       </w:r>
-      <w:fldSimple w:instr=" SEQ EqChapter \c \* arabic ">
+      <w:r>
+        <w:fldChar w:fldCharType="begin"/>
+      </w:r>
+      <w:r>
+        <w:instrText xml:space="preserve"> SEQ EqChapter \c \* arabic </w:instrText>
+      </w:r>
+      <w:r>
+        <w:fldChar w:fldCharType="separate"/>
+      </w:r>
+      <w:r>
+        <w:rPr>
+          <w:noProof/>
+        </w:rPr>
+        <w:instrText>0</w:instrText>
+      </w:r>
+      <w:r>
+        <w:rPr>
+          <w:noProof/>
+        </w:rPr>
+        <w:fldChar w:fldCharType="end"/>
+      </w:r>
+      <w:r>
+        <w:instrText xml:space="preserve"> "" "</w:instrText>
+      </w:r>
+      <w:fldSimple w:instr=" SEQ EqChapter \c \* arabic \* MERGEFORMAT ">
         <w:r>
           <w:rPr>
             <w:noProof/>
@@ -5350,42 +5589,42 @@
         </w:r>
       </w:fldSimple>
       <w:r>
+        <w:instrText>."</w:instrText>
+      </w:r>
+      <w:r>
+        <w:fldChar w:fldCharType="end"/>
+      </w:r>
+      <w:r>
+        <w:fldChar w:fldCharType="begin"/>
+      </w:r>
+      <w:r>
+        <w:instrText xml:space="preserve"> IF 0 = </w:instrText>
+      </w:r>
+      <w:r>
+        <w:fldChar w:fldCharType="begin"/>
+      </w:r>
+      <w:r>
+        <w:instrText xml:space="preserve"> SEQ EqSection \c \* arabic </w:instrText>
+      </w:r>
+      <w:r>
+        <w:fldChar w:fldCharType="separate"/>
+      </w:r>
+      <w:r>
+        <w:rPr>
+          <w:noProof/>
+        </w:rPr>
+        <w:instrText>0</w:instrText>
+      </w:r>
+      <w:r>
+        <w:rPr>
+          <w:noProof/>
+        </w:rPr>
+        <w:fldChar w:fldCharType="end"/>
+      </w:r>
+      <w:r>
         <w:instrText xml:space="preserve"> "" "</w:instrText>
       </w:r>
-      <w:r>
-        <w:fldChar w:fldCharType="begin"/>
-      </w:r>
-      <w:r>
-        <w:instrText xml:space="preserve"> SEQ EqChapter \c \* arabic \* MERGEFORMAT </w:instrText>
-      </w:r>
-      <w:r>
-        <w:fldChar w:fldCharType="separate"/>
-      </w:r>
-      <w:r>
-        <w:rPr>
-          <w:noProof/>
-        </w:rPr>
-        <w:instrText>0</w:instrText>
-      </w:r>
-      <w:r>
-        <w:rPr>
-          <w:noProof/>
-        </w:rPr>
-        <w:fldChar w:fldCharType="end"/>
-      </w:r>
-      <w:r>
-        <w:instrText>."</w:instrText>
-      </w:r>
-      <w:r>
-        <w:fldChar w:fldCharType="end"/>
-      </w:r>
-      <w:r>
-        <w:fldChar w:fldCharType="begin"/>
-      </w:r>
-      <w:r>
-        <w:instrText xml:space="preserve"> IF 0 = </w:instrText>
-      </w:r>
-      <w:fldSimple w:instr=" SEQ EqSection \c \* arabic ">
+      <w:fldSimple w:instr=" SEQ EqSection \c \* arabic \* MERGEFORMAT ">
         <w:r>
           <w:rPr>
             <w:noProof/>
@@ -5394,56 +5633,19 @@
         </w:r>
       </w:fldSimple>
       <w:r>
-        <w:instrText xml:space="preserve"> "" "</w:instrText>
-      </w:r>
-      <w:r>
-        <w:fldChar w:fldCharType="begin"/>
-      </w:r>
-      <w:r>
-        <w:instrText xml:space="preserve"> SEQ EqSection \c \* arabic \* MERGEFORMAT </w:instrText>
-      </w:r>
-      <w:r>
-        <w:fldChar w:fldCharType="separate"/>
-      </w:r>
-      <w:r>
-        <w:rPr>
-          <w:noProof/>
-        </w:rPr>
-        <w:instrText>0</w:instrText>
-      </w:r>
-      <w:r>
-        <w:rPr>
-          <w:noProof/>
-        </w:rPr>
+        <w:instrText>."</w:instrText>
+      </w:r>
+      <w:r>
         <w:fldChar w:fldCharType="end"/>
       </w:r>
-      <w:r>
-        <w:instrText>."</w:instrText>
-      </w:r>
-      <w:r>
-        <w:fldChar w:fldCharType="end"/>
-      </w:r>
-      <w:r>
-        <w:fldChar w:fldCharType="begin"/>
-      </w:r>
-      <w:r>
-        <w:instrText xml:space="preserve"> SEQ Eq \* arabic \* MERGEFORMAT </w:instrText>
-      </w:r>
-      <w:r>
-        <w:fldChar w:fldCharType="separate"/>
-      </w:r>
-      <w:r>
-        <w:rPr>
-          <w:noProof/>
-        </w:rPr>
-        <w:instrText>5</w:instrText>
-      </w:r>
-      <w:r>
-        <w:rPr>
-          <w:noProof/>
-        </w:rPr>
-        <w:fldChar w:fldCharType="end"/>
-      </w:r>
+      <w:fldSimple w:instr=" SEQ Eq \* arabic \* MERGEFORMAT ">
+        <w:r>
+          <w:rPr>
+            <w:noProof/>
+          </w:rPr>
+          <w:instrText>5</w:instrText>
+        </w:r>
+      </w:fldSimple>
       <w:r>
         <w:instrText>)</w:instrText>
       </w:r>
@@ -5481,10 +5683,10 @@
           <w:position w:val="-6"/>
         </w:rPr>
         <w:object w:dxaOrig="238" w:dyaOrig="236">
-          <v:shape id="_x0000_i1088" type="#_x0000_t75" style="width:12.1pt;height:11.5pt" o:ole="">
+          <v:shape id="_x0000_i1087" type="#_x0000_t75" style="width:12.1pt;height:11.5pt" o:ole="">
             <v:imagedata r:id="rId106" o:title=""/>
           </v:shape>
-          <o:OLEObject Type="Embed" ProgID="Equation.Ribbit" ShapeID="_x0000_i1088" DrawAspect="Content" ObjectID="_1479704795" r:id="rId107"/>
+          <o:OLEObject Type="Embed" ProgID="Equation.Ribbit" ShapeID="_x0000_i1087" DrawAspect="Content" ObjectID="_1480940470" r:id="rId107"/>
         </w:object>
       </w:r>
       <w:r>
@@ -5524,10 +5726,10 @@
           <w:position w:val="-6"/>
         </w:rPr>
         <w:object w:dxaOrig="225" w:dyaOrig="230">
-          <v:shape id="_x0000_i1089" type="#_x0000_t75" style="width:11.5pt;height:11.5pt" o:ole="">
+          <v:shape id="_x0000_i1088" type="#_x0000_t75" style="width:11.5pt;height:11.5pt" o:ole="">
             <v:imagedata r:id="rId108" o:title=""/>
           </v:shape>
-          <o:OLEObject Type="Embed" ProgID="Equation.Ribbit" ShapeID="_x0000_i1089" DrawAspect="Content" ObjectID="_1479704796" r:id="rId109"/>
+          <o:OLEObject Type="Embed" ProgID="Equation.Ribbit" ShapeID="_x0000_i1088" DrawAspect="Content" ObjectID="_1480940471" r:id="rId109"/>
         </w:object>
       </w:r>
       <w:r>
@@ -5567,10 +5769,10 @@
           <w:position w:val="-6"/>
         </w:rPr>
         <w:object w:dxaOrig="1964" w:dyaOrig="228">
-          <v:shape id="_x0000_i1090" type="#_x0000_t75" style="width:97.9pt;height:11.5pt" o:ole="">
+          <v:shape id="_x0000_i1089" type="#_x0000_t75" style="width:97.9pt;height:11.5pt" o:ole="">
             <v:imagedata r:id="rId110" o:title=""/>
           </v:shape>
-          <o:OLEObject Type="Embed" ProgID="Equation.Ribbit" ShapeID="_x0000_i1090" DrawAspect="Content" ObjectID="_1479704797" r:id="rId111"/>
+          <o:OLEObject Type="Embed" ProgID="Equation.Ribbit" ShapeID="_x0000_i1089" DrawAspect="Content" ObjectID="_1480940472" r:id="rId111"/>
         </w:object>
       </w:r>
     </w:p>
@@ -5580,10 +5782,10 @@
           <w:position w:val="-6"/>
         </w:rPr>
         <w:object w:dxaOrig="244" w:dyaOrig="234">
-          <v:shape id="_x0000_i1091" type="#_x0000_t75" style="width:12.1pt;height:11.5pt" o:ole="">
+          <v:shape id="_x0000_i1090" type="#_x0000_t75" style="width:12.1pt;height:11.5pt" o:ole="">
             <v:imagedata r:id="rId112" o:title=""/>
           </v:shape>
-          <o:OLEObject Type="Embed" ProgID="Equation.Ribbit" ShapeID="_x0000_i1091" DrawAspect="Content" ObjectID="_1479704798" r:id="rId113"/>
+          <o:OLEObject Type="Embed" ProgID="Equation.Ribbit" ShapeID="_x0000_i1090" DrawAspect="Content" ObjectID="_1480940473" r:id="rId113"/>
         </w:object>
       </w:r>
       <w:r>
@@ -5623,10 +5825,10 @@
           <w:position w:val="-6"/>
         </w:rPr>
         <w:object w:dxaOrig="230" w:dyaOrig="228">
-          <v:shape id="_x0000_i1092" type="#_x0000_t75" style="width:11.5pt;height:11.5pt" o:ole="">
+          <v:shape id="_x0000_i1091" type="#_x0000_t75" style="width:11.5pt;height:11.5pt" o:ole="">
             <v:imagedata r:id="rId114" o:title=""/>
           </v:shape>
-          <o:OLEObject Type="Embed" ProgID="Equation.Ribbit" ShapeID="_x0000_i1092" DrawAspect="Content" ObjectID="_1479704799" r:id="rId115"/>
+          <o:OLEObject Type="Embed" ProgID="Equation.Ribbit" ShapeID="_x0000_i1091" DrawAspect="Content" ObjectID="_1480940474" r:id="rId115"/>
         </w:object>
       </w:r>
       <w:r>
@@ -5666,10 +5868,10 @@
           <w:position w:val="-10"/>
         </w:rPr>
         <w:object w:dxaOrig="1090" w:dyaOrig="318">
-          <v:shape id="_x0000_i1093" type="#_x0000_t75" style="width:54.7pt;height:16.15pt" o:ole="">
+          <v:shape id="_x0000_i1092" type="#_x0000_t75" style="width:54.7pt;height:16.15pt" o:ole="">
             <v:imagedata r:id="rId56" o:title=""/>
           </v:shape>
-          <o:OLEObject Type="Embed" ProgID="Equation.Ribbit" ShapeID="_x0000_i1093" DrawAspect="Content" ObjectID="_1479704800" r:id="rId116"/>
+          <o:OLEObject Type="Embed" ProgID="Equation.Ribbit" ShapeID="_x0000_i1092" DrawAspect="Content" ObjectID="_1480940475" r:id="rId116"/>
         </w:object>
       </w:r>
       <w:r>
@@ -5684,7 +5886,21 @@
         <w:rPr>
           <w:rFonts w:hint="eastAsia"/>
         </w:rPr>
-        <w:t>但是实际上因为开义务仓要交保证金，假定我们</w:t>
+        <w:t>但是实际上因为</w:t>
+      </w:r>
+      <w:proofErr w:type="gramStart"/>
+      <w:r>
+        <w:rPr>
+          <w:rFonts w:hint="eastAsia"/>
+        </w:rPr>
+        <w:t>开义务仓</w:t>
+      </w:r>
+      <w:proofErr w:type="gramEnd"/>
+      <w:r>
+        <w:rPr>
+          <w:rFonts w:hint="eastAsia"/>
+        </w:rPr>
+        <w:t>要交保证金，假定我们</w:t>
       </w:r>
       <w:r>
         <w:rPr>
@@ -5734,6 +5950,8 @@
         </w:rPr>
         <w:t>盒式套利要开两张义务仓保证金</w:t>
       </w:r>
+      <w:bookmarkStart w:id="0" w:name="_GoBack"/>
+      <w:bookmarkEnd w:id="0"/>
       <w:r>
         <w:rPr>
           <w:rFonts w:hint="eastAsia"/>
@@ -5745,10 +5963,10 @@
           <w:position w:val="-6"/>
         </w:rPr>
         <w:object w:dxaOrig="822" w:dyaOrig="230">
-          <v:shape id="_x0000_i1094" type="#_x0000_t75" style="width:40.9pt;height:11.5pt" o:ole="">
+          <v:shape id="_x0000_i1093" type="#_x0000_t75" style="width:40.9pt;height:11.5pt" o:ole="">
             <v:imagedata r:id="rId117" o:title=""/>
           </v:shape>
-          <o:OLEObject Type="Embed" ProgID="Equation.Ribbit" ShapeID="_x0000_i1094" DrawAspect="Content" ObjectID="_1479704801" r:id="rId118"/>
+          <o:OLEObject Type="Embed" ProgID="Equation.Ribbit" ShapeID="_x0000_i1093" DrawAspect="Content" ObjectID="_1480940476" r:id="rId118"/>
         </w:object>
       </w:r>
       <w:r>
@@ -5781,11 +5999,11 @@
         <w:rPr>
           <w:position w:val="-22"/>
         </w:rPr>
-        <w:object w:dxaOrig="8948" w:dyaOrig="536">
-          <v:shape id="_x0000_i1095" type="#_x0000_t75" style="width:447.55pt;height:27.05pt" o:ole="">
+        <w:object w:dxaOrig="8948" w:dyaOrig="538">
+          <v:shape id="_x0000_i1105" type="#_x0000_t75" style="width:447.55pt;height:27.05pt" o:ole="">
             <v:imagedata r:id="rId119" o:title=""/>
           </v:shape>
-          <o:OLEObject Type="Embed" ProgID="Equation.Ribbit" ShapeID="_x0000_i1095" DrawAspect="Content" ObjectID="_1479704802" r:id="rId120"/>
+          <o:OLEObject Type="Embed" ProgID="Equation.Ribbit" ShapeID="_x0000_i1105" DrawAspect="Content" ObjectID="_1480940477" r:id="rId120"/>
         </w:object>
       </w:r>
       <w:r>
@@ -5803,7 +6021,31 @@
       <w:r>
         <w:instrText xml:space="preserve"> IF 0 = </w:instrText>
       </w:r>
-      <w:fldSimple w:instr=" SEQ EqChapter \c \* arabic ">
+      <w:r>
+        <w:fldChar w:fldCharType="begin"/>
+      </w:r>
+      <w:r>
+        <w:instrText xml:space="preserve"> SEQ EqChapter \c \* arabic </w:instrText>
+      </w:r>
+      <w:r>
+        <w:fldChar w:fldCharType="separate"/>
+      </w:r>
+      <w:r>
+        <w:rPr>
+          <w:noProof/>
+        </w:rPr>
+        <w:instrText>0</w:instrText>
+      </w:r>
+      <w:r>
+        <w:rPr>
+          <w:noProof/>
+        </w:rPr>
+        <w:fldChar w:fldCharType="end"/>
+      </w:r>
+      <w:r>
+        <w:instrText xml:space="preserve"> "" "</w:instrText>
+      </w:r>
+      <w:fldSimple w:instr=" SEQ EqChapter \c \* arabic \* MERGEFORMAT ">
         <w:r>
           <w:rPr>
             <w:noProof/>
@@ -5812,42 +6054,42 @@
         </w:r>
       </w:fldSimple>
       <w:r>
+        <w:instrText>."</w:instrText>
+      </w:r>
+      <w:r>
+        <w:fldChar w:fldCharType="end"/>
+      </w:r>
+      <w:r>
+        <w:fldChar w:fldCharType="begin"/>
+      </w:r>
+      <w:r>
+        <w:instrText xml:space="preserve"> IF 0 = </w:instrText>
+      </w:r>
+      <w:r>
+        <w:fldChar w:fldCharType="begin"/>
+      </w:r>
+      <w:r>
+        <w:instrText xml:space="preserve"> SEQ EqSection \c \* arabic </w:instrText>
+      </w:r>
+      <w:r>
+        <w:fldChar w:fldCharType="separate"/>
+      </w:r>
+      <w:r>
+        <w:rPr>
+          <w:noProof/>
+        </w:rPr>
+        <w:instrText>0</w:instrText>
+      </w:r>
+      <w:r>
+        <w:rPr>
+          <w:noProof/>
+        </w:rPr>
+        <w:fldChar w:fldCharType="end"/>
+      </w:r>
+      <w:r>
         <w:instrText xml:space="preserve"> "" "</w:instrText>
       </w:r>
-      <w:r>
-        <w:fldChar w:fldCharType="begin"/>
-      </w:r>
-      <w:r>
-        <w:instrText xml:space="preserve"> SEQ EqChapter \c \* arabic \* MERGEFORMAT </w:instrText>
-      </w:r>
-      <w:r>
-        <w:fldChar w:fldCharType="separate"/>
-      </w:r>
-      <w:r>
-        <w:rPr>
-          <w:noProof/>
-        </w:rPr>
-        <w:instrText>0</w:instrText>
-      </w:r>
-      <w:r>
-        <w:rPr>
-          <w:noProof/>
-        </w:rPr>
-        <w:fldChar w:fldCharType="end"/>
-      </w:r>
-      <w:r>
-        <w:instrText>."</w:instrText>
-      </w:r>
-      <w:r>
-        <w:fldChar w:fldCharType="end"/>
-      </w:r>
-      <w:r>
-        <w:fldChar w:fldCharType="begin"/>
-      </w:r>
-      <w:r>
-        <w:instrText xml:space="preserve"> IF 0 = </w:instrText>
-      </w:r>
-      <w:fldSimple w:instr=" SEQ EqSection \c \* arabic ">
+      <w:fldSimple w:instr=" SEQ EqSection \c \* arabic \* MERGEFORMAT ">
         <w:r>
           <w:rPr>
             <w:noProof/>
@@ -5856,56 +6098,19 @@
         </w:r>
       </w:fldSimple>
       <w:r>
-        <w:instrText xml:space="preserve"> "" "</w:instrText>
-      </w:r>
-      <w:r>
-        <w:fldChar w:fldCharType="begin"/>
-      </w:r>
-      <w:r>
-        <w:instrText xml:space="preserve"> SEQ EqSection \c \* arabic \* MERGEFORMAT </w:instrText>
-      </w:r>
-      <w:r>
-        <w:fldChar w:fldCharType="separate"/>
-      </w:r>
-      <w:r>
-        <w:rPr>
-          <w:noProof/>
-        </w:rPr>
-        <w:instrText>0</w:instrText>
-      </w:r>
-      <w:r>
-        <w:rPr>
-          <w:noProof/>
-        </w:rPr>
+        <w:instrText>."</w:instrText>
+      </w:r>
+      <w:r>
         <w:fldChar w:fldCharType="end"/>
       </w:r>
-      <w:r>
-        <w:instrText>."</w:instrText>
-      </w:r>
-      <w:r>
-        <w:fldChar w:fldCharType="end"/>
-      </w:r>
-      <w:r>
-        <w:fldChar w:fldCharType="begin"/>
-      </w:r>
-      <w:r>
-        <w:instrText xml:space="preserve"> SEQ Eq \* arabic \* MERGEFORMAT </w:instrText>
-      </w:r>
-      <w:r>
-        <w:fldChar w:fldCharType="separate"/>
-      </w:r>
-      <w:r>
-        <w:rPr>
-          <w:noProof/>
-        </w:rPr>
-        <w:instrText>6</w:instrText>
-      </w:r>
-      <w:r>
-        <w:rPr>
-          <w:noProof/>
-        </w:rPr>
-        <w:fldChar w:fldCharType="end"/>
-      </w:r>
+      <w:fldSimple w:instr=" SEQ Eq \* arabic \* MERGEFORMAT ">
+        <w:r>
+          <w:rPr>
+            <w:noProof/>
+          </w:rPr>
+          <w:instrText>6</w:instrText>
+        </w:r>
+      </w:fldSimple>
       <w:r>
         <w:instrText>)</w:instrText>
       </w:r>
@@ -5960,10 +6165,76 @@
           <w:position w:val="-6"/>
         </w:rPr>
         <w:object w:dxaOrig="238" w:dyaOrig="236">
-          <v:shape id="_x0000_i1096" type="#_x0000_t75" style="width:12.1pt;height:11.5pt" o:ole="">
+          <v:shape id="_x0000_i1094" type="#_x0000_t75" style="width:12.1pt;height:11.5pt" o:ole="">
             <v:imagedata r:id="rId106" o:title=""/>
           </v:shape>
-          <o:OLEObject Type="Embed" ProgID="Equation.Ribbit" ShapeID="_x0000_i1096" DrawAspect="Content" ObjectID="_1479704803" r:id="rId121"/>
+          <o:OLEObject Type="Embed" ProgID="Equation.Ribbit" ShapeID="_x0000_i1094" DrawAspect="Content" ObjectID="_1480940478" r:id="rId121"/>
+        </w:object>
+      </w:r>
+      <w:r>
+        <w:rPr>
+          <w:rFonts w:hint="eastAsia"/>
+        </w:rPr>
+        <w:t>是</w:t>
+      </w:r>
+      <w:r>
+        <w:rPr>
+          <w:position w:val="-6"/>
+        </w:rPr>
+        <w:object w:dxaOrig="270" w:dyaOrig="230">
+          <v:shape id="_x0000_i1095" type="#_x0000_t75" style="width:13.25pt;height:11.5pt" o:ole="">
+            <v:imagedata r:id="rId122" o:title=""/>
+          </v:shape>
+          <o:OLEObject Type="Embed" ProgID="Equation.Ribbit" ShapeID="_x0000_i1095" DrawAspect="Content" ObjectID="_1480940479" r:id="rId123"/>
+        </w:object>
+      </w:r>
+      <w:r>
+        <w:rPr>
+          <w:rFonts w:hint="eastAsia"/>
+        </w:rPr>
+        <w:t xml:space="preserve"> </w:t>
+      </w:r>
+      <w:r>
+        <w:rPr>
+          <w:rFonts w:hint="eastAsia"/>
+        </w:rPr>
+        <w:t>行权价</w:t>
+      </w:r>
+      <w:r>
+        <w:rPr>
+          <w:rFonts w:hint="eastAsia"/>
+        </w:rPr>
+        <w:t>1412</w:t>
+      </w:r>
+      <w:r>
+        <w:rPr>
+          <w:rFonts w:hint="eastAsia"/>
+        </w:rPr>
+        <w:t>到期</w:t>
+      </w:r>
+      <w:r>
+        <w:rPr>
+          <w:rFonts w:hint="eastAsia"/>
+        </w:rPr>
+        <w:t>的</w:t>
+      </w:r>
+      <w:r>
+        <w:rPr>
+          <w:rFonts w:hint="eastAsia"/>
+        </w:rPr>
+        <w:t>认购期权的卖一价，</w:t>
+      </w:r>
+    </w:p>
+    <w:p>
+      <w:r>
+        <w:rPr>
+          <w:position w:val="-6"/>
+        </w:rPr>
+        <w:object w:dxaOrig="225" w:dyaOrig="230">
+          <v:shape id="_x0000_i1096" type="#_x0000_t75" style="width:11.5pt;height:11.5pt" o:ole="">
+            <v:imagedata r:id="rId108" o:title=""/>
+          </v:shape>
+          <o:OLEObject Type="Embed" ProgID="Equation.Ribbit" ShapeID="_x0000_i1096" DrawAspect="Content" ObjectID="_1480940480" r:id="rId124"/>
         </w:object>
       </w:r>
       <w:r>
@@ -5980,19 +6251,13 @@
           <v:shape id="_x0000_i1097" type="#_x0000_t75" style="width:13.25pt;height:11.5pt" o:ole="">
             <v:imagedata r:id="rId122" o:title=""/>
           </v:shape>
-          <o:OLEObject Type="Embed" ProgID="Equation.Ribbit" ShapeID="_x0000_i1097" DrawAspect="Content" ObjectID="_1479704804" r:id="rId123"/>
+          <o:OLEObject Type="Embed" ProgID="Equation.Ribbit" ShapeID="_x0000_i1097" DrawAspect="Content" ObjectID="_1480940481" r:id="rId125"/>
         </w:object>
       </w:r>
       <w:r>
         <w:rPr>
           <w:rFonts w:hint="eastAsia"/>
         </w:rPr>
-        <w:t xml:space="preserve"> </w:t>
-      </w:r>
-      <w:r>
-        <w:rPr>
-          <w:rFonts w:hint="eastAsia"/>
-        </w:rPr>
         <w:t>行权价</w:t>
       </w:r>
       <w:r>
@@ -6017,7 +6282,7 @@
         <w:rPr>
           <w:rFonts w:hint="eastAsia"/>
         </w:rPr>
-        <w:t>认购期权的卖一价，</w:t>
+        <w:t>认购期权的买一价，</w:t>
       </w:r>
     </w:p>
     <w:p>
@@ -6025,71 +6290,71 @@
         <w:rPr>
           <w:position w:val="-6"/>
         </w:rPr>
-        <w:object w:dxaOrig="225" w:dyaOrig="230">
-          <v:shape id="_x0000_i1098" type="#_x0000_t75" style="width:11.5pt;height:11.5pt" o:ole="">
-            <v:imagedata r:id="rId108" o:title=""/>
-          </v:shape>
-          <o:OLEObject Type="Embed" ProgID="Equation.Ribbit" ShapeID="_x0000_i1098" DrawAspect="Content" ObjectID="_1479704805" r:id="rId124"/>
-        </w:object>
-      </w:r>
-      <w:r>
-        <w:rPr>
-          <w:rFonts w:hint="eastAsia"/>
-        </w:rPr>
-        <w:t>是</w:t>
-      </w:r>
-      <w:r>
-        <w:rPr>
-          <w:position w:val="-6"/>
-        </w:rPr>
-        <w:object w:dxaOrig="270" w:dyaOrig="230">
-          <v:shape id="_x0000_i1099" type="#_x0000_t75" style="width:13.25pt;height:11.5pt" o:ole="">
-            <v:imagedata r:id="rId122" o:title=""/>
-          </v:shape>
-          <o:OLEObject Type="Embed" ProgID="Equation.Ribbit" ShapeID="_x0000_i1099" DrawAspect="Content" ObjectID="_1479704806" r:id="rId125"/>
-        </w:object>
-      </w:r>
-      <w:r>
-        <w:rPr>
-          <w:rFonts w:hint="eastAsia"/>
-        </w:rPr>
-        <w:t>行权价</w:t>
-      </w:r>
-      <w:r>
-        <w:rPr>
-          <w:rFonts w:hint="eastAsia"/>
-        </w:rPr>
-        <w:t>1412</w:t>
-      </w:r>
-      <w:r>
-        <w:rPr>
-          <w:rFonts w:hint="eastAsia"/>
-        </w:rPr>
-        <w:t>到期</w:t>
-      </w:r>
-      <w:r>
-        <w:rPr>
-          <w:rFonts w:hint="eastAsia"/>
-        </w:rPr>
-        <w:t>的</w:t>
-      </w:r>
-      <w:r>
-        <w:rPr>
-          <w:rFonts w:hint="eastAsia"/>
-        </w:rPr>
-        <w:t>认购期权的买一价，</w:t>
-      </w:r>
-    </w:p>
-    <w:p>
-      <w:r>
-        <w:rPr>
-          <w:position w:val="-6"/>
-        </w:rPr>
         <w:object w:dxaOrig="244" w:dyaOrig="234">
-          <v:shape id="_x0000_i1100" type="#_x0000_t75" style="width:12.1pt;height:11.5pt" o:ole="">
+          <v:shape id="_x0000_i1098" type="#_x0000_t75" style="width:12.1pt;height:11.5pt" o:ole="">
             <v:imagedata r:id="rId112" o:title=""/>
           </v:shape>
-          <o:OLEObject Type="Embed" ProgID="Equation.Ribbit" ShapeID="_x0000_i1100" DrawAspect="Content" ObjectID="_1479704807" r:id="rId126"/>
+          <o:OLEObject Type="Embed" ProgID="Equation.Ribbit" ShapeID="_x0000_i1098" DrawAspect="Content" ObjectID="_1480940482" r:id="rId126"/>
+        </w:object>
+      </w:r>
+      <w:r>
+        <w:rPr>
+          <w:rFonts w:hint="eastAsia"/>
+        </w:rPr>
+        <w:t>是</w:t>
+      </w:r>
+      <w:r>
+        <w:rPr>
+          <w:position w:val="-6"/>
+        </w:rPr>
+        <w:object w:dxaOrig="276" w:dyaOrig="228">
+          <v:shape id="_x0000_i1099" type="#_x0000_t75" style="width:13.8pt;height:11.5pt" o:ole="">
+            <v:imagedata r:id="rId127" o:title=""/>
+          </v:shape>
+          <o:OLEObject Type="Embed" ProgID="Equation.Ribbit" ShapeID="_x0000_i1099" DrawAspect="Content" ObjectID="_1480940483" r:id="rId128"/>
+        </w:object>
+      </w:r>
+      <w:r>
+        <w:rPr>
+          <w:rFonts w:hint="eastAsia"/>
+        </w:rPr>
+        <w:t>行权价</w:t>
+      </w:r>
+      <w:r>
+        <w:rPr>
+          <w:rFonts w:hint="eastAsia"/>
+        </w:rPr>
+        <w:t>1412</w:t>
+      </w:r>
+      <w:r>
+        <w:rPr>
+          <w:rFonts w:hint="eastAsia"/>
+        </w:rPr>
+        <w:t>到期</w:t>
+      </w:r>
+      <w:r>
+        <w:rPr>
+          <w:rFonts w:hint="eastAsia"/>
+        </w:rPr>
+        <w:t>的</w:t>
+      </w:r>
+      <w:r>
+        <w:rPr>
+          <w:rFonts w:hint="eastAsia"/>
+        </w:rPr>
+        <w:t>认购期权的卖一价，</w:t>
+      </w:r>
+    </w:p>
+    <w:p>
+      <w:r>
+        <w:rPr>
+          <w:position w:val="-6"/>
+        </w:rPr>
+        <w:object w:dxaOrig="230" w:dyaOrig="228">
+          <v:shape id="_x0000_i1100" type="#_x0000_t75" style="width:11.5pt;height:11.5pt" o:ole="">
+            <v:imagedata r:id="rId114" o:title=""/>
+          </v:shape>
+          <o:OLEObject Type="Embed" ProgID="Equation.Ribbit" ShapeID="_x0000_i1100" DrawAspect="Content" ObjectID="_1480940484" r:id="rId129"/>
         </w:object>
       </w:r>
       <w:r>
@@ -6106,7 +6371,7 @@
           <v:shape id="_x0000_i1101" type="#_x0000_t75" style="width:13.8pt;height:11.5pt" o:ole="">
             <v:imagedata r:id="rId127" o:title=""/>
           </v:shape>
-          <o:OLEObject Type="Embed" ProgID="Equation.Ribbit" ShapeID="_x0000_i1101" DrawAspect="Content" ObjectID="_1479704808" r:id="rId128"/>
+          <o:OLEObject Type="Embed" ProgID="Equation.Ribbit" ShapeID="_x0000_i1101" DrawAspect="Content" ObjectID="_1480940485" r:id="rId130"/>
         </w:object>
       </w:r>
       <w:r>
@@ -6137,66 +6402,6 @@
         <w:rPr>
           <w:rFonts w:hint="eastAsia"/>
         </w:rPr>
-        <w:t>认购期权的卖一价，</w:t>
-      </w:r>
-    </w:p>
-    <w:p>
-      <w:r>
-        <w:rPr>
-          <w:position w:val="-6"/>
-        </w:rPr>
-        <w:object w:dxaOrig="230" w:dyaOrig="228">
-          <v:shape id="_x0000_i1102" type="#_x0000_t75" style="width:11.5pt;height:11.5pt" o:ole="">
-            <v:imagedata r:id="rId114" o:title=""/>
-          </v:shape>
-          <o:OLEObject Type="Embed" ProgID="Equation.Ribbit" ShapeID="_x0000_i1102" DrawAspect="Content" ObjectID="_1479704809" r:id="rId129"/>
-        </w:object>
-      </w:r>
-      <w:r>
-        <w:rPr>
-          <w:rFonts w:hint="eastAsia"/>
-        </w:rPr>
-        <w:t>是</w:t>
-      </w:r>
-      <w:r>
-        <w:rPr>
-          <w:position w:val="-6"/>
-        </w:rPr>
-        <w:object w:dxaOrig="276" w:dyaOrig="228">
-          <v:shape id="_x0000_i1103" type="#_x0000_t75" style="width:13.8pt;height:11.5pt" o:ole="">
-            <v:imagedata r:id="rId127" o:title=""/>
-          </v:shape>
-          <o:OLEObject Type="Embed" ProgID="Equation.Ribbit" ShapeID="_x0000_i1103" DrawAspect="Content" ObjectID="_1479704810" r:id="rId130"/>
-        </w:object>
-      </w:r>
-      <w:r>
-        <w:rPr>
-          <w:rFonts w:hint="eastAsia"/>
-        </w:rPr>
-        <w:t>行权价</w:t>
-      </w:r>
-      <w:r>
-        <w:rPr>
-          <w:rFonts w:hint="eastAsia"/>
-        </w:rPr>
-        <w:t>1412</w:t>
-      </w:r>
-      <w:r>
-        <w:rPr>
-          <w:rFonts w:hint="eastAsia"/>
-        </w:rPr>
-        <w:t>到期</w:t>
-      </w:r>
-      <w:r>
-        <w:rPr>
-          <w:rFonts w:hint="eastAsia"/>
-        </w:rPr>
-        <w:t>的</w:t>
-      </w:r>
-      <w:r>
-        <w:rPr>
-          <w:rFonts w:hint="eastAsia"/>
-        </w:rPr>
         <w:t>认购期权的买一价，</w:t>
       </w:r>
     </w:p>
@@ -6206,10 +6411,10 @@
           <w:position w:val="-10"/>
         </w:rPr>
         <w:object w:dxaOrig="1090" w:dyaOrig="318">
-          <v:shape id="_x0000_i1104" type="#_x0000_t75" style="width:54.7pt;height:16.15pt" o:ole="">
+          <v:shape id="_x0000_i1102" type="#_x0000_t75" style="width:54.7pt;height:16.15pt" o:ole="">
             <v:imagedata r:id="rId56" o:title=""/>
           </v:shape>
-          <o:OLEObject Type="Embed" ProgID="Equation.Ribbit" ShapeID="_x0000_i1104" DrawAspect="Content" ObjectID="_1479704811" r:id="rId131"/>
+          <o:OLEObject Type="Embed" ProgID="Equation.Ribbit" ShapeID="_x0000_i1102" DrawAspect="Content" ObjectID="_1480940486" r:id="rId131"/>
         </w:object>
       </w:r>
       <w:r>
@@ -6245,10 +6450,10 @@
           <w:position w:val="-8"/>
         </w:rPr>
         <w:object w:dxaOrig="3184" w:dyaOrig="266">
-          <v:shape id="_x0000_i1105" type="#_x0000_t75" style="width:159pt;height:13.25pt" o:ole="">
+          <v:shape id="_x0000_i1103" type="#_x0000_t75" style="width:159pt;height:13.25pt" o:ole="">
             <v:imagedata r:id="rId132" o:title=""/>
           </v:shape>
-          <o:OLEObject Type="Embed" ProgID="Equation.Ribbit" ShapeID="_x0000_i1105" DrawAspect="Content" ObjectID="_1479704812" r:id="rId133"/>
+          <o:OLEObject Type="Embed" ProgID="Equation.Ribbit" ShapeID="_x0000_i1103" DrawAspect="Content" ObjectID="_1480940487" r:id="rId133"/>
         </w:object>
       </w:r>
       <w:r>
@@ -6266,7 +6471,31 @@
       <w:r>
         <w:instrText xml:space="preserve"> IF 0 = </w:instrText>
       </w:r>
-      <w:fldSimple w:instr=" SEQ EqChapter \c \* arabic ">
+      <w:r>
+        <w:fldChar w:fldCharType="begin"/>
+      </w:r>
+      <w:r>
+        <w:instrText xml:space="preserve"> SEQ EqChapter \c \* arabic </w:instrText>
+      </w:r>
+      <w:r>
+        <w:fldChar w:fldCharType="separate"/>
+      </w:r>
+      <w:r>
+        <w:rPr>
+          <w:noProof/>
+        </w:rPr>
+        <w:instrText>0</w:instrText>
+      </w:r>
+      <w:r>
+        <w:rPr>
+          <w:noProof/>
+        </w:rPr>
+        <w:fldChar w:fldCharType="end"/>
+      </w:r>
+      <w:r>
+        <w:instrText xml:space="preserve"> "" "</w:instrText>
+      </w:r>
+      <w:fldSimple w:instr=" SEQ EqChapter \c \* arabic \* MERGEFORMAT ">
         <w:r>
           <w:rPr>
             <w:noProof/>
@@ -6275,42 +6504,42 @@
         </w:r>
       </w:fldSimple>
       <w:r>
+        <w:instrText>."</w:instrText>
+      </w:r>
+      <w:r>
+        <w:fldChar w:fldCharType="end"/>
+      </w:r>
+      <w:r>
+        <w:fldChar w:fldCharType="begin"/>
+      </w:r>
+      <w:r>
+        <w:instrText xml:space="preserve"> IF 0 = </w:instrText>
+      </w:r>
+      <w:r>
+        <w:fldChar w:fldCharType="begin"/>
+      </w:r>
+      <w:r>
+        <w:instrText xml:space="preserve"> SEQ EqSection \c \* arabic </w:instrText>
+      </w:r>
+      <w:r>
+        <w:fldChar w:fldCharType="separate"/>
+      </w:r>
+      <w:r>
+        <w:rPr>
+          <w:noProof/>
+        </w:rPr>
+        <w:instrText>0</w:instrText>
+      </w:r>
+      <w:r>
+        <w:rPr>
+          <w:noProof/>
+        </w:rPr>
+        <w:fldChar w:fldCharType="end"/>
+      </w:r>
+      <w:r>
         <w:instrText xml:space="preserve"> "" "</w:instrText>
       </w:r>
-      <w:r>
-        <w:fldChar w:fldCharType="begin"/>
-      </w:r>
-      <w:r>
-        <w:instrText xml:space="preserve"> SEQ EqChapter \c \* arabic \* MERGEFORMAT </w:instrText>
-      </w:r>
-      <w:r>
-        <w:fldChar w:fldCharType="separate"/>
-      </w:r>
-      <w:r>
-        <w:rPr>
-          <w:noProof/>
-        </w:rPr>
-        <w:instrText>0</w:instrText>
-      </w:r>
-      <w:r>
-        <w:rPr>
-          <w:noProof/>
-        </w:rPr>
-        <w:fldChar w:fldCharType="end"/>
-      </w:r>
-      <w:r>
-        <w:instrText>."</w:instrText>
-      </w:r>
-      <w:r>
-        <w:fldChar w:fldCharType="end"/>
-      </w:r>
-      <w:r>
-        <w:fldChar w:fldCharType="begin"/>
-      </w:r>
-      <w:r>
-        <w:instrText xml:space="preserve"> IF 0 = </w:instrText>
-      </w:r>
-      <w:fldSimple w:instr=" SEQ EqSection \c \* arabic ">
+      <w:fldSimple w:instr=" SEQ EqSection \c \* arabic \* MERGEFORMAT ">
         <w:r>
           <w:rPr>
             <w:noProof/>
@@ -6319,56 +6548,19 @@
         </w:r>
       </w:fldSimple>
       <w:r>
-        <w:instrText xml:space="preserve"> "" "</w:instrText>
-      </w:r>
-      <w:r>
-        <w:fldChar w:fldCharType="begin"/>
-      </w:r>
-      <w:r>
-        <w:instrText xml:space="preserve"> SEQ EqSection \c \* arabic \* MERGEFORMAT </w:instrText>
-      </w:r>
-      <w:r>
-        <w:fldChar w:fldCharType="separate"/>
-      </w:r>
-      <w:r>
-        <w:rPr>
-          <w:noProof/>
-        </w:rPr>
-        <w:instrText>0</w:instrText>
-      </w:r>
-      <w:r>
-        <w:rPr>
-          <w:noProof/>
-        </w:rPr>
+        <w:instrText>."</w:instrText>
+      </w:r>
+      <w:r>
         <w:fldChar w:fldCharType="end"/>
       </w:r>
-      <w:r>
-        <w:instrText>."</w:instrText>
-      </w:r>
-      <w:r>
-        <w:fldChar w:fldCharType="end"/>
-      </w:r>
-      <w:r>
-        <w:fldChar w:fldCharType="begin"/>
-      </w:r>
-      <w:r>
-        <w:instrText xml:space="preserve"> SEQ Eq \* arabic \* MERGEFORMAT </w:instrText>
-      </w:r>
-      <w:r>
-        <w:fldChar w:fldCharType="separate"/>
-      </w:r>
-      <w:r>
-        <w:rPr>
-          <w:noProof/>
-        </w:rPr>
-        <w:instrText>7</w:instrText>
-      </w:r>
-      <w:r>
-        <w:rPr>
-          <w:noProof/>
-        </w:rPr>
-        <w:fldChar w:fldCharType="end"/>
-      </w:r>
+      <w:fldSimple w:instr=" SEQ Eq \* arabic \* MERGEFORMAT ">
+        <w:r>
+          <w:rPr>
+            <w:noProof/>
+          </w:rPr>
+          <w:instrText>7</w:instrText>
+        </w:r>
+      </w:fldSimple>
       <w:r>
         <w:instrText>)</w:instrText>
       </w:r>
@@ -7160,20 +7352,8 @@
         <w:t>总结和展望</w:t>
       </w:r>
     </w:p>
-    <w:p>
-      <w:pPr>
-        <w:rPr>
-          <w:rFonts w:hint="eastAsia"/>
-        </w:rPr>
-      </w:pPr>
-    </w:p>
-    <w:p>
-      <w:pPr>
-        <w:rPr>
-          <w:rFonts w:hint="eastAsia"/>
-        </w:rPr>
-      </w:pPr>
-    </w:p>
+    <w:p/>
+    <w:p/>
     <w:p>
       <w:r>
         <w:rPr>
@@ -7520,7 +7700,7 @@
       <w:hyperlink r:id="rId135" w:history="1">
         <w:r>
           <w:rPr>
-            <w:rStyle w:val="Hyperlink"/>
+            <w:rStyle w:val="a4"/>
           </w:rPr>
           <w:t>http://www.sse.com.cn/assortment/derivatives/option/guide/c/3756391.pdf</w:t>
         </w:r>
@@ -7584,9 +7764,6 @@
         <w:autoSpaceDN w:val="0"/>
         <w:adjustRightInd w:val="0"/>
         <w:spacing w:after="0" w:line="240" w:lineRule="auto"/>
-        <w:rPr>
-          <w:rFonts w:hint="eastAsia"/>
-        </w:rPr>
       </w:pPr>
       <w:r>
         <w:rPr>
@@ -7612,17 +7789,6 @@
         </w:rPr>
         <w:t xml:space="preserve"> </w:t>
       </w:r>
-    </w:p>
-    <w:p>
-      <w:pPr>
-        <w:autoSpaceDE w:val="0"/>
-        <w:autoSpaceDN w:val="0"/>
-        <w:adjustRightInd w:val="0"/>
-        <w:spacing w:after="0" w:line="240" w:lineRule="auto"/>
-        <w:rPr>
-          <w:rFonts w:hint="eastAsia"/>
-        </w:rPr>
-      </w:pPr>
     </w:p>
     <w:p>
       <w:pPr>
@@ -7631,6 +7797,14 @@
         <w:adjustRightInd w:val="0"/>
         <w:spacing w:after="0" w:line="240" w:lineRule="auto"/>
       </w:pPr>
+    </w:p>
+    <w:p>
+      <w:pPr>
+        <w:autoSpaceDE w:val="0"/>
+        <w:autoSpaceDN w:val="0"/>
+        <w:adjustRightInd w:val="0"/>
+        <w:spacing w:after="0" w:line="240" w:lineRule="auto"/>
+      </w:pPr>
       <w:r>
         <w:rPr>
           <w:rFonts w:hint="eastAsia"/>
@@ -7643,8 +7817,6 @@
         </w:rPr>
         <w:t>50</w:t>
       </w:r>
-      <w:bookmarkStart w:id="0" w:name="_GoBack"/>
-      <w:bookmarkEnd w:id="0"/>
       <w:r>
         <w:rPr>
           <w:rFonts w:hint="eastAsia"/>
@@ -7860,15 +8032,15 @@
     <w:lsdException w:name="Bibliography" w:uiPriority="37"/>
     <w:lsdException w:name="TOC Heading" w:uiPriority="39" w:qFormat="1"/>
   </w:latentStyles>
-  <w:style w:type="paragraph" w:default="1" w:styleId="Normal">
+  <w:style w:type="paragraph" w:default="1" w:styleId="a">
     <w:name w:val="Normal"/>
     <w:qFormat/>
   </w:style>
-  <w:style w:type="paragraph" w:styleId="Heading1">
+  <w:style w:type="paragraph" w:styleId="1">
     <w:name w:val="heading 1"/>
-    <w:basedOn w:val="Normal"/>
-    <w:next w:val="Normal"/>
-    <w:link w:val="Heading1Char"/>
+    <w:basedOn w:val="a"/>
+    <w:next w:val="a"/>
+    <w:link w:val="1Char"/>
     <w:uiPriority w:val="9"/>
     <w:qFormat/>
     <w:rsid w:val="0018586F"/>
@@ -7887,11 +8059,11 @@
       <w:szCs w:val="28"/>
     </w:rPr>
   </w:style>
-  <w:style w:type="paragraph" w:styleId="Heading2">
+  <w:style w:type="paragraph" w:styleId="2">
     <w:name w:val="heading 2"/>
-    <w:basedOn w:val="Normal"/>
-    <w:next w:val="Normal"/>
-    <w:link w:val="Heading2Char"/>
+    <w:basedOn w:val="a"/>
+    <w:next w:val="a"/>
+    <w:link w:val="2Char"/>
     <w:uiPriority w:val="9"/>
     <w:unhideWhenUsed/>
     <w:qFormat/>
@@ -7911,13 +8083,13 @@
       <w:szCs w:val="26"/>
     </w:rPr>
   </w:style>
-  <w:style w:type="character" w:default="1" w:styleId="DefaultParagraphFont">
+  <w:style w:type="character" w:default="1" w:styleId="a0">
     <w:name w:val="Default Paragraph Font"/>
     <w:uiPriority w:val="1"/>
     <w:semiHidden/>
     <w:unhideWhenUsed/>
   </w:style>
-  <w:style w:type="table" w:default="1" w:styleId="TableNormal">
+  <w:style w:type="table" w:default="1" w:styleId="a1">
     <w:name w:val="Normal Table"/>
     <w:uiPriority w:val="99"/>
     <w:semiHidden/>
@@ -7932,16 +8104,16 @@
       </w:tblCellMar>
     </w:tblPr>
   </w:style>
-  <w:style w:type="numbering" w:default="1" w:styleId="NoList">
+  <w:style w:type="numbering" w:default="1" w:styleId="a2">
     <w:name w:val="No List"/>
     <w:uiPriority w:val="99"/>
     <w:semiHidden/>
     <w:unhideWhenUsed/>
   </w:style>
-  <w:style w:type="paragraph" w:styleId="BalloonText">
+  <w:style w:type="paragraph" w:styleId="a3">
     <w:name w:val="Balloon Text"/>
-    <w:basedOn w:val="Normal"/>
-    <w:link w:val="BalloonTextChar"/>
+    <w:basedOn w:val="a"/>
+    <w:link w:val="Char"/>
     <w:uiPriority w:val="99"/>
     <w:semiHidden/>
     <w:unhideWhenUsed/>
@@ -7955,10 +8127,10 @@
       <w:szCs w:val="16"/>
     </w:rPr>
   </w:style>
-  <w:style w:type="character" w:customStyle="1" w:styleId="BalloonTextChar">
-    <w:name w:val="Balloon Text Char"/>
-    <w:basedOn w:val="DefaultParagraphFont"/>
-    <w:link w:val="BalloonText"/>
+  <w:style w:type="character" w:customStyle="1" w:styleId="Char">
+    <w:name w:val="批注框文本 Char"/>
+    <w:basedOn w:val="a0"/>
+    <w:link w:val="a3"/>
     <w:uiPriority w:val="99"/>
     <w:semiHidden/>
     <w:rsid w:val="00E83FC1"/>
@@ -7968,10 +8140,10 @@
       <w:szCs w:val="16"/>
     </w:rPr>
   </w:style>
-  <w:style w:type="character" w:customStyle="1" w:styleId="Heading2Char">
-    <w:name w:val="Heading 2 Char"/>
-    <w:basedOn w:val="DefaultParagraphFont"/>
-    <w:link w:val="Heading2"/>
+  <w:style w:type="character" w:customStyle="1" w:styleId="2Char">
+    <w:name w:val="标题 2 Char"/>
+    <w:basedOn w:val="a0"/>
+    <w:link w:val="2"/>
     <w:uiPriority w:val="9"/>
     <w:rsid w:val="004704C6"/>
     <w:rPr>
@@ -7983,9 +8155,9 @@
       <w:szCs w:val="26"/>
     </w:rPr>
   </w:style>
-  <w:style w:type="character" w:styleId="Hyperlink">
+  <w:style w:type="character" w:styleId="a4">
     <w:name w:val="Hyperlink"/>
-    <w:basedOn w:val="DefaultParagraphFont"/>
+    <w:basedOn w:val="a0"/>
     <w:uiPriority w:val="99"/>
     <w:unhideWhenUsed/>
     <w:rsid w:val="00962317"/>
@@ -7996,7 +8168,7 @@
   </w:style>
   <w:style w:type="paragraph" w:customStyle="1" w:styleId="DisplayEquationAurora">
     <w:name w:val="Display Equation (Aurora)"/>
-    <w:basedOn w:val="Normal"/>
+    <w:basedOn w:val="a"/>
     <w:link w:val="DisplayEquationAuroraChar"/>
     <w:rsid w:val="004E31A7"/>
     <w:pPr>
@@ -8008,23 +8180,23 @@
   </w:style>
   <w:style w:type="character" w:customStyle="1" w:styleId="DisplayEquationAuroraChar">
     <w:name w:val="Display Equation (Aurora) Char"/>
-    <w:basedOn w:val="DefaultParagraphFont"/>
+    <w:basedOn w:val="a0"/>
     <w:link w:val="DisplayEquationAurora"/>
     <w:rsid w:val="004E31A7"/>
   </w:style>
   <w:style w:type="character" w:customStyle="1" w:styleId="SectionBreakAurora">
     <w:name w:val="Section Break (Aurora)"/>
-    <w:basedOn w:val="DefaultParagraphFont"/>
+    <w:basedOn w:val="a0"/>
     <w:rsid w:val="004E31A7"/>
     <w:rPr>
       <w:vanish/>
       <w:color w:val="800080"/>
     </w:rPr>
   </w:style>
-  <w:style w:type="character" w:customStyle="1" w:styleId="Heading1Char">
-    <w:name w:val="Heading 1 Char"/>
-    <w:basedOn w:val="DefaultParagraphFont"/>
-    <w:link w:val="Heading1"/>
+  <w:style w:type="character" w:customStyle="1" w:styleId="1Char">
+    <w:name w:val="标题 1 Char"/>
+    <w:basedOn w:val="a0"/>
+    <w:link w:val="1"/>
     <w:uiPriority w:val="9"/>
     <w:rsid w:val="0018586F"/>
     <w:rPr>
@@ -8036,10 +8208,10 @@
       <w:szCs w:val="28"/>
     </w:rPr>
   </w:style>
-  <w:style w:type="paragraph" w:styleId="BodyText">
+  <w:style w:type="paragraph" w:styleId="a5">
     <w:name w:val="Body Text"/>
-    <w:basedOn w:val="Normal"/>
-    <w:link w:val="BodyTextChar"/>
+    <w:basedOn w:val="a"/>
+    <w:link w:val="Char0"/>
     <w:uiPriority w:val="99"/>
     <w:semiHidden/>
     <w:unhideWhenUsed/>
@@ -8048,18 +8220,18 @@
       <w:spacing w:after="120"/>
     </w:pPr>
   </w:style>
-  <w:style w:type="character" w:customStyle="1" w:styleId="BodyTextChar">
-    <w:name w:val="Body Text Char"/>
-    <w:basedOn w:val="DefaultParagraphFont"/>
-    <w:link w:val="BodyText"/>
+  <w:style w:type="character" w:customStyle="1" w:styleId="Char0">
+    <w:name w:val="正文文本 Char"/>
+    <w:basedOn w:val="a0"/>
+    <w:link w:val="a5"/>
     <w:uiPriority w:val="99"/>
     <w:semiHidden/>
     <w:rsid w:val="0018586F"/>
   </w:style>
-  <w:style w:type="paragraph" w:styleId="TOC1">
+  <w:style w:type="paragraph" w:styleId="10">
     <w:name w:val="toc 1"/>
-    <w:basedOn w:val="Normal"/>
-    <w:next w:val="Normal"/>
+    <w:basedOn w:val="a"/>
+    <w:next w:val="a"/>
     <w:autoRedefine/>
     <w:uiPriority w:val="39"/>
     <w:unhideWhenUsed/>
@@ -8228,15 +8400,15 @@
     <w:lsdException w:name="Bibliography" w:uiPriority="37"/>
     <w:lsdException w:name="TOC Heading" w:uiPriority="39" w:qFormat="1"/>
   </w:latentStyles>
-  <w:style w:type="paragraph" w:default="1" w:styleId="Normal">
+  <w:style w:type="paragraph" w:default="1" w:styleId="a">
     <w:name w:val="Normal"/>
     <w:qFormat/>
   </w:style>
-  <w:style w:type="paragraph" w:styleId="Heading1">
+  <w:style w:type="paragraph" w:styleId="1">
     <w:name w:val="heading 1"/>
-    <w:basedOn w:val="Normal"/>
-    <w:next w:val="Normal"/>
-    <w:link w:val="Heading1Char"/>
+    <w:basedOn w:val="a"/>
+    <w:next w:val="a"/>
+    <w:link w:val="1Char"/>
     <w:uiPriority w:val="9"/>
     <w:qFormat/>
     <w:rsid w:val="0018586F"/>
@@ -8255,11 +8427,11 @@
       <w:szCs w:val="28"/>
     </w:rPr>
   </w:style>
-  <w:style w:type="paragraph" w:styleId="Heading2">
+  <w:style w:type="paragraph" w:styleId="2">
     <w:name w:val="heading 2"/>
-    <w:basedOn w:val="Normal"/>
-    <w:next w:val="Normal"/>
-    <w:link w:val="Heading2Char"/>
+    <w:basedOn w:val="a"/>
+    <w:next w:val="a"/>
+    <w:link w:val="2Char"/>
     <w:uiPriority w:val="9"/>
     <w:unhideWhenUsed/>
     <w:qFormat/>
@@ -8279,13 +8451,13 @@
       <w:szCs w:val="26"/>
     </w:rPr>
   </w:style>
-  <w:style w:type="character" w:default="1" w:styleId="DefaultParagraphFont">
+  <w:style w:type="character" w:default="1" w:styleId="a0">
     <w:name w:val="Default Paragraph Font"/>
     <w:uiPriority w:val="1"/>
     <w:semiHidden/>
     <w:unhideWhenUsed/>
   </w:style>
-  <w:style w:type="table" w:default="1" w:styleId="TableNormal">
+  <w:style w:type="table" w:default="1" w:styleId="a1">
     <w:name w:val="Normal Table"/>
     <w:uiPriority w:val="99"/>
     <w:semiHidden/>
@@ -8300,16 +8472,16 @@
       </w:tblCellMar>
     </w:tblPr>
   </w:style>
-  <w:style w:type="numbering" w:default="1" w:styleId="NoList">
+  <w:style w:type="numbering" w:default="1" w:styleId="a2">
     <w:name w:val="No List"/>
     <w:uiPriority w:val="99"/>
     <w:semiHidden/>
     <w:unhideWhenUsed/>
   </w:style>
-  <w:style w:type="paragraph" w:styleId="BalloonText">
+  <w:style w:type="paragraph" w:styleId="a3">
     <w:name w:val="Balloon Text"/>
-    <w:basedOn w:val="Normal"/>
-    <w:link w:val="BalloonTextChar"/>
+    <w:basedOn w:val="a"/>
+    <w:link w:val="Char"/>
     <w:uiPriority w:val="99"/>
     <w:semiHidden/>
     <w:unhideWhenUsed/>
@@ -8323,10 +8495,10 @@
       <w:szCs w:val="16"/>
     </w:rPr>
   </w:style>
-  <w:style w:type="character" w:customStyle="1" w:styleId="BalloonTextChar">
-    <w:name w:val="Balloon Text Char"/>
-    <w:basedOn w:val="DefaultParagraphFont"/>
-    <w:link w:val="BalloonText"/>
+  <w:style w:type="character" w:customStyle="1" w:styleId="Char">
+    <w:name w:val="批注框文本 Char"/>
+    <w:basedOn w:val="a0"/>
+    <w:link w:val="a3"/>
     <w:uiPriority w:val="99"/>
     <w:semiHidden/>
     <w:rsid w:val="00E83FC1"/>
@@ -8336,10 +8508,10 @@
       <w:szCs w:val="16"/>
     </w:rPr>
   </w:style>
-  <w:style w:type="character" w:customStyle="1" w:styleId="Heading2Char">
-    <w:name w:val="Heading 2 Char"/>
-    <w:basedOn w:val="DefaultParagraphFont"/>
-    <w:link w:val="Heading2"/>
+  <w:style w:type="character" w:customStyle="1" w:styleId="2Char">
+    <w:name w:val="标题 2 Char"/>
+    <w:basedOn w:val="a0"/>
+    <w:link w:val="2"/>
     <w:uiPriority w:val="9"/>
     <w:rsid w:val="004704C6"/>
     <w:rPr>
@@ -8351,9 +8523,9 @@
       <w:szCs w:val="26"/>
     </w:rPr>
   </w:style>
-  <w:style w:type="character" w:styleId="Hyperlink">
+  <w:style w:type="character" w:styleId="a4">
     <w:name w:val="Hyperlink"/>
-    <w:basedOn w:val="DefaultParagraphFont"/>
+    <w:basedOn w:val="a0"/>
     <w:uiPriority w:val="99"/>
     <w:unhideWhenUsed/>
     <w:rsid w:val="00962317"/>
@@ -8364,7 +8536,7 @@
   </w:style>
   <w:style w:type="paragraph" w:customStyle="1" w:styleId="DisplayEquationAurora">
     <w:name w:val="Display Equation (Aurora)"/>
-    <w:basedOn w:val="Normal"/>
+    <w:basedOn w:val="a"/>
     <w:link w:val="DisplayEquationAuroraChar"/>
     <w:rsid w:val="004E31A7"/>
     <w:pPr>
@@ -8376,23 +8548,23 @@
   </w:style>
   <w:style w:type="character" w:customStyle="1" w:styleId="DisplayEquationAuroraChar">
     <w:name w:val="Display Equation (Aurora) Char"/>
-    <w:basedOn w:val="DefaultParagraphFont"/>
+    <w:basedOn w:val="a0"/>
     <w:link w:val="DisplayEquationAurora"/>
     <w:rsid w:val="004E31A7"/>
   </w:style>
   <w:style w:type="character" w:customStyle="1" w:styleId="SectionBreakAurora">
     <w:name w:val="Section Break (Aurora)"/>
-    <w:basedOn w:val="DefaultParagraphFont"/>
+    <w:basedOn w:val="a0"/>
     <w:rsid w:val="004E31A7"/>
     <w:rPr>
       <w:vanish/>
       <w:color w:val="800080"/>
     </w:rPr>
   </w:style>
-  <w:style w:type="character" w:customStyle="1" w:styleId="Heading1Char">
-    <w:name w:val="Heading 1 Char"/>
-    <w:basedOn w:val="DefaultParagraphFont"/>
-    <w:link w:val="Heading1"/>
+  <w:style w:type="character" w:customStyle="1" w:styleId="1Char">
+    <w:name w:val="标题 1 Char"/>
+    <w:basedOn w:val="a0"/>
+    <w:link w:val="1"/>
     <w:uiPriority w:val="9"/>
     <w:rsid w:val="0018586F"/>
     <w:rPr>
@@ -8404,10 +8576,10 @@
       <w:szCs w:val="28"/>
     </w:rPr>
   </w:style>
-  <w:style w:type="paragraph" w:styleId="BodyText">
+  <w:style w:type="paragraph" w:styleId="a5">
     <w:name w:val="Body Text"/>
-    <w:basedOn w:val="Normal"/>
-    <w:link w:val="BodyTextChar"/>
+    <w:basedOn w:val="a"/>
+    <w:link w:val="Char0"/>
     <w:uiPriority w:val="99"/>
     <w:semiHidden/>
     <w:unhideWhenUsed/>
@@ -8416,18 +8588,18 @@
       <w:spacing w:after="120"/>
     </w:pPr>
   </w:style>
-  <w:style w:type="character" w:customStyle="1" w:styleId="BodyTextChar">
-    <w:name w:val="Body Text Char"/>
-    <w:basedOn w:val="DefaultParagraphFont"/>
-    <w:link w:val="BodyText"/>
+  <w:style w:type="character" w:customStyle="1" w:styleId="Char0">
+    <w:name w:val="正文文本 Char"/>
+    <w:basedOn w:val="a0"/>
+    <w:link w:val="a5"/>
     <w:uiPriority w:val="99"/>
     <w:semiHidden/>
     <w:rsid w:val="0018586F"/>
   </w:style>
-  <w:style w:type="paragraph" w:styleId="TOC1">
+  <w:style w:type="paragraph" w:styleId="10">
     <w:name w:val="toc 1"/>
-    <w:basedOn w:val="Normal"/>
-    <w:next w:val="Normal"/>
+    <w:basedOn w:val="a"/>
+    <w:next w:val="a"/>
     <w:autoRedefine/>
     <w:uiPriority w:val="39"/>
     <w:unhideWhenUsed/>
@@ -8730,7 +8902,7 @@
 </file>
 
 <file path=customXml/itemProps1.xml><?xml version="1.0" encoding="utf-8"?>
-<ds:datastoreItem xmlns:ds="http://schemas.openxmlformats.org/officeDocument/2006/customXml" ds:itemID="{6312CADA-DA76-4677-8966-1EEF4296BD9C}">
+<ds:datastoreItem xmlns:ds="http://schemas.openxmlformats.org/officeDocument/2006/customXml" ds:itemID="{D6121F15-1617-4EEA-9799-60B811FB8D9C}">
   <ds:schemaRefs>
     <ds:schemaRef ds:uri="http://schemas.openxmlformats.org/officeDocument/2006/bibliography"/>
   </ds:schemaRefs>

</xml_diff>

<commit_message>
modfied signal sys intro
</commit_message>
<xml_diff>
--- a/docs/期权信号系统设计与说明.docx
+++ b/docs/期权信号系统设计与说明.docx
@@ -36,22 +36,15 @@
         </w:rPr>
         <w:t>da</w:t>
       </w:r>
+      <w:bookmarkStart w:id="0" w:name="_GoBack"/>
+      <w:bookmarkEnd w:id="0"/>
       <w:r>
         <w:rPr>
           <w:rFonts w:hint="eastAsia"/>
           <w:b/>
         </w:rPr>
-        <w:tab/>
-      </w:r>
-      <w:proofErr w:type="spellStart"/>
-      <w:r>
-        <w:rPr>
-          <w:rFonts w:hint="eastAsia"/>
-          <w:b/>
-        </w:rPr>
         <w:t>tashowing</w:t>
       </w:r>
-      <w:proofErr w:type="spellEnd"/>
       <w:r>
         <w:rPr>
           <w:rFonts w:hint="eastAsia"/>
@@ -669,27 +662,14 @@
         </w:rPr>
         <w:t>公式</w:t>
       </w:r>
-      <w:r>
-        <w:fldChar w:fldCharType="begin"/>
-      </w:r>
-      <w:r>
-        <w:instrText xml:space="preserve"> HYPERLINK "http://en.wikipedia.org/wiki/Black%E2%80%93Scholes_model" </w:instrText>
-      </w:r>
-      <w:r>
-        <w:fldChar w:fldCharType="separate"/>
-      </w:r>
-      <w:r>
-        <w:rPr>
-          <w:rStyle w:val="a4"/>
-        </w:rPr>
-        <w:t>http://en.wikipedia.org/wiki/Black%E2%80%93Scholes_model</w:t>
-      </w:r>
-      <w:r>
-        <w:rPr>
-          <w:rStyle w:val="a4"/>
-        </w:rPr>
-        <w:fldChar w:fldCharType="end"/>
-      </w:r>
+      <w:hyperlink r:id="rId11" w:history="1">
+        <w:r>
+          <w:rPr>
+            <w:rStyle w:val="a4"/>
+          </w:rPr>
+          <w:t>http://en.wikipedia.org/wiki/Black%E2%80%93Scholes_model</w:t>
+        </w:r>
+      </w:hyperlink>
       <w:r>
         <w:rPr>
           <w:rFonts w:hint="eastAsia"/>
@@ -721,9 +701,9 @@
             <o:lock v:ext="edit" aspectratio="t"/>
           </v:shapetype>
           <v:shape id="_x0000_i1025" type="#_x0000_t75" style="width:32.25pt;height:13.25pt" o:ole="">
-            <v:imagedata r:id="rId11" o:title=""/>
+            <v:imagedata r:id="rId12" o:title=""/>
           </v:shape>
-          <o:OLEObject Type="Embed" ProgID="Equation.Ribbit" ShapeID="_x0000_i1025" DrawAspect="Content" ObjectID="_1480940407" r:id="rId12"/>
+          <o:OLEObject Type="Embed" ProgID="Equation.Ribbit" ShapeID="_x0000_i1025" DrawAspect="Content" ObjectID="_1481115497" r:id="rId13"/>
         </w:object>
       </w:r>
       <w:r>
@@ -738,9 +718,9 @@
         </w:rPr>
         <w:object w:dxaOrig="640" w:dyaOrig="266">
           <v:shape id="_x0000_i1026" type="#_x0000_t75" style="width:32.25pt;height:13.25pt" o:ole="">
-            <v:imagedata r:id="rId13" o:title=""/>
+            <v:imagedata r:id="rId14" o:title=""/>
           </v:shape>
-          <o:OLEObject Type="Embed" ProgID="Equation.Ribbit" ShapeID="_x0000_i1026" DrawAspect="Content" ObjectID="_1480940408" r:id="rId14"/>
+          <o:OLEObject Type="Embed" ProgID="Equation.Ribbit" ShapeID="_x0000_i1026" DrawAspect="Content" ObjectID="_1481115498" r:id="rId15"/>
         </w:object>
       </w:r>
       <w:r>
@@ -784,9 +764,9 @@
         </w:rPr>
         <w:object w:dxaOrig="3466" w:dyaOrig="302">
           <v:shape id="_x0000_i1027" type="#_x0000_t75" style="width:173.4pt;height:15pt" o:ole="">
-            <v:imagedata r:id="rId15" o:title=""/>
+            <v:imagedata r:id="rId16" o:title=""/>
           </v:shape>
-          <o:OLEObject Type="Embed" ProgID="Equation.Ribbit" ShapeID="_x0000_i1027" DrawAspect="Content" ObjectID="_1480940409" r:id="rId16"/>
+          <o:OLEObject Type="Embed" ProgID="Equation.Ribbit" ShapeID="_x0000_i1027" DrawAspect="Content" ObjectID="_1481115499" r:id="rId17"/>
         </w:object>
       </w:r>
       <w:r>
@@ -801,9 +781,9 @@
         </w:rPr>
         <w:object w:dxaOrig="3826" w:dyaOrig="302">
           <v:shape id="_x0000_i1028" type="#_x0000_t75" style="width:191.25pt;height:15pt" o:ole="">
-            <v:imagedata r:id="rId17" o:title=""/>
+            <v:imagedata r:id="rId18" o:title=""/>
           </v:shape>
-          <o:OLEObject Type="Embed" ProgID="Equation.Ribbit" ShapeID="_x0000_i1028" DrawAspect="Content" ObjectID="_1480940410" r:id="rId18"/>
+          <o:OLEObject Type="Embed" ProgID="Equation.Ribbit" ShapeID="_x0000_i1028" DrawAspect="Content" ObjectID="_1481115500" r:id="rId19"/>
         </w:object>
       </w:r>
     </w:p>
@@ -820,9 +800,9 @@
         </w:rPr>
         <w:object w:dxaOrig="3648" w:dyaOrig="384">
           <v:shape id="_x0000_i1029" type="#_x0000_t75" style="width:182pt;height:19.6pt" o:ole="">
-            <v:imagedata r:id="rId19" o:title=""/>
+            <v:imagedata r:id="rId20" o:title=""/>
           </v:shape>
-          <o:OLEObject Type="Embed" ProgID="Equation.Ribbit" ShapeID="_x0000_i1029" DrawAspect="Content" ObjectID="_1480940411" r:id="rId20"/>
+          <o:OLEObject Type="Embed" ProgID="Equation.Ribbit" ShapeID="_x0000_i1029" DrawAspect="Content" ObjectID="_1481115501" r:id="rId21"/>
         </w:object>
       </w:r>
       <w:r>
@@ -837,9 +817,9 @@
         </w:rPr>
         <w:object w:dxaOrig="513" w:dyaOrig="212">
           <v:shape id="_x0000_i1030" type="#_x0000_t75" style="width:25.35pt;height:10.35pt" o:ole="">
-            <v:imagedata r:id="rId21" o:title=""/>
+            <v:imagedata r:id="rId22" o:title=""/>
           </v:shape>
-          <o:OLEObject Type="Embed" ProgID="Equation.Ribbit" ShapeID="_x0000_i1030" DrawAspect="Content" ObjectID="_1480940412" r:id="rId22"/>
+          <o:OLEObject Type="Embed" ProgID="Equation.Ribbit" ShapeID="_x0000_i1030" DrawAspect="Content" ObjectID="_1481115502" r:id="rId23"/>
         </w:object>
       </w:r>
       <w:r>
@@ -854,9 +834,9 @@
         </w:rPr>
         <w:object w:dxaOrig="111" w:dyaOrig="178">
           <v:shape id="_x0000_i1031" type="#_x0000_t75" style="width:5.2pt;height:9.2pt" o:ole="">
-            <v:imagedata r:id="rId23" o:title=""/>
+            <v:imagedata r:id="rId24" o:title=""/>
           </v:shape>
-          <o:OLEObject Type="Embed" ProgID="Equation.Ribbit" ShapeID="_x0000_i1031" DrawAspect="Content" ObjectID="_1480940413" r:id="rId24"/>
+          <o:OLEObject Type="Embed" ProgID="Equation.Ribbit" ShapeID="_x0000_i1031" DrawAspect="Content" ObjectID="_1481115503" r:id="rId25"/>
         </w:object>
       </w:r>
       <w:r>
@@ -871,9 +851,9 @@
         </w:rPr>
         <w:object w:dxaOrig="136" w:dyaOrig="176">
           <v:shape id="_x0000_i1032" type="#_x0000_t75" style="width:6.9pt;height:9.2pt" o:ole="">
-            <v:imagedata r:id="rId25" o:title=""/>
+            <v:imagedata r:id="rId26" o:title=""/>
           </v:shape>
-          <o:OLEObject Type="Embed" ProgID="Equation.Ribbit" ShapeID="_x0000_i1032" DrawAspect="Content" ObjectID="_1480940414" r:id="rId26"/>
+          <o:OLEObject Type="Embed" ProgID="Equation.Ribbit" ShapeID="_x0000_i1032" DrawAspect="Content" ObjectID="_1481115504" r:id="rId27"/>
         </w:object>
       </w:r>
       <w:r>
@@ -888,9 +868,9 @@
         </w:rPr>
         <w:object w:dxaOrig="153" w:dyaOrig="238">
           <v:shape id="_x0000_i1033" type="#_x0000_t75" style="width:7.5pt;height:12.1pt" o:ole="">
-            <v:imagedata r:id="rId27" o:title=""/>
+            <v:imagedata r:id="rId28" o:title=""/>
           </v:shape>
-          <o:OLEObject Type="Embed" ProgID="Equation.Ribbit" ShapeID="_x0000_i1033" DrawAspect="Content" ObjectID="_1480940415" r:id="rId28"/>
+          <o:OLEObject Type="Embed" ProgID="Equation.Ribbit" ShapeID="_x0000_i1033" DrawAspect="Content" ObjectID="_1481115505" r:id="rId29"/>
         </w:object>
       </w:r>
       <w:r>
@@ -917,9 +897,9 @@
         </w:rPr>
         <w:object w:dxaOrig="206" w:dyaOrig="228">
           <v:shape id="_x0000_i1034" type="#_x0000_t75" style="width:10.35pt;height:11.5pt" o:ole="">
-            <v:imagedata r:id="rId29" o:title=""/>
+            <v:imagedata r:id="rId30" o:title=""/>
           </v:shape>
-          <o:OLEObject Type="Embed" ProgID="Equation.Ribbit" ShapeID="_x0000_i1034" DrawAspect="Content" ObjectID="_1480940416" r:id="rId30"/>
+          <o:OLEObject Type="Embed" ProgID="Equation.Ribbit" ShapeID="_x0000_i1034" DrawAspect="Content" ObjectID="_1481115506" r:id="rId31"/>
         </w:object>
       </w:r>
       <w:r>
@@ -978,9 +958,9 @@
         </w:rPr>
         <w:object w:dxaOrig="3230" w:dyaOrig="302">
           <v:shape id="_x0000_i1035" type="#_x0000_t75" style="width:161.3pt;height:15pt" o:ole="">
-            <v:imagedata r:id="rId31" o:title=""/>
+            <v:imagedata r:id="rId32" o:title=""/>
           </v:shape>
-          <o:OLEObject Type="Embed" ProgID="Equation.Ribbit" ShapeID="_x0000_i1035" DrawAspect="Content" ObjectID="_1480940417" r:id="rId32"/>
+          <o:OLEObject Type="Embed" ProgID="Equation.Ribbit" ShapeID="_x0000_i1035" DrawAspect="Content" ObjectID="_1481115507" r:id="rId33"/>
         </w:object>
       </w:r>
     </w:p>
@@ -1065,9 +1045,9 @@
         </w:rPr>
         <w:object w:dxaOrig="3230" w:dyaOrig="312">
           <v:shape id="_x0000_i1036" type="#_x0000_t75" style="width:161.3pt;height:15.55pt" o:ole="">
-            <v:imagedata r:id="rId33" o:title=""/>
+            <v:imagedata r:id="rId34" o:title=""/>
           </v:shape>
-          <o:OLEObject Type="Embed" ProgID="Equation.Ribbit" ShapeID="_x0000_i1036" DrawAspect="Content" ObjectID="_1480940418" r:id="rId34"/>
+          <o:OLEObject Type="Embed" ProgID="Equation.Ribbit" ShapeID="_x0000_i1036" DrawAspect="Content" ObjectID="_1481115508" r:id="rId35"/>
         </w:object>
       </w:r>
       <w:r>
@@ -1085,31 +1065,7 @@
       <w:r>
         <w:instrText xml:space="preserve"> IF 0 = </w:instrText>
       </w:r>
-      <w:r>
-        <w:fldChar w:fldCharType="begin"/>
-      </w:r>
-      <w:r>
-        <w:instrText xml:space="preserve"> SEQ EqChapter \c \* arabic </w:instrText>
-      </w:r>
-      <w:r>
-        <w:fldChar w:fldCharType="separate"/>
-      </w:r>
-      <w:r>
-        <w:rPr>
-          <w:noProof/>
-        </w:rPr>
-        <w:instrText>0</w:instrText>
-      </w:r>
-      <w:r>
-        <w:rPr>
-          <w:noProof/>
-        </w:rPr>
-        <w:fldChar w:fldCharType="end"/>
-      </w:r>
-      <w:r>
-        <w:instrText xml:space="preserve"> "" "</w:instrText>
-      </w:r>
-      <w:fldSimple w:instr=" SEQ EqChapter \c \* arabic \* MERGEFORMAT ">
+      <w:fldSimple w:instr=" SEQ EqChapter \c \* arabic ">
         <w:r>
           <w:rPr>
             <w:noProof/>
@@ -1118,6 +1074,30 @@
         </w:r>
       </w:fldSimple>
       <w:r>
+        <w:instrText xml:space="preserve"> "" "</w:instrText>
+      </w:r>
+      <w:r>
+        <w:fldChar w:fldCharType="begin"/>
+      </w:r>
+      <w:r>
+        <w:instrText xml:space="preserve"> SEQ EqChapter \c \* arabic \* MERGEFORMAT </w:instrText>
+      </w:r>
+      <w:r>
+        <w:fldChar w:fldCharType="separate"/>
+      </w:r>
+      <w:r>
+        <w:rPr>
+          <w:noProof/>
+        </w:rPr>
+        <w:instrText>0</w:instrText>
+      </w:r>
+      <w:r>
+        <w:rPr>
+          <w:noProof/>
+        </w:rPr>
+        <w:fldChar w:fldCharType="end"/>
+      </w:r>
+      <w:r>
         <w:instrText>."</w:instrText>
       </w:r>
       <w:r>
@@ -1129,31 +1109,7 @@
       <w:r>
         <w:instrText xml:space="preserve"> IF 0 = </w:instrText>
       </w:r>
-      <w:r>
-        <w:fldChar w:fldCharType="begin"/>
-      </w:r>
-      <w:r>
-        <w:instrText xml:space="preserve"> SEQ EqSection \c \* arabic </w:instrText>
-      </w:r>
-      <w:r>
-        <w:fldChar w:fldCharType="separate"/>
-      </w:r>
-      <w:r>
-        <w:rPr>
-          <w:noProof/>
-        </w:rPr>
-        <w:instrText>0</w:instrText>
-      </w:r>
-      <w:r>
-        <w:rPr>
-          <w:noProof/>
-        </w:rPr>
-        <w:fldChar w:fldCharType="end"/>
-      </w:r>
-      <w:r>
-        <w:instrText xml:space="preserve"> "" "</w:instrText>
-      </w:r>
-      <w:fldSimple w:instr=" SEQ EqSection \c \* arabic \* MERGEFORMAT ">
+      <w:fldSimple w:instr=" SEQ EqSection \c \* arabic ">
         <w:r>
           <w:rPr>
             <w:noProof/>
@@ -1162,19 +1118,59 @@
         </w:r>
       </w:fldSimple>
       <w:r>
+        <w:instrText xml:space="preserve"> "" "</w:instrText>
+      </w:r>
+      <w:r>
+        <w:fldChar w:fldCharType="begin"/>
+      </w:r>
+      <w:r>
+        <w:instrText xml:space="preserve"> SEQ EqSection \c \* arabic \* MERGEFORMAT </w:instrText>
+      </w:r>
+      <w:r>
+        <w:fldChar w:fldCharType="separate"/>
+      </w:r>
+      <w:r>
+        <w:rPr>
+          <w:noProof/>
+        </w:rPr>
+        <w:instrText>0</w:instrText>
+      </w:r>
+      <w:r>
+        <w:rPr>
+          <w:noProof/>
+        </w:rPr>
+        <w:fldChar w:fldCharType="end"/>
+      </w:r>
+      <w:r>
         <w:instrText>."</w:instrText>
       </w:r>
       <w:r>
         <w:fldChar w:fldCharType="end"/>
       </w:r>
-      <w:fldSimple w:instr=" SEQ Eq \* arabic \* MERGEFORMAT ">
-        <w:r>
-          <w:rPr>
-            <w:noProof/>
-          </w:rPr>
-          <w:instrText>1</w:instrText>
-        </w:r>
-      </w:fldSimple>
+      <w:r>
+        <w:fldChar w:fldCharType="begin"/>
+      </w:r>
+      <w:r>
+        <w:instrText xml:space="preserve"> SEQ Eq </w:instrText>
+      </w:r>
+      <w:r>
+        <w:instrText xml:space="preserve">\* arabic \* MERGEFORMAT </w:instrText>
+      </w:r>
+      <w:r>
+        <w:fldChar w:fldCharType="separate"/>
+      </w:r>
+      <w:r>
+        <w:rPr>
+          <w:noProof/>
+        </w:rPr>
+        <w:instrText>1</w:instrText>
+      </w:r>
+      <w:r>
+        <w:rPr>
+          <w:noProof/>
+        </w:rPr>
+        <w:fldChar w:fldCharType="end"/>
+      </w:r>
       <w:r>
         <w:instrText>)</w:instrText>
       </w:r>
@@ -1374,9 +1370,9 @@
         </w:rPr>
         <w:object w:dxaOrig="153" w:dyaOrig="238">
           <v:shape id="_x0000_i1037" type="#_x0000_t75" style="width:7.5pt;height:12.1pt" o:ole="">
-            <v:imagedata r:id="rId27" o:title=""/>
+            <v:imagedata r:id="rId28" o:title=""/>
           </v:shape>
-          <o:OLEObject Type="Embed" ProgID="Equation.Ribbit" ShapeID="_x0000_i1037" DrawAspect="Content" ObjectID="_1480940419" r:id="rId35"/>
+          <o:OLEObject Type="Embed" ProgID="Equation.Ribbit" ShapeID="_x0000_i1037" DrawAspect="Content" ObjectID="_1481115509" r:id="rId36"/>
         </w:object>
       </w:r>
       <w:r>
@@ -1403,9 +1399,9 @@
         </w:rPr>
         <w:object w:dxaOrig="178" w:dyaOrig="228">
           <v:shape id="_x0000_i1038" type="#_x0000_t75" style="width:9.2pt;height:11.5pt" o:ole="">
-            <v:imagedata r:id="rId36" o:title=""/>
+            <v:imagedata r:id="rId37" o:title=""/>
           </v:shape>
-          <o:OLEObject Type="Embed" ProgID="Equation.Ribbit" ShapeID="_x0000_i1038" DrawAspect="Content" ObjectID="_1480940420" r:id="rId37"/>
+          <o:OLEObject Type="Embed" ProgID="Equation.Ribbit" ShapeID="_x0000_i1038" DrawAspect="Content" ObjectID="_1481115510" r:id="rId38"/>
         </w:object>
       </w:r>
       <w:r>
@@ -1438,9 +1434,9 @@
         </w:rPr>
         <w:object w:dxaOrig="176" w:dyaOrig="238">
           <v:shape id="_x0000_i1039" type="#_x0000_t75" style="width:9.2pt;height:12.1pt" o:ole="">
-            <v:imagedata r:id="rId38" o:title=""/>
+            <v:imagedata r:id="rId39" o:title=""/>
           </v:shape>
-          <o:OLEObject Type="Embed" ProgID="Equation.Ribbit" ShapeID="_x0000_i1039" DrawAspect="Content" ObjectID="_1480940421" r:id="rId39"/>
+          <o:OLEObject Type="Embed" ProgID="Equation.Ribbit" ShapeID="_x0000_i1039" DrawAspect="Content" ObjectID="_1481115511" r:id="rId40"/>
         </w:object>
       </w:r>
       <w:r>
@@ -1455,9 +1451,9 @@
         </w:rPr>
         <w:object w:dxaOrig="1970" w:dyaOrig="266">
           <v:shape id="_x0000_i1040" type="#_x0000_t75" style="width:97.9pt;height:13.25pt" o:ole="">
-            <v:imagedata r:id="rId40" o:title=""/>
+            <v:imagedata r:id="rId41" o:title=""/>
           </v:shape>
-          <o:OLEObject Type="Embed" ProgID="Equation.Ribbit" ShapeID="_x0000_i1040" DrawAspect="Content" ObjectID="_1480940422" r:id="rId41"/>
+          <o:OLEObject Type="Embed" ProgID="Equation.Ribbit" ShapeID="_x0000_i1040" DrawAspect="Content" ObjectID="_1481115512" r:id="rId42"/>
         </w:object>
       </w:r>
       <w:r>
@@ -1478,9 +1474,9 @@
         </w:rPr>
         <w:object w:dxaOrig="206" w:dyaOrig="228">
           <v:shape id="_x0000_i1041" type="#_x0000_t75" style="width:10.35pt;height:11.5pt" o:ole="">
-            <v:imagedata r:id="rId29" o:title=""/>
+            <v:imagedata r:id="rId30" o:title=""/>
           </v:shape>
-          <o:OLEObject Type="Embed" ProgID="Equation.Ribbit" ShapeID="_x0000_i1041" DrawAspect="Content" ObjectID="_1480940423" r:id="rId42"/>
+          <o:OLEObject Type="Embed" ProgID="Equation.Ribbit" ShapeID="_x0000_i1041" DrawAspect="Content" ObjectID="_1481115513" r:id="rId43"/>
         </w:object>
       </w:r>
       <w:r>
@@ -1521,9 +1517,9 @@
         </w:rPr>
         <w:object w:dxaOrig="206" w:dyaOrig="228">
           <v:shape id="_x0000_i1042" type="#_x0000_t75" style="width:10.35pt;height:11.5pt" o:ole="">
-            <v:imagedata r:id="rId29" o:title=""/>
+            <v:imagedata r:id="rId30" o:title=""/>
           </v:shape>
-          <o:OLEObject Type="Embed" ProgID="Equation.Ribbit" ShapeID="_x0000_i1042" DrawAspect="Content" ObjectID="_1480940424" r:id="rId43"/>
+          <o:OLEObject Type="Embed" ProgID="Equation.Ribbit" ShapeID="_x0000_i1042" DrawAspect="Content" ObjectID="_1481115514" r:id="rId44"/>
         </w:object>
       </w:r>
       <w:r>
@@ -1550,9 +1546,9 @@
         </w:rPr>
         <w:object w:dxaOrig="206" w:dyaOrig="228">
           <v:shape id="_x0000_i1043" type="#_x0000_t75" style="width:10.35pt;height:11.5pt" o:ole="">
-            <v:imagedata r:id="rId29" o:title=""/>
+            <v:imagedata r:id="rId30" o:title=""/>
           </v:shape>
-          <o:OLEObject Type="Embed" ProgID="Equation.Ribbit" ShapeID="_x0000_i1043" DrawAspect="Content" ObjectID="_1480940425" r:id="rId44"/>
+          <o:OLEObject Type="Embed" ProgID="Equation.Ribbit" ShapeID="_x0000_i1043" DrawAspect="Content" ObjectID="_1481115515" r:id="rId45"/>
         </w:object>
       </w:r>
       <w:r>
@@ -1583,21 +1579,7 @@
         <w:rPr>
           <w:rFonts w:hint="eastAsia"/>
         </w:rPr>
-        <w:t>划出去，同时作为认沽期权权利仓持有人我们的期权就作废</w:t>
-      </w:r>
-      <w:proofErr w:type="gramStart"/>
-      <w:r>
-        <w:rPr>
-          <w:rFonts w:hint="eastAsia"/>
-        </w:rPr>
-        <w:t>不</w:t>
-      </w:r>
-      <w:proofErr w:type="gramEnd"/>
-      <w:r>
-        <w:rPr>
-          <w:rFonts w:hint="eastAsia"/>
-        </w:rPr>
-        <w:t>能行权。如果结算价格小于</w:t>
+        <w:t>划出去，同时作为认沽期权权利仓持有人我们的期权就作废不能行权。如果结算价格小于</w:t>
       </w:r>
       <w:r>
         <w:rPr>
@@ -1605,9 +1587,9 @@
         </w:rPr>
         <w:object w:dxaOrig="206" w:dyaOrig="228">
           <v:shape id="_x0000_i1044" type="#_x0000_t75" style="width:10.35pt;height:11.5pt" o:ole="">
-            <v:imagedata r:id="rId29" o:title=""/>
+            <v:imagedata r:id="rId30" o:title=""/>
           </v:shape>
-          <o:OLEObject Type="Embed" ProgID="Equation.Ribbit" ShapeID="_x0000_i1044" DrawAspect="Content" ObjectID="_1480940426" r:id="rId45"/>
+          <o:OLEObject Type="Embed" ProgID="Equation.Ribbit" ShapeID="_x0000_i1044" DrawAspect="Content" ObjectID="_1481115516" r:id="rId46"/>
         </w:object>
       </w:r>
       <w:r>
@@ -1620,21 +1602,7 @@
         <w:rPr>
           <w:rFonts w:hint="eastAsia"/>
         </w:rPr>
-        <w:t>则我们持有的认购期权义务仓作废</w:t>
-      </w:r>
-      <w:proofErr w:type="gramStart"/>
-      <w:r>
-        <w:rPr>
-          <w:rFonts w:hint="eastAsia"/>
-        </w:rPr>
-        <w:t>不</w:t>
-      </w:r>
-      <w:proofErr w:type="gramEnd"/>
-      <w:r>
-        <w:rPr>
-          <w:rFonts w:hint="eastAsia"/>
-        </w:rPr>
-        <w:t>能</w:t>
+        <w:t>则我们持有的认购期权义务仓作废不能</w:t>
       </w:r>
       <w:r>
         <w:rPr>
@@ -1664,21 +1632,7 @@
         <w:rPr>
           <w:rFonts w:hint="eastAsia"/>
         </w:rPr>
-        <w:t>权利</w:t>
-      </w:r>
-      <w:proofErr w:type="gramStart"/>
-      <w:r>
-        <w:rPr>
-          <w:rFonts w:hint="eastAsia"/>
-        </w:rPr>
-        <w:t>仓能够</w:t>
-      </w:r>
-      <w:proofErr w:type="gramEnd"/>
-      <w:r>
-        <w:rPr>
-          <w:rFonts w:hint="eastAsia"/>
-        </w:rPr>
-        <w:t>生效，我们可以行权将备兑的</w:t>
+        <w:t>权利仓能够生效，我们可以行权将备兑的</w:t>
       </w:r>
       <w:r>
         <w:rPr>
@@ -1698,9 +1652,9 @@
         </w:rPr>
         <w:object w:dxaOrig="206" w:dyaOrig="228">
           <v:shape id="_x0000_i1045" type="#_x0000_t75" style="width:10.35pt;height:11.5pt" o:ole="">
-            <v:imagedata r:id="rId29" o:title=""/>
+            <v:imagedata r:id="rId30" o:title=""/>
           </v:shape>
-          <o:OLEObject Type="Embed" ProgID="Equation.Ribbit" ShapeID="_x0000_i1045" DrawAspect="Content" ObjectID="_1480940427" r:id="rId46"/>
+          <o:OLEObject Type="Embed" ProgID="Equation.Ribbit" ShapeID="_x0000_i1045" DrawAspect="Content" ObjectID="_1481115517" r:id="rId47"/>
         </w:object>
       </w:r>
       <w:r>
@@ -1715,9 +1669,9 @@
         </w:rPr>
         <w:object w:dxaOrig="206" w:dyaOrig="228">
           <v:shape id="_x0000_i1046" type="#_x0000_t75" style="width:10.35pt;height:11.5pt" o:ole="">
-            <v:imagedata r:id="rId29" o:title=""/>
+            <v:imagedata r:id="rId30" o:title=""/>
           </v:shape>
-          <o:OLEObject Type="Embed" ProgID="Equation.Ribbit" ShapeID="_x0000_i1046" DrawAspect="Content" ObjectID="_1480940428" r:id="rId47"/>
+          <o:OLEObject Type="Embed" ProgID="Equation.Ribbit" ShapeID="_x0000_i1046" DrawAspect="Content" ObjectID="_1481115518" r:id="rId48"/>
         </w:object>
       </w:r>
       <w:r>
@@ -1794,9 +1748,9 @@
         </w:rPr>
         <w:object w:dxaOrig="206" w:dyaOrig="228">
           <v:shape id="_x0000_i1047" type="#_x0000_t75" style="width:10.35pt;height:11.5pt" o:ole="">
-            <v:imagedata r:id="rId29" o:title=""/>
+            <v:imagedata r:id="rId30" o:title=""/>
           </v:shape>
-          <o:OLEObject Type="Embed" ProgID="Equation.Ribbit" ShapeID="_x0000_i1047" DrawAspect="Content" ObjectID="_1480940429" r:id="rId48"/>
+          <o:OLEObject Type="Embed" ProgID="Equation.Ribbit" ShapeID="_x0000_i1047" DrawAspect="Content" ObjectID="_1481115519" r:id="rId49"/>
         </w:object>
       </w:r>
       <w:r>
@@ -1831,9 +1785,9 @@
         </w:rPr>
         <w:object w:dxaOrig="111" w:dyaOrig="178">
           <v:shape id="_x0000_i1048" type="#_x0000_t75" style="width:5.75pt;height:8.65pt" o:ole="">
-            <v:imagedata r:id="rId23" o:title=""/>
+            <v:imagedata r:id="rId24" o:title=""/>
           </v:shape>
-          <o:OLEObject Type="Embed" ProgID="Equation.Ribbit" ShapeID="_x0000_i1048" DrawAspect="Content" ObjectID="_1480940430" r:id="rId49"/>
+          <o:OLEObject Type="Embed" ProgID="Equation.Ribbit" ShapeID="_x0000_i1048" DrawAspect="Content" ObjectID="_1481115520" r:id="rId50"/>
         </w:object>
       </w:r>
       <w:r>
@@ -1845,9 +1799,9 @@
         </w:rPr>
         <w:object w:dxaOrig="3230" w:dyaOrig="312">
           <v:shape id="_x0000_i1049" type="#_x0000_t75" style="width:161.3pt;height:15.55pt" o:ole="">
-            <v:imagedata r:id="rId33" o:title=""/>
+            <v:imagedata r:id="rId34" o:title=""/>
           </v:shape>
-          <o:OLEObject Type="Embed" ProgID="Equation.Ribbit" ShapeID="_x0000_i1049" DrawAspect="Content" ObjectID="_1480940431" r:id="rId50"/>
+          <o:OLEObject Type="Embed" ProgID="Equation.Ribbit" ShapeID="_x0000_i1049" DrawAspect="Content" ObjectID="_1481115521" r:id="rId51"/>
         </w:object>
       </w:r>
       <w:r>
@@ -1862,9 +1816,9 @@
         </w:rPr>
         <w:object w:dxaOrig="111" w:dyaOrig="178">
           <v:shape id="_x0000_i1050" type="#_x0000_t75" style="width:5.75pt;height:8.65pt" o:ole="">
-            <v:imagedata r:id="rId23" o:title=""/>
+            <v:imagedata r:id="rId24" o:title=""/>
           </v:shape>
-          <o:OLEObject Type="Embed" ProgID="Equation.Ribbit" ShapeID="_x0000_i1050" DrawAspect="Content" ObjectID="_1480940432" r:id="rId51"/>
+          <o:OLEObject Type="Embed" ProgID="Equation.Ribbit" ShapeID="_x0000_i1050" DrawAspect="Content" ObjectID="_1481115522" r:id="rId52"/>
         </w:object>
       </w:r>
       <w:r>
@@ -1885,9 +1839,9 @@
         </w:rPr>
         <w:object w:dxaOrig="513" w:dyaOrig="212">
           <v:shape id="_x0000_i1051" type="#_x0000_t75" style="width:25.9pt;height:10.35pt" o:ole="">
-            <v:imagedata r:id="rId21" o:title=""/>
+            <v:imagedata r:id="rId22" o:title=""/>
           </v:shape>
-          <o:OLEObject Type="Embed" ProgID="Equation.Ribbit" ShapeID="_x0000_i1051" DrawAspect="Content" ObjectID="_1480940433" r:id="rId52"/>
+          <o:OLEObject Type="Embed" ProgID="Equation.Ribbit" ShapeID="_x0000_i1051" DrawAspect="Content" ObjectID="_1481115523" r:id="rId53"/>
         </w:object>
       </w:r>
       <w:r>
@@ -1902,9 +1856,9 @@
         </w:rPr>
         <w:object w:dxaOrig="206" w:dyaOrig="228">
           <v:shape id="_x0000_i1052" type="#_x0000_t75" style="width:10.35pt;height:11.5pt" o:ole="">
-            <v:imagedata r:id="rId29" o:title=""/>
+            <v:imagedata r:id="rId30" o:title=""/>
           </v:shape>
-          <o:OLEObject Type="Embed" ProgID="Equation.Ribbit" ShapeID="_x0000_i1052" DrawAspect="Content" ObjectID="_1480940434" r:id="rId53"/>
+          <o:OLEObject Type="Embed" ProgID="Equation.Ribbit" ShapeID="_x0000_i1052" DrawAspect="Content" ObjectID="_1481115524" r:id="rId54"/>
         </w:object>
       </w:r>
       <w:r>
@@ -1919,9 +1873,9 @@
         </w:rPr>
         <w:object w:dxaOrig="111" w:dyaOrig="178">
           <v:shape id="_x0000_i1053" type="#_x0000_t75" style="width:5.75pt;height:8.65pt" o:ole="">
-            <v:imagedata r:id="rId23" o:title=""/>
+            <v:imagedata r:id="rId24" o:title=""/>
           </v:shape>
-          <o:OLEObject Type="Embed" ProgID="Equation.Ribbit" ShapeID="_x0000_i1053" DrawAspect="Content" ObjectID="_1480940435" r:id="rId54"/>
+          <o:OLEObject Type="Embed" ProgID="Equation.Ribbit" ShapeID="_x0000_i1053" DrawAspect="Content" ObjectID="_1481115525" r:id="rId55"/>
         </w:object>
       </w:r>
       <w:r>
@@ -1930,14 +1884,12 @@
         </w:rPr>
         <w:t>。所以我们的</w:t>
       </w:r>
-      <w:proofErr w:type="spellStart"/>
       <w:r>
         <w:rPr>
           <w:rFonts w:hint="eastAsia"/>
         </w:rPr>
         <w:t>datashowing</w:t>
       </w:r>
-      <w:proofErr w:type="spellEnd"/>
       <w:r>
         <w:rPr>
           <w:rFonts w:hint="eastAsia"/>
@@ -2002,7 +1954,7 @@
                     <pic:cNvPicPr/>
                   </pic:nvPicPr>
                   <pic:blipFill>
-                    <a:blip r:embed="rId55">
+                    <a:blip r:embed="rId56">
                       <a:extLst>
                         <a:ext uri="{28A0092B-C50C-407E-A947-70E740481C1C}">
                           <a14:useLocalDpi xmlns:a14="http://schemas.microsoft.com/office/drawing/2010/main" val="0"/>
@@ -2186,28 +2138,14 @@
         <w:rPr>
           <w:rFonts w:hint="eastAsia"/>
         </w:rPr>
-        <w:t>如果我们能在卖一档，买一档作为市价</w:t>
-      </w:r>
-      <w:proofErr w:type="gramStart"/>
-      <w:r>
-        <w:rPr>
-          <w:rFonts w:hint="eastAsia"/>
-        </w:rPr>
-        <w:t>承受</w:t>
+        <w:t>如果我们能在卖一档，买一档作为市价承受</w:t>
       </w:r>
       <w:r>
         <w:rPr>
           <w:rFonts w:hint="eastAsia"/>
         </w:rPr>
         <w:lastRenderedPageBreak/>
-        <w:t>者扫到货</w:t>
-      </w:r>
-      <w:proofErr w:type="gramEnd"/>
-      <w:r>
-        <w:rPr>
-          <w:rFonts w:hint="eastAsia"/>
-        </w:rPr>
-        <w:t>，</w:t>
+        <w:t>者扫到货，</w:t>
       </w:r>
       <w:r>
         <w:rPr>
@@ -2257,19 +2195,11 @@
         </w:rPr>
         <w:t>1412M01900</w:t>
       </w:r>
-      <w:proofErr w:type="gramStart"/>
-      <w:r>
-        <w:rPr>
-          <w:rFonts w:hint="eastAsia"/>
-        </w:rPr>
-        <w:t>一个</w:t>
-      </w:r>
-      <w:proofErr w:type="gramEnd"/>
-      <w:r>
-        <w:rPr>
-          <w:rFonts w:hint="eastAsia"/>
-        </w:rPr>
-        <w:t>合约</w:t>
+      <w:r>
+        <w:rPr>
+          <w:rFonts w:hint="eastAsia"/>
+        </w:rPr>
+        <w:t>一个合约</w:t>
       </w:r>
       <w:r>
         <w:rPr>
@@ -2295,19 +2225,11 @@
         </w:rPr>
         <w:t>1412M01900</w:t>
       </w:r>
-      <w:proofErr w:type="gramStart"/>
-      <w:r>
-        <w:rPr>
-          <w:rFonts w:hint="eastAsia"/>
-        </w:rPr>
-        <w:t>一个</w:t>
-      </w:r>
-      <w:proofErr w:type="gramEnd"/>
-      <w:r>
-        <w:rPr>
-          <w:rFonts w:hint="eastAsia"/>
-        </w:rPr>
-        <w:t>合约，距离到期日还有</w:t>
+      <w:r>
+        <w:rPr>
+          <w:rFonts w:hint="eastAsia"/>
+        </w:rPr>
+        <w:t>一个合约，距离到期日还有</w:t>
       </w:r>
       <w:r>
         <w:rPr>
@@ -2327,9 +2249,9 @@
         </w:rPr>
         <w:object w:dxaOrig="1090" w:dyaOrig="318">
           <v:shape id="_x0000_i1054" type="#_x0000_t75" style="width:54.15pt;height:15.55pt" o:ole="">
-            <v:imagedata r:id="rId56" o:title=""/>
+            <v:imagedata r:id="rId57" o:title=""/>
           </v:shape>
-          <o:OLEObject Type="Embed" ProgID="Equation.Ribbit" ShapeID="_x0000_i1054" DrawAspect="Content" ObjectID="_1480940436" r:id="rId57"/>
+          <o:OLEObject Type="Embed" ProgID="Equation.Ribbit" ShapeID="_x0000_i1054" DrawAspect="Content" ObjectID="_1481115526" r:id="rId58"/>
         </w:object>
       </w:r>
       <w:r>
@@ -2344,9 +2266,9 @@
         </w:rPr>
         <w:object w:dxaOrig="4134" w:dyaOrig="234">
           <v:shape id="_x0000_i1055" type="#_x0000_t75" style="width:206.8pt;height:11.5pt" o:ole="">
-            <v:imagedata r:id="rId58" o:title=""/>
+            <v:imagedata r:id="rId59" o:title=""/>
           </v:shape>
-          <o:OLEObject Type="Embed" ProgID="Equation.Ribbit" ShapeID="_x0000_i1055" DrawAspect="Content" ObjectID="_1480940437" r:id="rId59"/>
+          <o:OLEObject Type="Embed" ProgID="Equation.Ribbit" ShapeID="_x0000_i1055" DrawAspect="Content" ObjectID="_1481115527" r:id="rId60"/>
         </w:object>
       </w:r>
     </w:p>
@@ -2387,9 +2309,9 @@
         </w:rPr>
         <w:object w:dxaOrig="3540" w:dyaOrig="334">
           <v:shape id="_x0000_i1056" type="#_x0000_t75" style="width:176.85pt;height:16.7pt" o:ole="">
-            <v:imagedata r:id="rId60" o:title=""/>
+            <v:imagedata r:id="rId61" o:title=""/>
           </v:shape>
-          <o:OLEObject Type="Embed" ProgID="Equation.Ribbit" ShapeID="_x0000_i1056" DrawAspect="Content" ObjectID="_1480940438" r:id="rId61"/>
+          <o:OLEObject Type="Embed" ProgID="Equation.Ribbit" ShapeID="_x0000_i1056" DrawAspect="Content" ObjectID="_1481115528" r:id="rId62"/>
         </w:object>
       </w:r>
       <w:r>
@@ -2404,30 +2326,16 @@
         </w:rPr>
         <w:object w:dxaOrig="1296" w:dyaOrig="244">
           <v:shape id="_x0000_i1057" type="#_x0000_t75" style="width:65.1pt;height:12.1pt" o:ole="">
-            <v:imagedata r:id="rId62" o:title=""/>
+            <v:imagedata r:id="rId63" o:title=""/>
           </v:shape>
-          <o:OLEObject Type="Embed" ProgID="Equation.Ribbit" ShapeID="_x0000_i1057" DrawAspect="Content" ObjectID="_1480940439" r:id="rId63"/>
+          <o:OLEObject Type="Embed" ProgID="Equation.Ribbit" ShapeID="_x0000_i1057" DrawAspect="Content" ObjectID="_1481115529" r:id="rId64"/>
         </w:object>
       </w:r>
       <w:r>
         <w:rPr>
           <w:rFonts w:hint="eastAsia"/>
         </w:rPr>
-        <w:t>，同时该单元中无风险收益率后面跟着括号中的数字就是这个无风险策略赚</w:t>
-      </w:r>
-      <w:proofErr w:type="gramStart"/>
-      <w:r>
-        <w:rPr>
-          <w:rFonts w:hint="eastAsia"/>
-        </w:rPr>
-        <w:t>的基差为</w:t>
-      </w:r>
-      <w:proofErr w:type="gramEnd"/>
-      <w:r>
-        <w:rPr>
-          <w:rFonts w:hint="eastAsia"/>
-        </w:rPr>
-        <w:t>：</w:t>
+        <w:t>，同时该单元中无风险收益率后面跟着括号中的数字就是这个无风险策略赚的基差为：</w:t>
       </w:r>
       <w:r>
         <w:rPr>
@@ -2435,9 +2343,9 @@
         </w:rPr>
         <w:object w:dxaOrig="5810" w:dyaOrig="266">
           <v:shape id="_x0000_i1058" type="#_x0000_t75" style="width:290.3pt;height:13.25pt" o:ole="">
-            <v:imagedata r:id="rId64" o:title=""/>
+            <v:imagedata r:id="rId65" o:title=""/>
           </v:shape>
-          <o:OLEObject Type="Embed" ProgID="Equation.Ribbit" ShapeID="_x0000_i1058" DrawAspect="Content" ObjectID="_1480940440" r:id="rId65"/>
+          <o:OLEObject Type="Embed" ProgID="Equation.Ribbit" ShapeID="_x0000_i1058" DrawAspect="Content" ObjectID="_1481115530" r:id="rId66"/>
         </w:object>
       </w:r>
       <w:r>
@@ -2492,9 +2400,9 @@
         </w:rPr>
         <w:object w:dxaOrig="1650" w:dyaOrig="266">
           <v:shape id="_x0000_i1059" type="#_x0000_t75" style="width:82.35pt;height:13.25pt" o:ole="">
-            <v:imagedata r:id="rId66" o:title=""/>
+            <v:imagedata r:id="rId67" o:title=""/>
           </v:shape>
-          <o:OLEObject Type="Embed" ProgID="Equation.Ribbit" ShapeID="_x0000_i1059" DrawAspect="Content" ObjectID="_1480940441" r:id="rId67"/>
+          <o:OLEObject Type="Embed" ProgID="Equation.Ribbit" ShapeID="_x0000_i1059" DrawAspect="Content" ObjectID="_1481115531" r:id="rId68"/>
         </w:object>
       </w:r>
       <w:r>
@@ -2512,31 +2420,7 @@
       <w:r>
         <w:instrText xml:space="preserve"> IF 0 = </w:instrText>
       </w:r>
-      <w:r>
-        <w:fldChar w:fldCharType="begin"/>
-      </w:r>
-      <w:r>
-        <w:instrText xml:space="preserve"> SEQ EqChapter \c \* arabic </w:instrText>
-      </w:r>
-      <w:r>
-        <w:fldChar w:fldCharType="separate"/>
-      </w:r>
-      <w:r>
-        <w:rPr>
-          <w:noProof/>
-        </w:rPr>
-        <w:instrText>0</w:instrText>
-      </w:r>
-      <w:r>
-        <w:rPr>
-          <w:noProof/>
-        </w:rPr>
-        <w:fldChar w:fldCharType="end"/>
-      </w:r>
-      <w:r>
-        <w:instrText xml:space="preserve"> "" "</w:instrText>
-      </w:r>
-      <w:fldSimple w:instr=" SEQ EqChapter \c \* arabic \* MERGEFORMAT ">
+      <w:fldSimple w:instr=" SEQ EqChapter \c \* arabic ">
         <w:r>
           <w:rPr>
             <w:noProof/>
@@ -2545,6 +2429,30 @@
         </w:r>
       </w:fldSimple>
       <w:r>
+        <w:instrText xml:space="preserve"> "" "</w:instrText>
+      </w:r>
+      <w:r>
+        <w:fldChar w:fldCharType="begin"/>
+      </w:r>
+      <w:r>
+        <w:instrText xml:space="preserve"> SEQ EqChapter \c \* arabic \* MERGEFORMAT </w:instrText>
+      </w:r>
+      <w:r>
+        <w:fldChar w:fldCharType="separate"/>
+      </w:r>
+      <w:r>
+        <w:rPr>
+          <w:noProof/>
+        </w:rPr>
+        <w:instrText>0</w:instrText>
+      </w:r>
+      <w:r>
+        <w:rPr>
+          <w:noProof/>
+        </w:rPr>
+        <w:fldChar w:fldCharType="end"/>
+      </w:r>
+      <w:r>
         <w:instrText>."</w:instrText>
       </w:r>
       <w:r>
@@ -2556,31 +2464,7 @@
       <w:r>
         <w:instrText xml:space="preserve"> IF 0 = </w:instrText>
       </w:r>
-      <w:r>
-        <w:fldChar w:fldCharType="begin"/>
-      </w:r>
-      <w:r>
-        <w:instrText xml:space="preserve"> SEQ EqSection \c \* arabic </w:instrText>
-      </w:r>
-      <w:r>
-        <w:fldChar w:fldCharType="separate"/>
-      </w:r>
-      <w:r>
-        <w:rPr>
-          <w:noProof/>
-        </w:rPr>
-        <w:instrText>0</w:instrText>
-      </w:r>
-      <w:r>
-        <w:rPr>
-          <w:noProof/>
-        </w:rPr>
-        <w:fldChar w:fldCharType="end"/>
-      </w:r>
-      <w:r>
-        <w:instrText xml:space="preserve"> "" "</w:instrText>
-      </w:r>
-      <w:fldSimple w:instr=" SEQ EqSection \c \* arabic \* MERGEFORMAT ">
+      <w:fldSimple w:instr=" SEQ EqSection \c \* arabic ">
         <w:r>
           <w:rPr>
             <w:noProof/>
@@ -2589,19 +2473,56 @@
         </w:r>
       </w:fldSimple>
       <w:r>
+        <w:instrText xml:space="preserve"> "" "</w:instrText>
+      </w:r>
+      <w:r>
+        <w:fldChar w:fldCharType="begin"/>
+      </w:r>
+      <w:r>
+        <w:instrText xml:space="preserve"> SEQ EqSection \c \* arabic \* MERGEFORMAT </w:instrText>
+      </w:r>
+      <w:r>
+        <w:fldChar w:fldCharType="separate"/>
+      </w:r>
+      <w:r>
+        <w:rPr>
+          <w:noProof/>
+        </w:rPr>
+        <w:instrText>0</w:instrText>
+      </w:r>
+      <w:r>
+        <w:rPr>
+          <w:noProof/>
+        </w:rPr>
+        <w:fldChar w:fldCharType="end"/>
+      </w:r>
+      <w:r>
         <w:instrText>."</w:instrText>
       </w:r>
       <w:r>
         <w:fldChar w:fldCharType="end"/>
       </w:r>
-      <w:fldSimple w:instr=" SEQ Eq \* arabic \* MERGEFORMAT ">
-        <w:r>
-          <w:rPr>
-            <w:noProof/>
-          </w:rPr>
-          <w:instrText>2</w:instrText>
-        </w:r>
-      </w:fldSimple>
+      <w:r>
+        <w:fldChar w:fldCharType="begin"/>
+      </w:r>
+      <w:r>
+        <w:instrText xml:space="preserve"> SEQ Eq \* arabic \* MERGEFORMAT </w:instrText>
+      </w:r>
+      <w:r>
+        <w:fldChar w:fldCharType="separate"/>
+      </w:r>
+      <w:r>
+        <w:rPr>
+          <w:noProof/>
+        </w:rPr>
+        <w:instrText>2</w:instrText>
+      </w:r>
+      <w:r>
+        <w:rPr>
+          <w:noProof/>
+        </w:rPr>
+        <w:fldChar w:fldCharType="end"/>
+      </w:r>
       <w:r>
         <w:instrText>)</w:instrText>
       </w:r>
@@ -2635,9 +2556,9 @@
         </w:rPr>
         <w:object w:dxaOrig="153" w:dyaOrig="238">
           <v:shape id="_x0000_i1060" type="#_x0000_t75" style="width:7.5pt;height:12.1pt" o:ole="">
-            <v:imagedata r:id="rId27" o:title=""/>
+            <v:imagedata r:id="rId28" o:title=""/>
           </v:shape>
-          <o:OLEObject Type="Embed" ProgID="Equation.Ribbit" ShapeID="_x0000_i1060" DrawAspect="Content" ObjectID="_1480940442" r:id="rId68"/>
+          <o:OLEObject Type="Embed" ProgID="Equation.Ribbit" ShapeID="_x0000_i1060" DrawAspect="Content" ObjectID="_1481115532" r:id="rId69"/>
         </w:object>
       </w:r>
       <w:r>
@@ -2652,30 +2573,16 @@
         </w:rPr>
         <w:object w:dxaOrig="178" w:dyaOrig="228">
           <v:shape id="_x0000_i1061" type="#_x0000_t75" style="width:8.65pt;height:11.5pt" o:ole="">
-            <v:imagedata r:id="rId36" o:title=""/>
+            <v:imagedata r:id="rId37" o:title=""/>
           </v:shape>
-          <o:OLEObject Type="Embed" ProgID="Equation.Ribbit" ShapeID="_x0000_i1061" DrawAspect="Content" ObjectID="_1480940443" r:id="rId69"/>
+          <o:OLEObject Type="Embed" ProgID="Equation.Ribbit" ShapeID="_x0000_i1061" DrawAspect="Content" ObjectID="_1481115533" r:id="rId70"/>
         </w:object>
       </w:r>
       <w:r>
         <w:rPr>
           <w:rFonts w:hint="eastAsia"/>
         </w:rPr>
-        <w:t>是认沽</w:t>
-      </w:r>
-      <w:proofErr w:type="gramStart"/>
-      <w:r>
-        <w:rPr>
-          <w:rFonts w:hint="eastAsia"/>
-        </w:rPr>
-        <w:t>期权卖</w:t>
-      </w:r>
-      <w:proofErr w:type="gramEnd"/>
-      <w:r>
-        <w:rPr>
-          <w:rFonts w:hint="eastAsia"/>
-        </w:rPr>
-        <w:t>一价，</w:t>
+        <w:t>是认沽期权卖一价，</w:t>
       </w:r>
       <w:r>
         <w:rPr>
@@ -2683,30 +2590,16 @@
         </w:rPr>
         <w:object w:dxaOrig="176" w:dyaOrig="238">
           <v:shape id="_x0000_i1062" type="#_x0000_t75" style="width:8.65pt;height:12.1pt" o:ole="">
-            <v:imagedata r:id="rId38" o:title=""/>
+            <v:imagedata r:id="rId39" o:title=""/>
           </v:shape>
-          <o:OLEObject Type="Embed" ProgID="Equation.Ribbit" ShapeID="_x0000_i1062" DrawAspect="Content" ObjectID="_1480940444" r:id="rId70"/>
+          <o:OLEObject Type="Embed" ProgID="Equation.Ribbit" ShapeID="_x0000_i1062" DrawAspect="Content" ObjectID="_1481115534" r:id="rId71"/>
         </w:object>
       </w:r>
       <w:r>
         <w:rPr>
           <w:rFonts w:hint="eastAsia"/>
         </w:rPr>
-        <w:t>是认购</w:t>
-      </w:r>
-      <w:proofErr w:type="gramStart"/>
-      <w:r>
-        <w:rPr>
-          <w:rFonts w:hint="eastAsia"/>
-        </w:rPr>
-        <w:t>期权买</w:t>
-      </w:r>
-      <w:proofErr w:type="gramEnd"/>
-      <w:r>
-        <w:rPr>
-          <w:rFonts w:hint="eastAsia"/>
-        </w:rPr>
-        <w:t>一价，</w:t>
+        <w:t>是认购期权买一价，</w:t>
       </w:r>
       <w:r>
         <w:rPr>
@@ -2714,9 +2607,9 @@
         </w:rPr>
         <w:object w:dxaOrig="206" w:dyaOrig="228">
           <v:shape id="_x0000_i1063" type="#_x0000_t75" style="width:10.35pt;height:11.5pt" o:ole="">
-            <v:imagedata r:id="rId29" o:title=""/>
+            <v:imagedata r:id="rId30" o:title=""/>
           </v:shape>
-          <o:OLEObject Type="Embed" ProgID="Equation.Ribbit" ShapeID="_x0000_i1063" DrawAspect="Content" ObjectID="_1480940445" r:id="rId71"/>
+          <o:OLEObject Type="Embed" ProgID="Equation.Ribbit" ShapeID="_x0000_i1063" DrawAspect="Content" ObjectID="_1481115535" r:id="rId72"/>
         </w:object>
       </w:r>
       <w:r>
@@ -2781,21 +2674,7 @@
         <w:rPr>
           <w:rFonts w:hint="eastAsia"/>
         </w:rPr>
-        <w:t>，也可以从这个表中</w:t>
-      </w:r>
-      <w:proofErr w:type="gramStart"/>
-      <w:r>
-        <w:rPr>
-          <w:rFonts w:hint="eastAsia"/>
-        </w:rPr>
-        <w:t>的基差反应</w:t>
-      </w:r>
-      <w:proofErr w:type="gramEnd"/>
-      <w:r>
-        <w:rPr>
-          <w:rFonts w:hint="eastAsia"/>
-        </w:rPr>
-        <w:t>，基本期权套利（正向）与平价理论套利策略</w:t>
+        <w:t>，也可以从这个表中的基差反应，基本期权套利（正向）与平价理论套利策略</w:t>
       </w:r>
       <w:r>
         <w:rPr>
@@ -2819,21 +2698,7 @@
         <w:rPr>
           <w:rFonts w:hint="eastAsia"/>
         </w:rPr>
-        <w:t>买现货，</w:t>
-      </w:r>
-      <w:proofErr w:type="gramStart"/>
-      <w:r>
-        <w:rPr>
-          <w:rFonts w:hint="eastAsia"/>
-        </w:rPr>
-        <w:t>买认沽</w:t>
-      </w:r>
-      <w:proofErr w:type="gramEnd"/>
-      <w:r>
-        <w:rPr>
-          <w:rFonts w:hint="eastAsia"/>
-        </w:rPr>
-        <w:t>期权，</w:t>
+        <w:t>买现货，买认沽期权，</w:t>
       </w:r>
       <w:r>
         <w:rPr>
@@ -2865,9 +2730,9 @@
         </w:rPr>
         <w:object w:dxaOrig="1627" w:dyaOrig="266">
           <v:shape id="_x0000_i1064" type="#_x0000_t75" style="width:81.2pt;height:13.25pt" o:ole="">
-            <v:imagedata r:id="rId72" o:title=""/>
+            <v:imagedata r:id="rId73" o:title=""/>
           </v:shape>
-          <o:OLEObject Type="Embed" ProgID="Equation.Ribbit" ShapeID="_x0000_i1064" DrawAspect="Content" ObjectID="_1480940446" r:id="rId73"/>
+          <o:OLEObject Type="Embed" ProgID="Equation.Ribbit" ShapeID="_x0000_i1064" DrawAspect="Content" ObjectID="_1481115536" r:id="rId74"/>
         </w:object>
       </w:r>
       <w:r>
@@ -2882,9 +2747,9 @@
         </w:rPr>
         <w:object w:dxaOrig="590" w:dyaOrig="234">
           <v:shape id="_x0000_i1065" type="#_x0000_t75" style="width:29.4pt;height:11.5pt" o:ole="">
-            <v:imagedata r:id="rId74" o:title=""/>
+            <v:imagedata r:id="rId75" o:title=""/>
           </v:shape>
-          <o:OLEObject Type="Embed" ProgID="Equation.Ribbit" ShapeID="_x0000_i1065" DrawAspect="Content" ObjectID="_1480940447" r:id="rId75"/>
+          <o:OLEObject Type="Embed" ProgID="Equation.Ribbit" ShapeID="_x0000_i1065" DrawAspect="Content" ObjectID="_1481115537" r:id="rId76"/>
         </w:object>
       </w:r>
       <w:r>
@@ -2899,30 +2764,16 @@
         </w:rPr>
         <w:object w:dxaOrig="1026" w:dyaOrig="234">
           <v:shape id="_x0000_i1066" type="#_x0000_t75" style="width:51.25pt;height:11.5pt" o:ole="">
-            <v:imagedata r:id="rId76" o:title=""/>
+            <v:imagedata r:id="rId77" o:title=""/>
           </v:shape>
-          <o:OLEObject Type="Embed" ProgID="Equation.Ribbit" ShapeID="_x0000_i1066" DrawAspect="Content" ObjectID="_1480940448" r:id="rId77"/>
+          <o:OLEObject Type="Embed" ProgID="Equation.Ribbit" ShapeID="_x0000_i1066" DrawAspect="Content" ObjectID="_1481115538" r:id="rId78"/>
         </w:object>
       </w:r>
       <w:r>
         <w:rPr>
           <w:rFonts w:hint="eastAsia"/>
         </w:rPr>
-        <w:t>要多，但是在期权行权</w:t>
-      </w:r>
-      <w:proofErr w:type="gramStart"/>
-      <w:r>
-        <w:rPr>
-          <w:rFonts w:hint="eastAsia"/>
-        </w:rPr>
-        <w:t>日带来</w:t>
-      </w:r>
-      <w:proofErr w:type="gramEnd"/>
-      <w:r>
-        <w:rPr>
-          <w:rFonts w:hint="eastAsia"/>
-        </w:rPr>
-        <w:t>的</w:t>
+        <w:t>要多，但是在期权行权日带来的</w:t>
       </w:r>
       <w:r>
         <w:rPr>
@@ -2942,9 +2793,9 @@
         </w:rPr>
         <w:object w:dxaOrig="206" w:dyaOrig="228">
           <v:shape id="_x0000_i1067" type="#_x0000_t75" style="width:10.35pt;height:11.5pt" o:ole="">
-            <v:imagedata r:id="rId29" o:title=""/>
+            <v:imagedata r:id="rId30" o:title=""/>
           </v:shape>
-          <o:OLEObject Type="Embed" ProgID="Equation.Ribbit" ShapeID="_x0000_i1067" DrawAspect="Content" ObjectID="_1480940449" r:id="rId78"/>
+          <o:OLEObject Type="Embed" ProgID="Equation.Ribbit" ShapeID="_x0000_i1067" DrawAspect="Content" ObjectID="_1481115539" r:id="rId79"/>
         </w:object>
       </w:r>
       <w:r>
@@ -2959,9 +2810,9 @@
         </w:rPr>
         <w:object w:dxaOrig="206" w:dyaOrig="228">
           <v:shape id="_x0000_i1068" type="#_x0000_t75" style="width:10.35pt;height:11.5pt" o:ole="">
-            <v:imagedata r:id="rId29" o:title=""/>
+            <v:imagedata r:id="rId30" o:title=""/>
           </v:shape>
-          <o:OLEObject Type="Embed" ProgID="Equation.Ribbit" ShapeID="_x0000_i1068" DrawAspect="Content" ObjectID="_1480940450" r:id="rId79"/>
+          <o:OLEObject Type="Embed" ProgID="Equation.Ribbit" ShapeID="_x0000_i1068" DrawAspect="Content" ObjectID="_1481115540" r:id="rId80"/>
         </w:object>
       </w:r>
       <w:r>
@@ -2988,9 +2839,9 @@
         </w:rPr>
         <w:object w:dxaOrig="206" w:dyaOrig="228">
           <v:shape id="_x0000_i1069" type="#_x0000_t75" style="width:10.35pt;height:11.5pt" o:ole="">
-            <v:imagedata r:id="rId29" o:title=""/>
+            <v:imagedata r:id="rId30" o:title=""/>
           </v:shape>
-          <o:OLEObject Type="Embed" ProgID="Equation.Ribbit" ShapeID="_x0000_i1069" DrawAspect="Content" ObjectID="_1480940451" r:id="rId80"/>
+          <o:OLEObject Type="Embed" ProgID="Equation.Ribbit" ShapeID="_x0000_i1069" DrawAspect="Content" ObjectID="_1481115541" r:id="rId81"/>
         </w:object>
       </w:r>
       <w:r>
@@ -3011,9 +2862,9 @@
         </w:rPr>
         <w:object w:dxaOrig="206" w:dyaOrig="228">
           <v:shape id="_x0000_i1070" type="#_x0000_t75" style="width:10.35pt;height:11.5pt" o:ole="">
-            <v:imagedata r:id="rId29" o:title=""/>
+            <v:imagedata r:id="rId30" o:title=""/>
           </v:shape>
-          <o:OLEObject Type="Embed" ProgID="Equation.Ribbit" ShapeID="_x0000_i1070" DrawAspect="Content" ObjectID="_1480940452" r:id="rId81"/>
+          <o:OLEObject Type="Embed" ProgID="Equation.Ribbit" ShapeID="_x0000_i1070" DrawAspect="Content" ObjectID="_1481115542" r:id="rId82"/>
         </w:object>
       </w:r>
       <w:r>
@@ -3046,9 +2897,9 @@
         </w:rPr>
         <w:object w:dxaOrig="1212" w:dyaOrig="266">
           <v:shape id="_x0000_i1071" type="#_x0000_t75" style="width:60.5pt;height:13.25pt" o:ole="">
-            <v:imagedata r:id="rId82" o:title=""/>
+            <v:imagedata r:id="rId83" o:title=""/>
           </v:shape>
-          <o:OLEObject Type="Embed" ProgID="Equation.Ribbit" ShapeID="_x0000_i1071" DrawAspect="Content" ObjectID="_1480940453" r:id="rId83"/>
+          <o:OLEObject Type="Embed" ProgID="Equation.Ribbit" ShapeID="_x0000_i1071" DrawAspect="Content" ObjectID="_1481115543" r:id="rId84"/>
         </w:object>
       </w:r>
       <w:r>
@@ -3394,7 +3245,7 @@
         </w:rPr>
         <w:t>（</w:t>
       </w:r>
-      <w:hyperlink r:id="rId84" w:history="1">
+      <w:hyperlink r:id="rId85" w:history="1">
         <w:r>
           <w:rPr>
             <w:rStyle w:val="a4"/>
@@ -3485,7 +3336,7 @@
                     <pic:cNvPicPr/>
                   </pic:nvPicPr>
                   <pic:blipFill>
-                    <a:blip r:embed="rId85">
+                    <a:blip r:embed="rId86">
                       <a:extLst>
                         <a:ext uri="{28A0092B-C50C-407E-A947-70E740481C1C}">
                           <a14:useLocalDpi xmlns:a14="http://schemas.microsoft.com/office/drawing/2010/main" val="0"/>
@@ -3563,9 +3414,9 @@
         </w:rPr>
         <w:object w:dxaOrig="206" w:dyaOrig="228">
           <v:shape id="_x0000_i1072" type="#_x0000_t75" style="width:10.35pt;height:11.5pt" o:ole="">
-            <v:imagedata r:id="rId29" o:title=""/>
+            <v:imagedata r:id="rId30" o:title=""/>
           </v:shape>
-          <o:OLEObject Type="Embed" ProgID="Equation.Ribbit" ShapeID="_x0000_i1072" DrawAspect="Content" ObjectID="_1480940454" r:id="rId86"/>
+          <o:OLEObject Type="Embed" ProgID="Equation.Ribbit" ShapeID="_x0000_i1072" DrawAspect="Content" ObjectID="_1481115544" r:id="rId87"/>
         </w:object>
       </w:r>
       <w:r>
@@ -3618,9 +3469,9 @@
         </w:rPr>
         <w:object w:dxaOrig="3230" w:dyaOrig="312">
           <v:shape id="_x0000_i1073" type="#_x0000_t75" style="width:161.3pt;height:15.55pt" o:ole="">
-            <v:imagedata r:id="rId33" o:title=""/>
+            <v:imagedata r:id="rId34" o:title=""/>
           </v:shape>
-          <o:OLEObject Type="Embed" ProgID="Equation.Ribbit" ShapeID="_x0000_i1073" DrawAspect="Content" ObjectID="_1480940455" r:id="rId87"/>
+          <o:OLEObject Type="Embed" ProgID="Equation.Ribbit" ShapeID="_x0000_i1073" DrawAspect="Content" ObjectID="_1481115545" r:id="rId88"/>
         </w:object>
       </w:r>
       <w:r>
@@ -3638,31 +3489,7 @@
       <w:r>
         <w:instrText xml:space="preserve"> IF 0 = </w:instrText>
       </w:r>
-      <w:r>
-        <w:fldChar w:fldCharType="begin"/>
-      </w:r>
-      <w:r>
-        <w:instrText xml:space="preserve"> SEQ EqChapter \c \* arabic </w:instrText>
-      </w:r>
-      <w:r>
-        <w:fldChar w:fldCharType="separate"/>
-      </w:r>
-      <w:r>
-        <w:rPr>
-          <w:noProof/>
-        </w:rPr>
-        <w:instrText>0</w:instrText>
-      </w:r>
-      <w:r>
-        <w:rPr>
-          <w:noProof/>
-        </w:rPr>
-        <w:fldChar w:fldCharType="end"/>
-      </w:r>
-      <w:r>
-        <w:instrText xml:space="preserve"> "" "</w:instrText>
-      </w:r>
-      <w:fldSimple w:instr=" SEQ EqChapter \c \* arabic \* MERGEFORMAT ">
+      <w:fldSimple w:instr=" SEQ EqChapter \c \* arabic ">
         <w:r>
           <w:rPr>
             <w:noProof/>
@@ -3671,6 +3498,30 @@
         </w:r>
       </w:fldSimple>
       <w:r>
+        <w:instrText xml:space="preserve"> "" "</w:instrText>
+      </w:r>
+      <w:r>
+        <w:fldChar w:fldCharType="begin"/>
+      </w:r>
+      <w:r>
+        <w:instrText xml:space="preserve"> SEQ EqChapter \c \* arabic \* MERGEFORMAT </w:instrText>
+      </w:r>
+      <w:r>
+        <w:fldChar w:fldCharType="separate"/>
+      </w:r>
+      <w:r>
+        <w:rPr>
+          <w:noProof/>
+        </w:rPr>
+        <w:instrText>0</w:instrText>
+      </w:r>
+      <w:r>
+        <w:rPr>
+          <w:noProof/>
+        </w:rPr>
+        <w:fldChar w:fldCharType="end"/>
+      </w:r>
+      <w:r>
         <w:instrText>."</w:instrText>
       </w:r>
       <w:r>
@@ -3682,31 +3533,7 @@
       <w:r>
         <w:instrText xml:space="preserve"> IF 0 = </w:instrText>
       </w:r>
-      <w:r>
-        <w:fldChar w:fldCharType="begin"/>
-      </w:r>
-      <w:r>
-        <w:instrText xml:space="preserve"> SEQ EqSection \c \* arabic </w:instrText>
-      </w:r>
-      <w:r>
-        <w:fldChar w:fldCharType="separate"/>
-      </w:r>
-      <w:r>
-        <w:rPr>
-          <w:noProof/>
-        </w:rPr>
-        <w:instrText>0</w:instrText>
-      </w:r>
-      <w:r>
-        <w:rPr>
-          <w:noProof/>
-        </w:rPr>
-        <w:fldChar w:fldCharType="end"/>
-      </w:r>
-      <w:r>
-        <w:instrText xml:space="preserve"> "" "</w:instrText>
-      </w:r>
-      <w:fldSimple w:instr=" SEQ EqSection \c \* arabic \* MERGEFORMAT ">
+      <w:fldSimple w:instr=" SEQ EqSection \c \* arabic ">
         <w:r>
           <w:rPr>
             <w:noProof/>
@@ -3715,19 +3542,56 @@
         </w:r>
       </w:fldSimple>
       <w:r>
+        <w:instrText xml:space="preserve"> "" "</w:instrText>
+      </w:r>
+      <w:r>
+        <w:fldChar w:fldCharType="begin"/>
+      </w:r>
+      <w:r>
+        <w:instrText xml:space="preserve"> SEQ EqSection \c \* arabic \* MERGEFORMAT </w:instrText>
+      </w:r>
+      <w:r>
+        <w:fldChar w:fldCharType="separate"/>
+      </w:r>
+      <w:r>
+        <w:rPr>
+          <w:noProof/>
+        </w:rPr>
+        <w:instrText>0</w:instrText>
+      </w:r>
+      <w:r>
+        <w:rPr>
+          <w:noProof/>
+        </w:rPr>
+        <w:fldChar w:fldCharType="end"/>
+      </w:r>
+      <w:r>
         <w:instrText>."</w:instrText>
       </w:r>
       <w:r>
         <w:fldChar w:fldCharType="end"/>
       </w:r>
-      <w:fldSimple w:instr=" SEQ Eq \* arabic \* MERGEFORMAT ">
-        <w:r>
-          <w:rPr>
-            <w:noProof/>
-          </w:rPr>
-          <w:instrText>3</w:instrText>
-        </w:r>
-      </w:fldSimple>
+      <w:r>
+        <w:fldChar w:fldCharType="begin"/>
+      </w:r>
+      <w:r>
+        <w:instrText xml:space="preserve"> SEQ Eq \* arabic \* MERGEFORMAT </w:instrText>
+      </w:r>
+      <w:r>
+        <w:fldChar w:fldCharType="separate"/>
+      </w:r>
+      <w:r>
+        <w:rPr>
+          <w:noProof/>
+        </w:rPr>
+        <w:instrText>3</w:instrText>
+      </w:r>
+      <w:r>
+        <w:rPr>
+          <w:noProof/>
+        </w:rPr>
+        <w:fldChar w:fldCharType="end"/>
+      </w:r>
       <w:r>
         <w:instrText>)</w:instrText>
       </w:r>
@@ -3769,9 +3633,9 @@
         </w:rPr>
         <w:object w:dxaOrig="1652" w:dyaOrig="266">
           <v:shape id="_x0000_i1074" type="#_x0000_t75" style="width:82.35pt;height:13.25pt" o:ole="">
-            <v:imagedata r:id="rId88" o:title=""/>
+            <v:imagedata r:id="rId89" o:title=""/>
           </v:shape>
-          <o:OLEObject Type="Embed" ProgID="Equation.Ribbit" ShapeID="_x0000_i1074" DrawAspect="Content" ObjectID="_1480940456" r:id="rId89"/>
+          <o:OLEObject Type="Embed" ProgID="Equation.Ribbit" ShapeID="_x0000_i1074" DrawAspect="Content" ObjectID="_1481115546" r:id="rId90"/>
         </w:object>
       </w:r>
       <w:r>
@@ -3789,31 +3653,7 @@
       <w:r>
         <w:instrText xml:space="preserve"> IF 0 = </w:instrText>
       </w:r>
-      <w:r>
-        <w:fldChar w:fldCharType="begin"/>
-      </w:r>
-      <w:r>
-        <w:instrText xml:space="preserve"> SEQ EqChapter \c \* arabic </w:instrText>
-      </w:r>
-      <w:r>
-        <w:fldChar w:fldCharType="separate"/>
-      </w:r>
-      <w:r>
-        <w:rPr>
-          <w:noProof/>
-        </w:rPr>
-        <w:instrText>0</w:instrText>
-      </w:r>
-      <w:r>
-        <w:rPr>
-          <w:noProof/>
-        </w:rPr>
-        <w:fldChar w:fldCharType="end"/>
-      </w:r>
-      <w:r>
-        <w:instrText xml:space="preserve"> "" "</w:instrText>
-      </w:r>
-      <w:fldSimple w:instr=" SEQ EqChapter \c \* arabic \* MERGEFORMAT ">
+      <w:fldSimple w:instr=" SEQ EqChapter \c \* arabic ">
         <w:r>
           <w:rPr>
             <w:noProof/>
@@ -3822,6 +3662,30 @@
         </w:r>
       </w:fldSimple>
       <w:r>
+        <w:instrText xml:space="preserve"> "" "</w:instrText>
+      </w:r>
+      <w:r>
+        <w:fldChar w:fldCharType="begin"/>
+      </w:r>
+      <w:r>
+        <w:instrText xml:space="preserve"> SEQ EqChapter \c \* arabic \* MERGEFORMAT </w:instrText>
+      </w:r>
+      <w:r>
+        <w:fldChar w:fldCharType="separate"/>
+      </w:r>
+      <w:r>
+        <w:rPr>
+          <w:noProof/>
+        </w:rPr>
+        <w:instrText>0</w:instrText>
+      </w:r>
+      <w:r>
+        <w:rPr>
+          <w:noProof/>
+        </w:rPr>
+        <w:fldChar w:fldCharType="end"/>
+      </w:r>
+      <w:r>
         <w:instrText>."</w:instrText>
       </w:r>
       <w:r>
@@ -3833,31 +3697,7 @@
       <w:r>
         <w:instrText xml:space="preserve"> IF 0 = </w:instrText>
       </w:r>
-      <w:r>
-        <w:fldChar w:fldCharType="begin"/>
-      </w:r>
-      <w:r>
-        <w:instrText xml:space="preserve"> SEQ EqSection \c \* arabic </w:instrText>
-      </w:r>
-      <w:r>
-        <w:fldChar w:fldCharType="separate"/>
-      </w:r>
-      <w:r>
-        <w:rPr>
-          <w:noProof/>
-        </w:rPr>
-        <w:instrText>0</w:instrText>
-      </w:r>
-      <w:r>
-        <w:rPr>
-          <w:noProof/>
-        </w:rPr>
-        <w:fldChar w:fldCharType="end"/>
-      </w:r>
-      <w:r>
-        <w:instrText xml:space="preserve"> "" "</w:instrText>
-      </w:r>
-      <w:fldSimple w:instr=" SEQ EqSection \c \* arabic \* MERGEFORMAT ">
+      <w:fldSimple w:instr=" SEQ EqSection \c \* arabic ">
         <w:r>
           <w:rPr>
             <w:noProof/>
@@ -3866,19 +3706,56 @@
         </w:r>
       </w:fldSimple>
       <w:r>
+        <w:instrText xml:space="preserve"> "" "</w:instrText>
+      </w:r>
+      <w:r>
+        <w:fldChar w:fldCharType="begin"/>
+      </w:r>
+      <w:r>
+        <w:instrText xml:space="preserve"> SEQ EqSection \c \* arabic \* MERGEFORMAT </w:instrText>
+      </w:r>
+      <w:r>
+        <w:fldChar w:fldCharType="separate"/>
+      </w:r>
+      <w:r>
+        <w:rPr>
+          <w:noProof/>
+        </w:rPr>
+        <w:instrText>0</w:instrText>
+      </w:r>
+      <w:r>
+        <w:rPr>
+          <w:noProof/>
+        </w:rPr>
+        <w:fldChar w:fldCharType="end"/>
+      </w:r>
+      <w:r>
         <w:instrText>."</w:instrText>
       </w:r>
       <w:r>
         <w:fldChar w:fldCharType="end"/>
       </w:r>
-      <w:fldSimple w:instr=" SEQ Eq \* arabic \* MERGEFORMAT ">
-        <w:r>
-          <w:rPr>
-            <w:noProof/>
-          </w:rPr>
-          <w:instrText>4</w:instrText>
-        </w:r>
-      </w:fldSimple>
+      <w:r>
+        <w:fldChar w:fldCharType="begin"/>
+      </w:r>
+      <w:r>
+        <w:instrText xml:space="preserve"> SEQ Eq \* arabic \* MERGEFORMAT </w:instrText>
+      </w:r>
+      <w:r>
+        <w:fldChar w:fldCharType="separate"/>
+      </w:r>
+      <w:r>
+        <w:rPr>
+          <w:noProof/>
+        </w:rPr>
+        <w:instrText>4</w:instrText>
+      </w:r>
+      <w:r>
+        <w:rPr>
+          <w:noProof/>
+        </w:rPr>
+        <w:fldChar w:fldCharType="end"/>
+      </w:r>
       <w:r>
         <w:instrText>)</w:instrText>
       </w:r>
@@ -3912,9 +3789,9 @@
         </w:rPr>
         <w:object w:dxaOrig="153" w:dyaOrig="238">
           <v:shape id="_x0000_i1075" type="#_x0000_t75" style="width:7.5pt;height:12.1pt" o:ole="">
-            <v:imagedata r:id="rId27" o:title=""/>
+            <v:imagedata r:id="rId28" o:title=""/>
           </v:shape>
-          <o:OLEObject Type="Embed" ProgID="Equation.Ribbit" ShapeID="_x0000_i1075" DrawAspect="Content" ObjectID="_1480940457" r:id="rId90"/>
+          <o:OLEObject Type="Embed" ProgID="Equation.Ribbit" ShapeID="_x0000_i1075" DrawAspect="Content" ObjectID="_1481115547" r:id="rId91"/>
         </w:object>
       </w:r>
       <w:r>
@@ -3929,30 +3806,16 @@
         </w:rPr>
         <w:object w:dxaOrig="178" w:dyaOrig="228">
           <v:shape id="_x0000_i1076" type="#_x0000_t75" style="width:8.65pt;height:11.5pt" o:ole="">
-            <v:imagedata r:id="rId36" o:title=""/>
+            <v:imagedata r:id="rId37" o:title=""/>
           </v:shape>
-          <o:OLEObject Type="Embed" ProgID="Equation.Ribbit" ShapeID="_x0000_i1076" DrawAspect="Content" ObjectID="_1480940458" r:id="rId91"/>
+          <o:OLEObject Type="Embed" ProgID="Equation.Ribbit" ShapeID="_x0000_i1076" DrawAspect="Content" ObjectID="_1481115548" r:id="rId92"/>
         </w:object>
       </w:r>
       <w:r>
         <w:rPr>
           <w:rFonts w:hint="eastAsia"/>
         </w:rPr>
-        <w:t>是认沽</w:t>
-      </w:r>
-      <w:proofErr w:type="gramStart"/>
-      <w:r>
-        <w:rPr>
-          <w:rFonts w:hint="eastAsia"/>
-        </w:rPr>
-        <w:t>期权买</w:t>
-      </w:r>
-      <w:proofErr w:type="gramEnd"/>
-      <w:r>
-        <w:rPr>
-          <w:rFonts w:hint="eastAsia"/>
-        </w:rPr>
-        <w:t>一价，</w:t>
+        <w:t>是认沽期权买一价，</w:t>
       </w:r>
       <w:r>
         <w:rPr>
@@ -3960,30 +3823,16 @@
         </w:rPr>
         <w:object w:dxaOrig="176" w:dyaOrig="238">
           <v:shape id="_x0000_i1077" type="#_x0000_t75" style="width:8.65pt;height:12.1pt" o:ole="">
-            <v:imagedata r:id="rId38" o:title=""/>
+            <v:imagedata r:id="rId39" o:title=""/>
           </v:shape>
-          <o:OLEObject Type="Embed" ProgID="Equation.Ribbit" ShapeID="_x0000_i1077" DrawAspect="Content" ObjectID="_1480940459" r:id="rId92"/>
+          <o:OLEObject Type="Embed" ProgID="Equation.Ribbit" ShapeID="_x0000_i1077" DrawAspect="Content" ObjectID="_1481115549" r:id="rId93"/>
         </w:object>
       </w:r>
       <w:r>
         <w:rPr>
           <w:rFonts w:hint="eastAsia"/>
         </w:rPr>
-        <w:t>是认购</w:t>
-      </w:r>
-      <w:proofErr w:type="gramStart"/>
-      <w:r>
-        <w:rPr>
-          <w:rFonts w:hint="eastAsia"/>
-        </w:rPr>
-        <w:t>期权卖</w:t>
-      </w:r>
-      <w:proofErr w:type="gramEnd"/>
-      <w:r>
-        <w:rPr>
-          <w:rFonts w:hint="eastAsia"/>
-        </w:rPr>
-        <w:t>一价，</w:t>
+        <w:t>是认购期权卖一价，</w:t>
       </w:r>
       <w:r>
         <w:rPr>
@@ -3991,9 +3840,9 @@
         </w:rPr>
         <w:object w:dxaOrig="206" w:dyaOrig="228">
           <v:shape id="_x0000_i1078" type="#_x0000_t75" style="width:10.35pt;height:11.5pt" o:ole="">
-            <v:imagedata r:id="rId29" o:title=""/>
+            <v:imagedata r:id="rId30" o:title=""/>
           </v:shape>
-          <o:OLEObject Type="Embed" ProgID="Equation.Ribbit" ShapeID="_x0000_i1078" DrawAspect="Content" ObjectID="_1480940460" r:id="rId93"/>
+          <o:OLEObject Type="Embed" ProgID="Equation.Ribbit" ShapeID="_x0000_i1078" DrawAspect="Content" ObjectID="_1481115550" r:id="rId94"/>
         </w:object>
       </w:r>
       <w:r>
@@ -4096,23 +3945,16 @@
         </w:rPr>
         <w:object w:dxaOrig="206" w:dyaOrig="228">
           <v:shape id="_x0000_i1079" type="#_x0000_t75" style="width:10.35pt;height:11.5pt" o:ole="">
-            <v:imagedata r:id="rId29" o:title=""/>
+            <v:imagedata r:id="rId30" o:title=""/>
           </v:shape>
-          <o:OLEObject Type="Embed" ProgID="Equation.Ribbit" ShapeID="_x0000_i1079" DrawAspect="Content" ObjectID="_1480940461" r:id="rId94"/>
+          <o:OLEObject Type="Embed" ProgID="Equation.Ribbit" ShapeID="_x0000_i1079" DrawAspect="Content" ObjectID="_1481115551" r:id="rId95"/>
         </w:object>
       </w:r>
       <w:r>
         <w:rPr>
           <w:rFonts w:hint="eastAsia"/>
         </w:rPr>
-        <w:t>，则我们的</w:t>
-      </w:r>
-      <w:proofErr w:type="gramStart"/>
-      <w:r>
-        <w:rPr>
-          <w:rFonts w:hint="eastAsia"/>
-        </w:rPr>
-        <w:t>义务仓</w:t>
+        <w:t>，则我们的义务仓</w:t>
       </w:r>
       <w:r>
         <w:rPr>
@@ -4120,7 +3962,6 @@
         </w:rPr>
         <w:t>认沽</w:t>
       </w:r>
-      <w:proofErr w:type="gramEnd"/>
       <w:r>
         <w:rPr>
           <w:rFonts w:hint="eastAsia"/>
@@ -4157,9 +3998,9 @@
         </w:rPr>
         <w:object w:dxaOrig="206" w:dyaOrig="228">
           <v:shape id="_x0000_i1080" type="#_x0000_t75" style="width:10.35pt;height:11.5pt" o:ole="">
-            <v:imagedata r:id="rId29" o:title=""/>
+            <v:imagedata r:id="rId30" o:title=""/>
           </v:shape>
-          <o:OLEObject Type="Embed" ProgID="Equation.Ribbit" ShapeID="_x0000_i1080" DrawAspect="Content" ObjectID="_1480940462" r:id="rId95"/>
+          <o:OLEObject Type="Embed" ProgID="Equation.Ribbit" ShapeID="_x0000_i1080" DrawAspect="Content" ObjectID="_1481115552" r:id="rId96"/>
         </w:object>
       </w:r>
       <w:r>
@@ -4186,9 +4027,9 @@
         </w:rPr>
         <w:object w:dxaOrig="206" w:dyaOrig="228">
           <v:shape id="_x0000_i1081" type="#_x0000_t75" style="width:10.35pt;height:11.5pt" o:ole="">
-            <v:imagedata r:id="rId29" o:title=""/>
+            <v:imagedata r:id="rId30" o:title=""/>
           </v:shape>
-          <o:OLEObject Type="Embed" ProgID="Equation.Ribbit" ShapeID="_x0000_i1081" DrawAspect="Content" ObjectID="_1480940463" r:id="rId96"/>
+          <o:OLEObject Type="Embed" ProgID="Equation.Ribbit" ShapeID="_x0000_i1081" DrawAspect="Content" ObjectID="_1481115553" r:id="rId97"/>
         </w:object>
       </w:r>
       <w:r>
@@ -4201,21 +4042,7 @@
         <w:rPr>
           <w:rFonts w:hint="eastAsia"/>
         </w:rPr>
-        <w:t>保证金，所以等于在这个整个建仓到行权日结束，我们的股票</w:t>
-      </w:r>
-      <w:proofErr w:type="gramStart"/>
-      <w:r>
-        <w:rPr>
-          <w:rFonts w:hint="eastAsia"/>
-        </w:rPr>
-        <w:t>仓位</w:t>
-      </w:r>
-      <w:proofErr w:type="gramEnd"/>
-      <w:r>
-        <w:rPr>
-          <w:rFonts w:hint="eastAsia"/>
-        </w:rPr>
-        <w:t>没变化，</w:t>
+        <w:t>保证金，所以等于在这个整个建仓到行权日结束，我们的股票仓位没变化，</w:t>
       </w:r>
       <w:r>
         <w:rPr>
@@ -4227,21 +4054,7 @@
         <w:rPr>
           <w:rFonts w:hint="eastAsia"/>
         </w:rPr>
-        <w:t>获取了</w:t>
-      </w:r>
-      <w:proofErr w:type="gramStart"/>
-      <w:r>
-        <w:rPr>
-          <w:rFonts w:hint="eastAsia"/>
-        </w:rPr>
-        <w:t>一个基差的</w:t>
-      </w:r>
-      <w:proofErr w:type="gramEnd"/>
-      <w:r>
-        <w:rPr>
-          <w:rFonts w:hint="eastAsia"/>
-        </w:rPr>
-        <w:t>值</w:t>
+        <w:t>获取了一个基差的值</w:t>
       </w:r>
       <w:r>
         <w:rPr>
@@ -4249,9 +4062,9 @@
         </w:rPr>
         <w:object w:dxaOrig="1652" w:dyaOrig="266">
           <v:shape id="_x0000_i1082" type="#_x0000_t75" style="width:82.35pt;height:13.25pt" o:ole="">
-            <v:imagedata r:id="rId88" o:title=""/>
+            <v:imagedata r:id="rId89" o:title=""/>
           </v:shape>
-          <o:OLEObject Type="Embed" ProgID="Equation.Ribbit" ShapeID="_x0000_i1082" DrawAspect="Content" ObjectID="_1480940464" r:id="rId97"/>
+          <o:OLEObject Type="Embed" ProgID="Equation.Ribbit" ShapeID="_x0000_i1082" DrawAspect="Content" ObjectID="_1481115554" r:id="rId98"/>
         </w:object>
       </w:r>
       <w:r>
@@ -4274,44 +4087,16 @@
         </w:rPr>
         <w:object w:dxaOrig="206" w:dyaOrig="228">
           <v:shape id="_x0000_i1083" type="#_x0000_t75" style="width:10.35pt;height:11.5pt" o:ole="">
-            <v:imagedata r:id="rId29" o:title=""/>
+            <v:imagedata r:id="rId30" o:title=""/>
           </v:shape>
-          <o:OLEObject Type="Embed" ProgID="Equation.Ribbit" ShapeID="_x0000_i1083" DrawAspect="Content" ObjectID="_1480940465" r:id="rId98"/>
+          <o:OLEObject Type="Embed" ProgID="Equation.Ribbit" ShapeID="_x0000_i1083" DrawAspect="Content" ObjectID="_1481115555" r:id="rId99"/>
         </w:object>
       </w:r>
       <w:r>
         <w:rPr>
           <w:rFonts w:hint="eastAsia"/>
         </w:rPr>
-        <w:t>，则我们的权益仓就</w:t>
-      </w:r>
-      <w:proofErr w:type="gramStart"/>
-      <w:r>
-        <w:rPr>
-          <w:rFonts w:hint="eastAsia"/>
-        </w:rPr>
-        <w:t>不能行权</w:t>
-      </w:r>
-      <w:proofErr w:type="gramEnd"/>
-      <w:r>
-        <w:rPr>
-          <w:rFonts w:hint="eastAsia"/>
-        </w:rPr>
-        <w:t>了，而我们的</w:t>
-      </w:r>
-      <w:proofErr w:type="gramStart"/>
-      <w:r>
-        <w:rPr>
-          <w:rFonts w:hint="eastAsia"/>
-        </w:rPr>
-        <w:t>义务仓认沽</w:t>
-      </w:r>
-      <w:proofErr w:type="gramEnd"/>
-      <w:r>
-        <w:rPr>
-          <w:rFonts w:hint="eastAsia"/>
-        </w:rPr>
-        <w:t>期权会被行权</w:t>
+        <w:t>，则我们的权益仓就不能行权了，而我们的义务仓认沽期权会被行权</w:t>
       </w:r>
       <w:r>
         <w:rPr>
@@ -4325,9 +4110,9 @@
         </w:rPr>
         <w:object w:dxaOrig="206" w:dyaOrig="228">
           <v:shape id="_x0000_i1084" type="#_x0000_t75" style="width:10.35pt;height:11.5pt" o:ole="">
-            <v:imagedata r:id="rId29" o:title=""/>
+            <v:imagedata r:id="rId30" o:title=""/>
           </v:shape>
-          <o:OLEObject Type="Embed" ProgID="Equation.Ribbit" ShapeID="_x0000_i1084" DrawAspect="Content" ObjectID="_1480940466" r:id="rId99"/>
+          <o:OLEObject Type="Embed" ProgID="Equation.Ribbit" ShapeID="_x0000_i1084" DrawAspect="Content" ObjectID="_1481115556" r:id="rId100"/>
         </w:object>
       </w:r>
       <w:r>
@@ -4346,35 +4131,7 @@
         <w:rPr>
           <w:rFonts w:hint="eastAsia"/>
         </w:rPr>
-        <w:t>期权，这样同样等于在这个整个建仓到行权日结束，我们的股票</w:t>
-      </w:r>
-      <w:proofErr w:type="gramStart"/>
-      <w:r>
-        <w:rPr>
-          <w:rFonts w:hint="eastAsia"/>
-        </w:rPr>
-        <w:t>仓位</w:t>
-      </w:r>
-      <w:proofErr w:type="gramEnd"/>
-      <w:r>
-        <w:rPr>
-          <w:rFonts w:hint="eastAsia"/>
-        </w:rPr>
-        <w:t>没变化，用股票质押获取了</w:t>
-      </w:r>
-      <w:proofErr w:type="gramStart"/>
-      <w:r>
-        <w:rPr>
-          <w:rFonts w:hint="eastAsia"/>
-        </w:rPr>
-        <w:t>一个基差的</w:t>
-      </w:r>
-      <w:proofErr w:type="gramEnd"/>
-      <w:r>
-        <w:rPr>
-          <w:rFonts w:hint="eastAsia"/>
-        </w:rPr>
-        <w:t>值</w:t>
+        <w:t>期权，这样同样等于在这个整个建仓到行权日结束，我们的股票仓位没变化，用股票质押获取了一个基差的值</w:t>
       </w:r>
       <w:r>
         <w:rPr>
@@ -4382,9 +4139,9 @@
         </w:rPr>
         <w:object w:dxaOrig="1652" w:dyaOrig="266">
           <v:shape id="_x0000_i1085" type="#_x0000_t75" style="width:82.35pt;height:13.25pt" o:ole="">
-            <v:imagedata r:id="rId88" o:title=""/>
+            <v:imagedata r:id="rId89" o:title=""/>
           </v:shape>
-          <o:OLEObject Type="Embed" ProgID="Equation.Ribbit" ShapeID="_x0000_i1085" DrawAspect="Content" ObjectID="_1480940467" r:id="rId100"/>
+          <o:OLEObject Type="Embed" ProgID="Equation.Ribbit" ShapeID="_x0000_i1085" DrawAspect="Content" ObjectID="_1481115557" r:id="rId101"/>
         </w:object>
       </w:r>
       <w:r>
@@ -4492,7 +4249,7 @@
                     <pic:cNvPicPr/>
                   </pic:nvPicPr>
                   <pic:blipFill>
-                    <a:blip r:embed="rId101">
+                    <a:blip r:embed="rId102">
                       <a:extLst>
                         <a:ext uri="{28A0092B-C50C-407E-A947-70E740481C1C}">
                           <a14:useLocalDpi xmlns:a14="http://schemas.microsoft.com/office/drawing/2010/main" val="0"/>
@@ -5236,9 +4993,9 @@
         </w:rPr>
         <w:object w:dxaOrig="1604" w:dyaOrig="214">
           <v:shape id="_x0000_i1086" type="#_x0000_t75" style="width:80.05pt;height:10.95pt" o:ole="">
-            <v:imagedata r:id="rId102" o:title=""/>
+            <v:imagedata r:id="rId103" o:title=""/>
           </v:shape>
-          <o:OLEObject Type="Embed" ProgID="Equation.Ribbit" ShapeID="_x0000_i1086" DrawAspect="Content" ObjectID="_1480940468" r:id="rId103"/>
+          <o:OLEObject Type="Embed" ProgID="Equation.Ribbit" ShapeID="_x0000_i1086" DrawAspect="Content" ObjectID="_1481115558" r:id="rId104"/>
         </w:object>
       </w:r>
       <w:r>
@@ -5535,10 +5292,10 @@
           <w:position w:val="-22"/>
         </w:rPr>
         <w:object w:dxaOrig="5308" w:dyaOrig="552">
-          <v:shape id="_x0000_i1104" type="#_x0000_t75" style="width:265.55pt;height:27.65pt" o:ole="">
-            <v:imagedata r:id="rId104" o:title=""/>
+          <v:shape id="_x0000_i1087" type="#_x0000_t75" style="width:265.55pt;height:27.65pt" o:ole="">
+            <v:imagedata r:id="rId105" o:title=""/>
           </v:shape>
-          <o:OLEObject Type="Embed" ProgID="Equation.Ribbit" ShapeID="_x0000_i1104" DrawAspect="Content" ObjectID="_1480940469" r:id="rId105"/>
+          <o:OLEObject Type="Embed" ProgID="Equation.Ribbit" ShapeID="_x0000_i1087" DrawAspect="Content" ObjectID="_1481115559" r:id="rId106"/>
         </w:object>
       </w:r>
       <w:r>
@@ -5556,31 +5313,7 @@
       <w:r>
         <w:instrText xml:space="preserve"> IF 0 = </w:instrText>
       </w:r>
-      <w:r>
-        <w:fldChar w:fldCharType="begin"/>
-      </w:r>
-      <w:r>
-        <w:instrText xml:space="preserve"> SEQ EqChapter \c \* arabic </w:instrText>
-      </w:r>
-      <w:r>
-        <w:fldChar w:fldCharType="separate"/>
-      </w:r>
-      <w:r>
-        <w:rPr>
-          <w:noProof/>
-        </w:rPr>
-        <w:instrText>0</w:instrText>
-      </w:r>
-      <w:r>
-        <w:rPr>
-          <w:noProof/>
-        </w:rPr>
-        <w:fldChar w:fldCharType="end"/>
-      </w:r>
-      <w:r>
-        <w:instrText xml:space="preserve"> "" "</w:instrText>
-      </w:r>
-      <w:fldSimple w:instr=" SEQ EqChapter \c \* arabic \* MERGEFORMAT ">
+      <w:fldSimple w:instr=" SEQ EqChapter \c \* arabic ">
         <w:r>
           <w:rPr>
             <w:noProof/>
@@ -5589,6 +5322,30 @@
         </w:r>
       </w:fldSimple>
       <w:r>
+        <w:instrText xml:space="preserve"> "" "</w:instrText>
+      </w:r>
+      <w:r>
+        <w:fldChar w:fldCharType="begin"/>
+      </w:r>
+      <w:r>
+        <w:instrText xml:space="preserve"> SEQ EqChapter \c \* arabic \* MERGEFORMAT </w:instrText>
+      </w:r>
+      <w:r>
+        <w:fldChar w:fldCharType="separate"/>
+      </w:r>
+      <w:r>
+        <w:rPr>
+          <w:noProof/>
+        </w:rPr>
+        <w:instrText>0</w:instrText>
+      </w:r>
+      <w:r>
+        <w:rPr>
+          <w:noProof/>
+        </w:rPr>
+        <w:fldChar w:fldCharType="end"/>
+      </w:r>
+      <w:r>
         <w:instrText>."</w:instrText>
       </w:r>
       <w:r>
@@ -5600,31 +5357,7 @@
       <w:r>
         <w:instrText xml:space="preserve"> IF 0 = </w:instrText>
       </w:r>
-      <w:r>
-        <w:fldChar w:fldCharType="begin"/>
-      </w:r>
-      <w:r>
-        <w:instrText xml:space="preserve"> SEQ EqSection \c \* arabic </w:instrText>
-      </w:r>
-      <w:r>
-        <w:fldChar w:fldCharType="separate"/>
-      </w:r>
-      <w:r>
-        <w:rPr>
-          <w:noProof/>
-        </w:rPr>
-        <w:instrText>0</w:instrText>
-      </w:r>
-      <w:r>
-        <w:rPr>
-          <w:noProof/>
-        </w:rPr>
-        <w:fldChar w:fldCharType="end"/>
-      </w:r>
-      <w:r>
-        <w:instrText xml:space="preserve"> "" "</w:instrText>
-      </w:r>
-      <w:fldSimple w:instr=" SEQ EqSection \c \* arabic \* MERGEFORMAT ">
+      <w:fldSimple w:instr=" SEQ EqSection \c \* arabic ">
         <w:r>
           <w:rPr>
             <w:noProof/>
@@ -5633,19 +5366,56 @@
         </w:r>
       </w:fldSimple>
       <w:r>
+        <w:instrText xml:space="preserve"> "" "</w:instrText>
+      </w:r>
+      <w:r>
+        <w:fldChar w:fldCharType="begin"/>
+      </w:r>
+      <w:r>
+        <w:instrText xml:space="preserve"> SEQ EqSection \c \* arabic \* MERGEFORMAT </w:instrText>
+      </w:r>
+      <w:r>
+        <w:fldChar w:fldCharType="separate"/>
+      </w:r>
+      <w:r>
+        <w:rPr>
+          <w:noProof/>
+        </w:rPr>
+        <w:instrText>0</w:instrText>
+      </w:r>
+      <w:r>
+        <w:rPr>
+          <w:noProof/>
+        </w:rPr>
+        <w:fldChar w:fldCharType="end"/>
+      </w:r>
+      <w:r>
         <w:instrText>."</w:instrText>
       </w:r>
       <w:r>
         <w:fldChar w:fldCharType="end"/>
       </w:r>
-      <w:fldSimple w:instr=" SEQ Eq \* arabic \* MERGEFORMAT ">
-        <w:r>
-          <w:rPr>
-            <w:noProof/>
-          </w:rPr>
-          <w:instrText>5</w:instrText>
-        </w:r>
-      </w:fldSimple>
+      <w:r>
+        <w:fldChar w:fldCharType="begin"/>
+      </w:r>
+      <w:r>
+        <w:instrText xml:space="preserve"> SEQ Eq \* arabic \* MERGEFORMAT </w:instrText>
+      </w:r>
+      <w:r>
+        <w:fldChar w:fldCharType="separate"/>
+      </w:r>
+      <w:r>
+        <w:rPr>
+          <w:noProof/>
+        </w:rPr>
+        <w:instrText>5</w:instrText>
+      </w:r>
+      <w:r>
+        <w:rPr>
+          <w:noProof/>
+        </w:rPr>
+        <w:fldChar w:fldCharType="end"/>
+      </w:r>
       <w:r>
         <w:instrText>)</w:instrText>
       </w:r>
@@ -5683,10 +5453,10 @@
           <w:position w:val="-6"/>
         </w:rPr>
         <w:object w:dxaOrig="238" w:dyaOrig="236">
-          <v:shape id="_x0000_i1087" type="#_x0000_t75" style="width:12.1pt;height:11.5pt" o:ole="">
-            <v:imagedata r:id="rId106" o:title=""/>
+          <v:shape id="_x0000_i1088" type="#_x0000_t75" style="width:12.1pt;height:11.5pt" o:ole="">
+            <v:imagedata r:id="rId107" o:title=""/>
           </v:shape>
-          <o:OLEObject Type="Embed" ProgID="Equation.Ribbit" ShapeID="_x0000_i1087" DrawAspect="Content" ObjectID="_1480940470" r:id="rId107"/>
+          <o:OLEObject Type="Embed" ProgID="Equation.Ribbit" ShapeID="_x0000_i1088" DrawAspect="Content" ObjectID="_1481115560" r:id="rId108"/>
         </w:object>
       </w:r>
       <w:r>
@@ -5726,10 +5496,10 @@
           <w:position w:val="-6"/>
         </w:rPr>
         <w:object w:dxaOrig="225" w:dyaOrig="230">
-          <v:shape id="_x0000_i1088" type="#_x0000_t75" style="width:11.5pt;height:11.5pt" o:ole="">
-            <v:imagedata r:id="rId108" o:title=""/>
+          <v:shape id="_x0000_i1089" type="#_x0000_t75" style="width:11.5pt;height:11.5pt" o:ole="">
+            <v:imagedata r:id="rId109" o:title=""/>
           </v:shape>
-          <o:OLEObject Type="Embed" ProgID="Equation.Ribbit" ShapeID="_x0000_i1088" DrawAspect="Content" ObjectID="_1480940471" r:id="rId109"/>
+          <o:OLEObject Type="Embed" ProgID="Equation.Ribbit" ShapeID="_x0000_i1089" DrawAspect="Content" ObjectID="_1481115561" r:id="rId110"/>
         </w:object>
       </w:r>
       <w:r>
@@ -5769,10 +5539,10 @@
           <w:position w:val="-6"/>
         </w:rPr>
         <w:object w:dxaOrig="1964" w:dyaOrig="228">
-          <v:shape id="_x0000_i1089" type="#_x0000_t75" style="width:97.9pt;height:11.5pt" o:ole="">
-            <v:imagedata r:id="rId110" o:title=""/>
+          <v:shape id="_x0000_i1090" type="#_x0000_t75" style="width:97.9pt;height:11.5pt" o:ole="">
+            <v:imagedata r:id="rId111" o:title=""/>
           </v:shape>
-          <o:OLEObject Type="Embed" ProgID="Equation.Ribbit" ShapeID="_x0000_i1089" DrawAspect="Content" ObjectID="_1480940472" r:id="rId111"/>
+          <o:OLEObject Type="Embed" ProgID="Equation.Ribbit" ShapeID="_x0000_i1090" DrawAspect="Content" ObjectID="_1481115562" r:id="rId112"/>
         </w:object>
       </w:r>
     </w:p>
@@ -5782,10 +5552,10 @@
           <w:position w:val="-6"/>
         </w:rPr>
         <w:object w:dxaOrig="244" w:dyaOrig="234">
-          <v:shape id="_x0000_i1090" type="#_x0000_t75" style="width:12.1pt;height:11.5pt" o:ole="">
-            <v:imagedata r:id="rId112" o:title=""/>
+          <v:shape id="_x0000_i1091" type="#_x0000_t75" style="width:12.1pt;height:11.5pt" o:ole="">
+            <v:imagedata r:id="rId113" o:title=""/>
           </v:shape>
-          <o:OLEObject Type="Embed" ProgID="Equation.Ribbit" ShapeID="_x0000_i1090" DrawAspect="Content" ObjectID="_1480940473" r:id="rId113"/>
+          <o:OLEObject Type="Embed" ProgID="Equation.Ribbit" ShapeID="_x0000_i1091" DrawAspect="Content" ObjectID="_1481115563" r:id="rId114"/>
         </w:object>
       </w:r>
       <w:r>
@@ -5825,10 +5595,10 @@
           <w:position w:val="-6"/>
         </w:rPr>
         <w:object w:dxaOrig="230" w:dyaOrig="228">
-          <v:shape id="_x0000_i1091" type="#_x0000_t75" style="width:11.5pt;height:11.5pt" o:ole="">
-            <v:imagedata r:id="rId114" o:title=""/>
+          <v:shape id="_x0000_i1092" type="#_x0000_t75" style="width:11.5pt;height:11.5pt" o:ole="">
+            <v:imagedata r:id="rId115" o:title=""/>
           </v:shape>
-          <o:OLEObject Type="Embed" ProgID="Equation.Ribbit" ShapeID="_x0000_i1091" DrawAspect="Content" ObjectID="_1480940474" r:id="rId115"/>
+          <o:OLEObject Type="Embed" ProgID="Equation.Ribbit" ShapeID="_x0000_i1092" DrawAspect="Content" ObjectID="_1481115564" r:id="rId116"/>
         </w:object>
       </w:r>
       <w:r>
@@ -5868,10 +5638,10 @@
           <w:position w:val="-10"/>
         </w:rPr>
         <w:object w:dxaOrig="1090" w:dyaOrig="318">
-          <v:shape id="_x0000_i1092" type="#_x0000_t75" style="width:54.7pt;height:16.15pt" o:ole="">
-            <v:imagedata r:id="rId56" o:title=""/>
+          <v:shape id="_x0000_i1093" type="#_x0000_t75" style="width:54.7pt;height:16.15pt" o:ole="">
+            <v:imagedata r:id="rId57" o:title=""/>
           </v:shape>
-          <o:OLEObject Type="Embed" ProgID="Equation.Ribbit" ShapeID="_x0000_i1092" DrawAspect="Content" ObjectID="_1480940475" r:id="rId116"/>
+          <o:OLEObject Type="Embed" ProgID="Equation.Ribbit" ShapeID="_x0000_i1093" DrawAspect="Content" ObjectID="_1481115565" r:id="rId117"/>
         </w:object>
       </w:r>
       <w:r>
@@ -5886,21 +5656,7 @@
         <w:rPr>
           <w:rFonts w:hint="eastAsia"/>
         </w:rPr>
-        <w:t>但是实际上因为</w:t>
-      </w:r>
-      <w:proofErr w:type="gramStart"/>
-      <w:r>
-        <w:rPr>
-          <w:rFonts w:hint="eastAsia"/>
-        </w:rPr>
-        <w:t>开义务仓</w:t>
-      </w:r>
-      <w:proofErr w:type="gramEnd"/>
-      <w:r>
-        <w:rPr>
-          <w:rFonts w:hint="eastAsia"/>
-        </w:rPr>
-        <w:t>要交保证金，假定我们</w:t>
+        <w:t>但是实际上因为开义务仓要交保证金，假定我们</w:t>
       </w:r>
       <w:r>
         <w:rPr>
@@ -5950,8 +5706,6 @@
         </w:rPr>
         <w:t>盒式套利要开两张义务仓保证金</w:t>
       </w:r>
-      <w:bookmarkStart w:id="0" w:name="_GoBack"/>
-      <w:bookmarkEnd w:id="0"/>
       <w:r>
         <w:rPr>
           <w:rFonts w:hint="eastAsia"/>
@@ -5963,10 +5717,10 @@
           <w:position w:val="-6"/>
         </w:rPr>
         <w:object w:dxaOrig="822" w:dyaOrig="230">
-          <v:shape id="_x0000_i1093" type="#_x0000_t75" style="width:40.9pt;height:11.5pt" o:ole="">
-            <v:imagedata r:id="rId117" o:title=""/>
+          <v:shape id="_x0000_i1094" type="#_x0000_t75" style="width:40.9pt;height:11.5pt" o:ole="">
+            <v:imagedata r:id="rId118" o:title=""/>
           </v:shape>
-          <o:OLEObject Type="Embed" ProgID="Equation.Ribbit" ShapeID="_x0000_i1093" DrawAspect="Content" ObjectID="_1480940476" r:id="rId118"/>
+          <o:OLEObject Type="Embed" ProgID="Equation.Ribbit" ShapeID="_x0000_i1094" DrawAspect="Content" ObjectID="_1481115566" r:id="rId119"/>
         </w:object>
       </w:r>
       <w:r>
@@ -6000,10 +5754,10 @@
           <w:position w:val="-22"/>
         </w:rPr>
         <w:object w:dxaOrig="8948" w:dyaOrig="538">
-          <v:shape id="_x0000_i1105" type="#_x0000_t75" style="width:447.55pt;height:27.05pt" o:ole="">
-            <v:imagedata r:id="rId119" o:title=""/>
+          <v:shape id="_x0000_i1095" type="#_x0000_t75" style="width:447.55pt;height:27.05pt" o:ole="">
+            <v:imagedata r:id="rId120" o:title=""/>
           </v:shape>
-          <o:OLEObject Type="Embed" ProgID="Equation.Ribbit" ShapeID="_x0000_i1105" DrawAspect="Content" ObjectID="_1480940477" r:id="rId120"/>
+          <o:OLEObject Type="Embed" ProgID="Equation.Ribbit" ShapeID="_x0000_i1095" DrawAspect="Content" ObjectID="_1481115567" r:id="rId121"/>
         </w:object>
       </w:r>
       <w:r>
@@ -6021,31 +5775,7 @@
       <w:r>
         <w:instrText xml:space="preserve"> IF 0 = </w:instrText>
       </w:r>
-      <w:r>
-        <w:fldChar w:fldCharType="begin"/>
-      </w:r>
-      <w:r>
-        <w:instrText xml:space="preserve"> SEQ EqChapter \c \* arabic </w:instrText>
-      </w:r>
-      <w:r>
-        <w:fldChar w:fldCharType="separate"/>
-      </w:r>
-      <w:r>
-        <w:rPr>
-          <w:noProof/>
-        </w:rPr>
-        <w:instrText>0</w:instrText>
-      </w:r>
-      <w:r>
-        <w:rPr>
-          <w:noProof/>
-        </w:rPr>
-        <w:fldChar w:fldCharType="end"/>
-      </w:r>
-      <w:r>
-        <w:instrText xml:space="preserve"> "" "</w:instrText>
-      </w:r>
-      <w:fldSimple w:instr=" SEQ EqChapter \c \* arabic \* MERGEFORMAT ">
+      <w:fldSimple w:instr=" SEQ EqChapter \c \* arabic ">
         <w:r>
           <w:rPr>
             <w:noProof/>
@@ -6054,6 +5784,30 @@
         </w:r>
       </w:fldSimple>
       <w:r>
+        <w:instrText xml:space="preserve"> "" "</w:instrText>
+      </w:r>
+      <w:r>
+        <w:fldChar w:fldCharType="begin"/>
+      </w:r>
+      <w:r>
+        <w:instrText xml:space="preserve"> SEQ EqChapter \c \* arabic \* MERGEFORMAT </w:instrText>
+      </w:r>
+      <w:r>
+        <w:fldChar w:fldCharType="separate"/>
+      </w:r>
+      <w:r>
+        <w:rPr>
+          <w:noProof/>
+        </w:rPr>
+        <w:instrText>0</w:instrText>
+      </w:r>
+      <w:r>
+        <w:rPr>
+          <w:noProof/>
+        </w:rPr>
+        <w:fldChar w:fldCharType="end"/>
+      </w:r>
+      <w:r>
         <w:instrText>."</w:instrText>
       </w:r>
       <w:r>
@@ -6065,31 +5819,7 @@
       <w:r>
         <w:instrText xml:space="preserve"> IF 0 = </w:instrText>
       </w:r>
-      <w:r>
-        <w:fldChar w:fldCharType="begin"/>
-      </w:r>
-      <w:r>
-        <w:instrText xml:space="preserve"> SEQ EqSection \c \* arabic </w:instrText>
-      </w:r>
-      <w:r>
-        <w:fldChar w:fldCharType="separate"/>
-      </w:r>
-      <w:r>
-        <w:rPr>
-          <w:noProof/>
-        </w:rPr>
-        <w:instrText>0</w:instrText>
-      </w:r>
-      <w:r>
-        <w:rPr>
-          <w:noProof/>
-        </w:rPr>
-        <w:fldChar w:fldCharType="end"/>
-      </w:r>
-      <w:r>
-        <w:instrText xml:space="preserve"> "" "</w:instrText>
-      </w:r>
-      <w:fldSimple w:instr=" SEQ EqSection \c \* arabic \* MERGEFORMAT ">
+      <w:fldSimple w:instr=" SEQ EqSection \c \* arabic ">
         <w:r>
           <w:rPr>
             <w:noProof/>
@@ -6098,19 +5828,56 @@
         </w:r>
       </w:fldSimple>
       <w:r>
+        <w:instrText xml:space="preserve"> "" "</w:instrText>
+      </w:r>
+      <w:r>
+        <w:fldChar w:fldCharType="begin"/>
+      </w:r>
+      <w:r>
+        <w:instrText xml:space="preserve"> SEQ EqSection \c \* arabic \* MERGEFORMAT </w:instrText>
+      </w:r>
+      <w:r>
+        <w:fldChar w:fldCharType="separate"/>
+      </w:r>
+      <w:r>
+        <w:rPr>
+          <w:noProof/>
+        </w:rPr>
+        <w:instrText>0</w:instrText>
+      </w:r>
+      <w:r>
+        <w:rPr>
+          <w:noProof/>
+        </w:rPr>
+        <w:fldChar w:fldCharType="end"/>
+      </w:r>
+      <w:r>
         <w:instrText>."</w:instrText>
       </w:r>
       <w:r>
         <w:fldChar w:fldCharType="end"/>
       </w:r>
-      <w:fldSimple w:instr=" SEQ Eq \* arabic \* MERGEFORMAT ">
-        <w:r>
-          <w:rPr>
-            <w:noProof/>
-          </w:rPr>
-          <w:instrText>6</w:instrText>
-        </w:r>
-      </w:fldSimple>
+      <w:r>
+        <w:fldChar w:fldCharType="begin"/>
+      </w:r>
+      <w:r>
+        <w:instrText xml:space="preserve"> SEQ Eq \* arabic \* MERGEFORMAT </w:instrText>
+      </w:r>
+      <w:r>
+        <w:fldChar w:fldCharType="separate"/>
+      </w:r>
+      <w:r>
+        <w:rPr>
+          <w:noProof/>
+        </w:rPr>
+        <w:instrText>6</w:instrText>
+      </w:r>
+      <w:r>
+        <w:rPr>
+          <w:noProof/>
+        </w:rPr>
+        <w:fldChar w:fldCharType="end"/>
+      </w:r>
       <w:r>
         <w:instrText>)</w:instrText>
       </w:r>
@@ -6165,76 +5932,10 @@
           <w:position w:val="-6"/>
         </w:rPr>
         <w:object w:dxaOrig="238" w:dyaOrig="236">
-          <v:shape id="_x0000_i1094" type="#_x0000_t75" style="width:12.1pt;height:11.5pt" o:ole="">
-            <v:imagedata r:id="rId106" o:title=""/>
+          <v:shape id="_x0000_i1096" type="#_x0000_t75" style="width:12.1pt;height:11.5pt" o:ole="">
+            <v:imagedata r:id="rId107" o:title=""/>
           </v:shape>
-          <o:OLEObject Type="Embed" ProgID="Equation.Ribbit" ShapeID="_x0000_i1094" DrawAspect="Content" ObjectID="_1480940478" r:id="rId121"/>
-        </w:object>
-      </w:r>
-      <w:r>
-        <w:rPr>
-          <w:rFonts w:hint="eastAsia"/>
-        </w:rPr>
-        <w:t>是</w:t>
-      </w:r>
-      <w:r>
-        <w:rPr>
-          <w:position w:val="-6"/>
-        </w:rPr>
-        <w:object w:dxaOrig="270" w:dyaOrig="230">
-          <v:shape id="_x0000_i1095" type="#_x0000_t75" style="width:13.25pt;height:11.5pt" o:ole="">
-            <v:imagedata r:id="rId122" o:title=""/>
-          </v:shape>
-          <o:OLEObject Type="Embed" ProgID="Equation.Ribbit" ShapeID="_x0000_i1095" DrawAspect="Content" ObjectID="_1480940479" r:id="rId123"/>
-        </w:object>
-      </w:r>
-      <w:r>
-        <w:rPr>
-          <w:rFonts w:hint="eastAsia"/>
-        </w:rPr>
-        <w:t xml:space="preserve"> </w:t>
-      </w:r>
-      <w:r>
-        <w:rPr>
-          <w:rFonts w:hint="eastAsia"/>
-        </w:rPr>
-        <w:t>行权价</w:t>
-      </w:r>
-      <w:r>
-        <w:rPr>
-          <w:rFonts w:hint="eastAsia"/>
-        </w:rPr>
-        <w:t>1412</w:t>
-      </w:r>
-      <w:r>
-        <w:rPr>
-          <w:rFonts w:hint="eastAsia"/>
-        </w:rPr>
-        <w:t>到期</w:t>
-      </w:r>
-      <w:r>
-        <w:rPr>
-          <w:rFonts w:hint="eastAsia"/>
-        </w:rPr>
-        <w:t>的</w:t>
-      </w:r>
-      <w:r>
-        <w:rPr>
-          <w:rFonts w:hint="eastAsia"/>
-        </w:rPr>
-        <w:t>认购期权的卖一价，</w:t>
-      </w:r>
-    </w:p>
-    <w:p>
-      <w:r>
-        <w:rPr>
-          <w:position w:val="-6"/>
-        </w:rPr>
-        <w:object w:dxaOrig="225" w:dyaOrig="230">
-          <v:shape id="_x0000_i1096" type="#_x0000_t75" style="width:11.5pt;height:11.5pt" o:ole="">
-            <v:imagedata r:id="rId108" o:title=""/>
-          </v:shape>
-          <o:OLEObject Type="Embed" ProgID="Equation.Ribbit" ShapeID="_x0000_i1096" DrawAspect="Content" ObjectID="_1480940480" r:id="rId124"/>
+          <o:OLEObject Type="Embed" ProgID="Equation.Ribbit" ShapeID="_x0000_i1096" DrawAspect="Content" ObjectID="_1481115568" r:id="rId122"/>
         </w:object>
       </w:r>
       <w:r>
@@ -6249,15 +5950,21 @@
         </w:rPr>
         <w:object w:dxaOrig="270" w:dyaOrig="230">
           <v:shape id="_x0000_i1097" type="#_x0000_t75" style="width:13.25pt;height:11.5pt" o:ole="">
-            <v:imagedata r:id="rId122" o:title=""/>
+            <v:imagedata r:id="rId123" o:title=""/>
           </v:shape>
-          <o:OLEObject Type="Embed" ProgID="Equation.Ribbit" ShapeID="_x0000_i1097" DrawAspect="Content" ObjectID="_1480940481" r:id="rId125"/>
+          <o:OLEObject Type="Embed" ProgID="Equation.Ribbit" ShapeID="_x0000_i1097" DrawAspect="Content" ObjectID="_1481115569" r:id="rId124"/>
         </w:object>
       </w:r>
       <w:r>
         <w:rPr>
           <w:rFonts w:hint="eastAsia"/>
         </w:rPr>
+        <w:t xml:space="preserve"> </w:t>
+      </w:r>
+      <w:r>
+        <w:rPr>
+          <w:rFonts w:hint="eastAsia"/>
+        </w:rPr>
         <w:t>行权价</w:t>
       </w:r>
       <w:r>
@@ -6282,6 +5989,66 @@
         <w:rPr>
           <w:rFonts w:hint="eastAsia"/>
         </w:rPr>
+        <w:t>认购期权的卖一价，</w:t>
+      </w:r>
+    </w:p>
+    <w:p>
+      <w:r>
+        <w:rPr>
+          <w:position w:val="-6"/>
+        </w:rPr>
+        <w:object w:dxaOrig="225" w:dyaOrig="230">
+          <v:shape id="_x0000_i1098" type="#_x0000_t75" style="width:11.5pt;height:11.5pt" o:ole="">
+            <v:imagedata r:id="rId109" o:title=""/>
+          </v:shape>
+          <o:OLEObject Type="Embed" ProgID="Equation.Ribbit" ShapeID="_x0000_i1098" DrawAspect="Content" ObjectID="_1481115570" r:id="rId125"/>
+        </w:object>
+      </w:r>
+      <w:r>
+        <w:rPr>
+          <w:rFonts w:hint="eastAsia"/>
+        </w:rPr>
+        <w:t>是</w:t>
+      </w:r>
+      <w:r>
+        <w:rPr>
+          <w:position w:val="-6"/>
+        </w:rPr>
+        <w:object w:dxaOrig="270" w:dyaOrig="230">
+          <v:shape id="_x0000_i1099" type="#_x0000_t75" style="width:13.25pt;height:11.5pt" o:ole="">
+            <v:imagedata r:id="rId123" o:title=""/>
+          </v:shape>
+          <o:OLEObject Type="Embed" ProgID="Equation.Ribbit" ShapeID="_x0000_i1099" DrawAspect="Content" ObjectID="_1481115571" r:id="rId126"/>
+        </w:object>
+      </w:r>
+      <w:r>
+        <w:rPr>
+          <w:rFonts w:hint="eastAsia"/>
+        </w:rPr>
+        <w:t>行权价</w:t>
+      </w:r>
+      <w:r>
+        <w:rPr>
+          <w:rFonts w:hint="eastAsia"/>
+        </w:rPr>
+        <w:t>1412</w:t>
+      </w:r>
+      <w:r>
+        <w:rPr>
+          <w:rFonts w:hint="eastAsia"/>
+        </w:rPr>
+        <w:t>到期</w:t>
+      </w:r>
+      <w:r>
+        <w:rPr>
+          <w:rFonts w:hint="eastAsia"/>
+        </w:rPr>
+        <w:t>的</w:t>
+      </w:r>
+      <w:r>
+        <w:rPr>
+          <w:rFonts w:hint="eastAsia"/>
+        </w:rPr>
         <w:t>认购期权的买一价，</w:t>
       </w:r>
     </w:p>
@@ -6291,70 +6058,10 @@
           <w:position w:val="-6"/>
         </w:rPr>
         <w:object w:dxaOrig="244" w:dyaOrig="234">
-          <v:shape id="_x0000_i1098" type="#_x0000_t75" style="width:12.1pt;height:11.5pt" o:ole="">
-            <v:imagedata r:id="rId112" o:title=""/>
+          <v:shape id="_x0000_i1100" type="#_x0000_t75" style="width:12.1pt;height:11.5pt" o:ole="">
+            <v:imagedata r:id="rId113" o:title=""/>
           </v:shape>
-          <o:OLEObject Type="Embed" ProgID="Equation.Ribbit" ShapeID="_x0000_i1098" DrawAspect="Content" ObjectID="_1480940482" r:id="rId126"/>
-        </w:object>
-      </w:r>
-      <w:r>
-        <w:rPr>
-          <w:rFonts w:hint="eastAsia"/>
-        </w:rPr>
-        <w:t>是</w:t>
-      </w:r>
-      <w:r>
-        <w:rPr>
-          <w:position w:val="-6"/>
-        </w:rPr>
-        <w:object w:dxaOrig="276" w:dyaOrig="228">
-          <v:shape id="_x0000_i1099" type="#_x0000_t75" style="width:13.8pt;height:11.5pt" o:ole="">
-            <v:imagedata r:id="rId127" o:title=""/>
-          </v:shape>
-          <o:OLEObject Type="Embed" ProgID="Equation.Ribbit" ShapeID="_x0000_i1099" DrawAspect="Content" ObjectID="_1480940483" r:id="rId128"/>
-        </w:object>
-      </w:r>
-      <w:r>
-        <w:rPr>
-          <w:rFonts w:hint="eastAsia"/>
-        </w:rPr>
-        <w:t>行权价</w:t>
-      </w:r>
-      <w:r>
-        <w:rPr>
-          <w:rFonts w:hint="eastAsia"/>
-        </w:rPr>
-        <w:t>1412</w:t>
-      </w:r>
-      <w:r>
-        <w:rPr>
-          <w:rFonts w:hint="eastAsia"/>
-        </w:rPr>
-        <w:t>到期</w:t>
-      </w:r>
-      <w:r>
-        <w:rPr>
-          <w:rFonts w:hint="eastAsia"/>
-        </w:rPr>
-        <w:t>的</w:t>
-      </w:r>
-      <w:r>
-        <w:rPr>
-          <w:rFonts w:hint="eastAsia"/>
-        </w:rPr>
-        <w:t>认购期权的卖一价，</w:t>
-      </w:r>
-    </w:p>
-    <w:p>
-      <w:r>
-        <w:rPr>
-          <w:position w:val="-6"/>
-        </w:rPr>
-        <w:object w:dxaOrig="230" w:dyaOrig="228">
-          <v:shape id="_x0000_i1100" type="#_x0000_t75" style="width:11.5pt;height:11.5pt" o:ole="">
-            <v:imagedata r:id="rId114" o:title=""/>
-          </v:shape>
-          <o:OLEObject Type="Embed" ProgID="Equation.Ribbit" ShapeID="_x0000_i1100" DrawAspect="Content" ObjectID="_1480940484" r:id="rId129"/>
+          <o:OLEObject Type="Embed" ProgID="Equation.Ribbit" ShapeID="_x0000_i1100" DrawAspect="Content" ObjectID="_1481115572" r:id="rId127"/>
         </w:object>
       </w:r>
       <w:r>
@@ -6369,9 +6076,9 @@
         </w:rPr>
         <w:object w:dxaOrig="276" w:dyaOrig="228">
           <v:shape id="_x0000_i1101" type="#_x0000_t75" style="width:13.8pt;height:11.5pt" o:ole="">
-            <v:imagedata r:id="rId127" o:title=""/>
+            <v:imagedata r:id="rId128" o:title=""/>
           </v:shape>
-          <o:OLEObject Type="Embed" ProgID="Equation.Ribbit" ShapeID="_x0000_i1101" DrawAspect="Content" ObjectID="_1480940485" r:id="rId130"/>
+          <o:OLEObject Type="Embed" ProgID="Equation.Ribbit" ShapeID="_x0000_i1101" DrawAspect="Content" ObjectID="_1481115573" r:id="rId129"/>
         </w:object>
       </w:r>
       <w:r>
@@ -6402,6 +6109,66 @@
         <w:rPr>
           <w:rFonts w:hint="eastAsia"/>
         </w:rPr>
+        <w:t>认购期权的卖一价，</w:t>
+      </w:r>
+    </w:p>
+    <w:p>
+      <w:r>
+        <w:rPr>
+          <w:position w:val="-6"/>
+        </w:rPr>
+        <w:object w:dxaOrig="230" w:dyaOrig="228">
+          <v:shape id="_x0000_i1102" type="#_x0000_t75" style="width:11.5pt;height:11.5pt" o:ole="">
+            <v:imagedata r:id="rId115" o:title=""/>
+          </v:shape>
+          <o:OLEObject Type="Embed" ProgID="Equation.Ribbit" ShapeID="_x0000_i1102" DrawAspect="Content" ObjectID="_1481115574" r:id="rId130"/>
+        </w:object>
+      </w:r>
+      <w:r>
+        <w:rPr>
+          <w:rFonts w:hint="eastAsia"/>
+        </w:rPr>
+        <w:t>是</w:t>
+      </w:r>
+      <w:r>
+        <w:rPr>
+          <w:position w:val="-6"/>
+        </w:rPr>
+        <w:object w:dxaOrig="276" w:dyaOrig="228">
+          <v:shape id="_x0000_i1103" type="#_x0000_t75" style="width:13.8pt;height:11.5pt" o:ole="">
+            <v:imagedata r:id="rId128" o:title=""/>
+          </v:shape>
+          <o:OLEObject Type="Embed" ProgID="Equation.Ribbit" ShapeID="_x0000_i1103" DrawAspect="Content" ObjectID="_1481115575" r:id="rId131"/>
+        </w:object>
+      </w:r>
+      <w:r>
+        <w:rPr>
+          <w:rFonts w:hint="eastAsia"/>
+        </w:rPr>
+        <w:t>行权价</w:t>
+      </w:r>
+      <w:r>
+        <w:rPr>
+          <w:rFonts w:hint="eastAsia"/>
+        </w:rPr>
+        <w:t>1412</w:t>
+      </w:r>
+      <w:r>
+        <w:rPr>
+          <w:rFonts w:hint="eastAsia"/>
+        </w:rPr>
+        <w:t>到期</w:t>
+      </w:r>
+      <w:r>
+        <w:rPr>
+          <w:rFonts w:hint="eastAsia"/>
+        </w:rPr>
+        <w:t>的</w:t>
+      </w:r>
+      <w:r>
+        <w:rPr>
+          <w:rFonts w:hint="eastAsia"/>
+        </w:rPr>
         <w:t>认购期权的买一价，</w:t>
       </w:r>
     </w:p>
@@ -6411,10 +6178,10 @@
           <w:position w:val="-10"/>
         </w:rPr>
         <w:object w:dxaOrig="1090" w:dyaOrig="318">
-          <v:shape id="_x0000_i1102" type="#_x0000_t75" style="width:54.7pt;height:16.15pt" o:ole="">
-            <v:imagedata r:id="rId56" o:title=""/>
+          <v:shape id="_x0000_i1104" type="#_x0000_t75" style="width:54.7pt;height:16.15pt" o:ole="">
+            <v:imagedata r:id="rId57" o:title=""/>
           </v:shape>
-          <o:OLEObject Type="Embed" ProgID="Equation.Ribbit" ShapeID="_x0000_i1102" DrawAspect="Content" ObjectID="_1480940486" r:id="rId131"/>
+          <o:OLEObject Type="Embed" ProgID="Equation.Ribbit" ShapeID="_x0000_i1104" DrawAspect="Content" ObjectID="_1481115576" r:id="rId132"/>
         </w:object>
       </w:r>
       <w:r>
@@ -6450,10 +6217,10 @@
           <w:position w:val="-8"/>
         </w:rPr>
         <w:object w:dxaOrig="3184" w:dyaOrig="266">
-          <v:shape id="_x0000_i1103" type="#_x0000_t75" style="width:159pt;height:13.25pt" o:ole="">
-            <v:imagedata r:id="rId132" o:title=""/>
+          <v:shape id="_x0000_i1105" type="#_x0000_t75" style="width:159pt;height:13.25pt" o:ole="">
+            <v:imagedata r:id="rId133" o:title=""/>
           </v:shape>
-          <o:OLEObject Type="Embed" ProgID="Equation.Ribbit" ShapeID="_x0000_i1103" DrawAspect="Content" ObjectID="_1480940487" r:id="rId133"/>
+          <o:OLEObject Type="Embed" ProgID="Equation.Ribbit" ShapeID="_x0000_i1105" DrawAspect="Content" ObjectID="_1481115577" r:id="rId134"/>
         </w:object>
       </w:r>
       <w:r>
@@ -6471,31 +6238,7 @@
       <w:r>
         <w:instrText xml:space="preserve"> IF 0 = </w:instrText>
       </w:r>
-      <w:r>
-        <w:fldChar w:fldCharType="begin"/>
-      </w:r>
-      <w:r>
-        <w:instrText xml:space="preserve"> SEQ EqChapter \c \* arabic </w:instrText>
-      </w:r>
-      <w:r>
-        <w:fldChar w:fldCharType="separate"/>
-      </w:r>
-      <w:r>
-        <w:rPr>
-          <w:noProof/>
-        </w:rPr>
-        <w:instrText>0</w:instrText>
-      </w:r>
-      <w:r>
-        <w:rPr>
-          <w:noProof/>
-        </w:rPr>
-        <w:fldChar w:fldCharType="end"/>
-      </w:r>
-      <w:r>
-        <w:instrText xml:space="preserve"> "" "</w:instrText>
-      </w:r>
-      <w:fldSimple w:instr=" SEQ EqChapter \c \* arabic \* MERGEFORMAT ">
+      <w:fldSimple w:instr=" SEQ EqChapter \c \* arabic ">
         <w:r>
           <w:rPr>
             <w:noProof/>
@@ -6504,6 +6247,30 @@
         </w:r>
       </w:fldSimple>
       <w:r>
+        <w:instrText xml:space="preserve"> "" "</w:instrText>
+      </w:r>
+      <w:r>
+        <w:fldChar w:fldCharType="begin"/>
+      </w:r>
+      <w:r>
+        <w:instrText xml:space="preserve"> SEQ EqChapter \c \* arabic \* MERGEFORMAT </w:instrText>
+      </w:r>
+      <w:r>
+        <w:fldChar w:fldCharType="separate"/>
+      </w:r>
+      <w:r>
+        <w:rPr>
+          <w:noProof/>
+        </w:rPr>
+        <w:instrText>0</w:instrText>
+      </w:r>
+      <w:r>
+        <w:rPr>
+          <w:noProof/>
+        </w:rPr>
+        <w:fldChar w:fldCharType="end"/>
+      </w:r>
+      <w:r>
         <w:instrText>."</w:instrText>
       </w:r>
       <w:r>
@@ -6515,31 +6282,7 @@
       <w:r>
         <w:instrText xml:space="preserve"> IF 0 = </w:instrText>
       </w:r>
-      <w:r>
-        <w:fldChar w:fldCharType="begin"/>
-      </w:r>
-      <w:r>
-        <w:instrText xml:space="preserve"> SEQ EqSection \c \* arabic </w:instrText>
-      </w:r>
-      <w:r>
-        <w:fldChar w:fldCharType="separate"/>
-      </w:r>
-      <w:r>
-        <w:rPr>
-          <w:noProof/>
-        </w:rPr>
-        <w:instrText>0</w:instrText>
-      </w:r>
-      <w:r>
-        <w:rPr>
-          <w:noProof/>
-        </w:rPr>
-        <w:fldChar w:fldCharType="end"/>
-      </w:r>
-      <w:r>
-        <w:instrText xml:space="preserve"> "" "</w:instrText>
-      </w:r>
-      <w:fldSimple w:instr=" SEQ EqSection \c \* arabic \* MERGEFORMAT ">
+      <w:fldSimple w:instr=" SEQ EqSection \c \* arabic ">
         <w:r>
           <w:rPr>
             <w:noProof/>
@@ -6548,19 +6291,59 @@
         </w:r>
       </w:fldSimple>
       <w:r>
+        <w:instrText xml:space="preserve"> "" "</w:instrText>
+      </w:r>
+      <w:r>
+        <w:fldChar w:fldCharType="begin"/>
+      </w:r>
+      <w:r>
+        <w:instrText xml:space="preserve"> SEQ EqSection \c \* arabic \* MERGEFORMAT </w:instrText>
+      </w:r>
+      <w:r>
+        <w:fldChar w:fldCharType="separate"/>
+      </w:r>
+      <w:r>
+        <w:rPr>
+          <w:noProof/>
+        </w:rPr>
+        <w:instrText>0</w:instrText>
+      </w:r>
+      <w:r>
+        <w:rPr>
+          <w:noProof/>
+        </w:rPr>
+        <w:fldChar w:fldCharType="end"/>
+      </w:r>
+      <w:r>
         <w:instrText>."</w:instrText>
       </w:r>
       <w:r>
         <w:fldChar w:fldCharType="end"/>
       </w:r>
-      <w:fldSimple w:instr=" SEQ Eq \* arabic \* MERGEFORMAT ">
-        <w:r>
-          <w:rPr>
-            <w:noProof/>
-          </w:rPr>
-          <w:instrText>7</w:instrText>
-        </w:r>
-      </w:fldSimple>
+      <w:r>
+        <w:fldChar w:fldCharType="begin"/>
+      </w:r>
+      <w:r>
+        <w:instrText xml:space="preserve"> SEQ E</w:instrText>
+      </w:r>
+      <w:r>
+        <w:instrText xml:space="preserve">q \* arabic \* MERGEFORMAT </w:instrText>
+      </w:r>
+      <w:r>
+        <w:fldChar w:fldCharType="separate"/>
+      </w:r>
+      <w:r>
+        <w:rPr>
+          <w:noProof/>
+        </w:rPr>
+        <w:instrText>7</w:instrText>
+      </w:r>
+      <w:r>
+        <w:rPr>
+          <w:noProof/>
+        </w:rPr>
+        <w:fldChar w:fldCharType="end"/>
+      </w:r>
       <w:r>
         <w:instrText>)</w:instrText>
       </w:r>
@@ -6678,7 +6461,7 @@
                     <pic:cNvPicPr/>
                   </pic:nvPicPr>
                   <pic:blipFill>
-                    <a:blip r:embed="rId134">
+                    <a:blip r:embed="rId135">
                       <a:extLst>
                         <a:ext uri="{28A0092B-C50C-407E-A947-70E740481C1C}">
                           <a14:useLocalDpi xmlns:a14="http://schemas.microsoft.com/office/drawing/2010/main" val="0"/>
@@ -7562,14 +7345,12 @@
         </w:rPr>
         <w:t>。高盛的</w:t>
       </w:r>
-      <w:proofErr w:type="spellStart"/>
       <w:r>
         <w:rPr>
           <w:rFonts w:hint="eastAsia"/>
         </w:rPr>
         <w:t>Derman</w:t>
       </w:r>
-      <w:proofErr w:type="spellEnd"/>
       <w:r>
         <w:rPr>
           <w:rFonts w:hint="eastAsia"/>
@@ -7635,7 +7416,6 @@
         </w:rPr>
         <w:t>的</w:t>
       </w:r>
-      <w:proofErr w:type="spellStart"/>
       <w:r>
         <w:rPr>
           <w:rFonts w:hint="eastAsia"/>
@@ -7648,7 +7428,6 @@
         </w:rPr>
         <w:t>erman</w:t>
       </w:r>
-      <w:proofErr w:type="spellEnd"/>
       <w:r>
         <w:rPr>
           <w:rFonts w:hint="eastAsia"/>
@@ -7697,7 +7476,7 @@
         </w:rPr>
         <w:t>，在交易所的期权交易指南：</w:t>
       </w:r>
-      <w:hyperlink r:id="rId135" w:history="1">
+      <w:hyperlink r:id="rId136" w:history="1">
         <w:r>
           <w:rPr>
             <w:rStyle w:val="a4"/>
@@ -7731,7 +7510,7 @@
                     <pic:cNvPicPr/>
                   </pic:nvPicPr>
                   <pic:blipFill>
-                    <a:blip r:embed="rId136">
+                    <a:blip r:embed="rId137">
                       <a:extLst>
                         <a:ext uri="{28A0092B-C50C-407E-A947-70E740481C1C}">
                           <a14:useLocalDpi xmlns:a14="http://schemas.microsoft.com/office/drawing/2010/main" val="0"/>
@@ -8902,7 +8681,7 @@
 </file>
 
 <file path=customXml/itemProps1.xml><?xml version="1.0" encoding="utf-8"?>
-<ds:datastoreItem xmlns:ds="http://schemas.openxmlformats.org/officeDocument/2006/customXml" ds:itemID="{D6121F15-1617-4EEA-9799-60B811FB8D9C}">
+<ds:datastoreItem xmlns:ds="http://schemas.openxmlformats.org/officeDocument/2006/customXml" ds:itemID="{F35816E8-A986-438E-BA90-1F226B7C0D98}">
   <ds:schemaRefs>
     <ds:schemaRef ds:uri="http://schemas.openxmlformats.org/officeDocument/2006/bibliography"/>
   </ds:schemaRefs>

</xml_diff>